<commit_message>
changes to geometric cross, changes to report
</commit_message>
<xml_diff>
--- a/Report.docx
+++ b/Report.docx
@@ -4,6 +4,7 @@
   <w:body>
     <w:p>
       <w:pPr>
+        <w:jc w:val="both"/>
         <w:rPr>
           <w:b/>
           <w:bCs/>
@@ -27,6 +28,7 @@
     </w:p>
     <w:p>
       <w:pPr>
+        <w:jc w:val="both"/>
         <w:rPr>
           <w:b/>
           <w:bCs/>
@@ -50,6 +52,8 @@
     </w:p>
     <w:p>
       <w:pPr>
+        <w:ind w:firstLine="708"/>
+        <w:jc w:val="both"/>
         <w:rPr>
           <w:lang w:val="en-GB"/>
         </w:rPr>
@@ -60,14 +64,102 @@
         </w:rPr>
         <w:t xml:space="preserve">The concept of the N </w:t>
       </w:r>
-      <w:proofErr w:type="gramStart"/>
-      <w:r>
-        <w:rPr>
-          <w:lang w:val="en-GB"/>
-        </w:rPr>
-        <w:t>queens</w:t>
-      </w:r>
-      <w:proofErr w:type="gramEnd"/>
+      <w:r>
+        <w:rPr>
+          <w:lang w:val="en-GB"/>
+        </w:rPr>
+        <w:t>Q</w:t>
+      </w:r>
+      <w:r>
+        <w:rPr>
+          <w:lang w:val="en-GB"/>
+        </w:rPr>
+        <w:t xml:space="preserve">ueens </w:t>
+      </w:r>
+      <w:r>
+        <w:rPr>
+          <w:lang w:val="en-GB"/>
+        </w:rPr>
+        <w:t xml:space="preserve">problem is having a chess board of size N*N with N of queens in a combination of positions such that two queens cannot “check” each other, so there can not be two queens present in the same row, column or diagonal. With the increase of N, the </w:t>
+      </w:r>
+      <w:r>
+        <w:rPr>
+          <w:lang w:val="en-GB"/>
+        </w:rPr>
+        <w:t>number</w:t>
+      </w:r>
+      <w:r>
+        <w:rPr>
+          <w:lang w:val="en-GB"/>
+        </w:rPr>
+        <w:t xml:space="preserve"> of possible combinations for all the positions increases exponentially, </w:t>
+      </w:r>
+      <w:r>
+        <w:rPr>
+          <w:lang w:val="en-GB"/>
+        </w:rPr>
+        <w:t>requiring</w:t>
+      </w:r>
+      <w:r>
+        <w:rPr>
+          <w:lang w:val="en-GB"/>
+        </w:rPr>
+        <w:t xml:space="preserve"> the optimization process </w:t>
+      </w:r>
+      <w:r>
+        <w:rPr>
+          <w:lang w:val="en-GB"/>
+        </w:rPr>
+        <w:t>be efficient</w:t>
+      </w:r>
+      <w:r>
+        <w:rPr>
+          <w:lang w:val="en-GB"/>
+        </w:rPr>
+        <w:t xml:space="preserve"> to solve the problem. </w:t>
+      </w:r>
+      <w:r>
+        <w:rPr>
+          <w:lang w:val="en-GB"/>
+        </w:rPr>
+        <w:t>For any n bigger than 3</w:t>
+      </w:r>
+      <w:r>
+        <w:rPr>
+          <w:lang w:val="en-GB"/>
+        </w:rPr>
+        <w:t xml:space="preserve">, there </w:t>
+      </w:r>
+      <w:r>
+        <w:rPr>
+          <w:lang w:val="en-GB"/>
+        </w:rPr>
+        <w:t>is</w:t>
+      </w:r>
+      <w:r>
+        <w:rPr>
+          <w:lang w:val="en-GB"/>
+        </w:rPr>
+        <w:t xml:space="preserve"> one or more combination</w:t>
+      </w:r>
+      <w:r>
+        <w:rPr>
+          <w:lang w:val="en-GB"/>
+        </w:rPr>
+        <w:t>s</w:t>
+      </w:r>
+      <w:r>
+        <w:rPr>
+          <w:lang w:val="en-GB"/>
+        </w:rPr>
+        <w:t xml:space="preserve"> of positions that meet the criteria.</w:t>
+      </w:r>
+      <w:r>
+        <w:rPr>
+          <w:lang w:val="en-GB"/>
+        </w:rPr>
+        <w:t xml:space="preserve"> For an n equal to</w:t>
+      </w:r>
       <w:r>
         <w:rPr>
           <w:lang w:val="en-GB"/>
@@ -78,52 +170,76 @@
         <w:rPr>
           <w:lang w:val="en-GB"/>
         </w:rPr>
-        <w:t xml:space="preserve">problem is having a chess board of size N*N with N amount of queens in a combination of positions such that two queens cannot “check” each other, so there can not be two queens present in the same row, column or diagonal. With the increase of N, the </w:t>
-      </w:r>
-      <w:r>
-        <w:rPr>
-          <w:lang w:val="en-GB"/>
-        </w:rPr>
-        <w:t>number</w:t>
-      </w:r>
-      <w:r>
-        <w:rPr>
-          <w:lang w:val="en-GB"/>
-        </w:rPr>
-        <w:t xml:space="preserve"> of possible combinations for all the positions increases exponentially, making the optimization process more important to solve the problem. </w:t>
-      </w:r>
-      <w:r>
-        <w:rPr>
-          <w:lang w:val="en-GB"/>
-        </w:rPr>
-        <w:t>For each size N, beginning with 3, there could be one or more combination of positions that meets the criteria. When the algorithm finds one of them it is given as solved.</w:t>
-      </w:r>
-    </w:p>
-    <w:p>
-      <w:pPr>
-        <w:rPr>
-          <w:lang w:val="en-GB"/>
-        </w:rPr>
-      </w:pPr>
-      <w:r>
-        <w:rPr>
-          <w:lang w:val="en-GB"/>
-        </w:rPr>
-        <w:t xml:space="preserve">The developed algorithm will generate an initial population of possible solutions, and through different possibilities for the selection, crossover and mutation functions will iterate until it finds a solution. The solutions coming from different implementations of these functions will then be compared through statistical tests </w:t>
-      </w:r>
-      <w:proofErr w:type="gramStart"/>
-      <w:r>
-        <w:rPr>
-          <w:lang w:val="en-GB"/>
-        </w:rPr>
-        <w:t>in order to</w:t>
-      </w:r>
-      <w:proofErr w:type="gramEnd"/>
-      <w:r>
-        <w:rPr>
-          <w:lang w:val="en-GB"/>
-        </w:rPr>
-        <w:t xml:space="preserve"> find what could be the “best” combination of these functions for this specific problem. We decided to construct a different library of code to the one developed in the practical classes of this course.</w:t>
+        <w:t xml:space="preserve">1 there is a single obvious solution and for n equalling 2 or 3 there is no solution. </w:t>
+      </w:r>
+      <w:r>
+        <w:rPr>
+          <w:lang w:val="en-GB"/>
+        </w:rPr>
+        <w:t>When the algorithm finds one of the</w:t>
+      </w:r>
+      <w:r>
+        <w:rPr>
+          <w:lang w:val="en-GB"/>
+        </w:rPr>
+        <w:t xml:space="preserve"> solutions, the problem</w:t>
+      </w:r>
+      <w:r>
+        <w:rPr>
+          <w:lang w:val="en-GB"/>
+        </w:rPr>
+        <w:t xml:space="preserve"> is </w:t>
+      </w:r>
+      <w:r>
+        <w:rPr>
+          <w:lang w:val="en-GB"/>
+        </w:rPr>
+        <w:t xml:space="preserve">considered </w:t>
+      </w:r>
+      <w:r>
+        <w:rPr>
+          <w:lang w:val="en-GB"/>
+        </w:rPr>
+        <w:t>as solved.</w:t>
+      </w:r>
+    </w:p>
+    <w:p>
+      <w:pPr>
+        <w:ind w:firstLine="708"/>
+        <w:jc w:val="both"/>
+        <w:rPr>
+          <w:lang w:val="en-GB"/>
+        </w:rPr>
+      </w:pPr>
+      <w:r>
+        <w:rPr>
+          <w:lang w:val="en-GB"/>
+        </w:rPr>
+        <w:t>The developed algorithm generate</w:t>
+      </w:r>
+      <w:r>
+        <w:rPr>
+          <w:lang w:val="en-GB"/>
+        </w:rPr>
+        <w:t>s</w:t>
+      </w:r>
+      <w:r>
+        <w:rPr>
+          <w:lang w:val="en-GB"/>
+        </w:rPr>
+        <w:t xml:space="preserve"> an initial population of possible </w:t>
+      </w:r>
+      <w:r>
+        <w:rPr>
+          <w:lang w:val="en-GB"/>
+        </w:rPr>
+        <w:t xml:space="preserve">random </w:t>
+      </w:r>
+      <w:r>
+        <w:rPr>
+          <w:lang w:val="en-GB"/>
+        </w:rPr>
+        <w:t>solutions, and through different possibilities for the selection, crossover and mutation functions will iterate until it finds a solution. The solutions coming from different implementations of these functions will then be compared through statistical tests in order to find what could be the “best” combination of these functions for this specific problem. We decided to construct a different library of code to the one developed in the practical classes of this course.</w:t>
       </w:r>
       <w:r>
         <w:rPr>
@@ -134,6 +250,7 @@
     </w:p>
     <w:p>
       <w:pPr>
+        <w:jc w:val="both"/>
         <w:rPr>
           <w:b/>
           <w:bCs/>
@@ -157,31 +274,28 @@
     </w:p>
     <w:p>
       <w:pPr>
-        <w:rPr>
-          <w:lang w:val="en-GB"/>
-        </w:rPr>
-      </w:pPr>
-      <w:r>
-        <w:rPr>
-          <w:lang w:val="en-GB"/>
-        </w:rPr>
-        <w:t>The algorithm begins by initializing a population of potential solutions. The size of this population is a parameter that will be optimized but it remains constant over the generations. The positions of the queens will be represented as a (</w:t>
-      </w:r>
-      <w:proofErr w:type="spellStart"/>
-      <w:proofErr w:type="gramStart"/>
-      <w:r>
-        <w:rPr>
-          <w:lang w:val="en-GB"/>
-        </w:rPr>
-        <w:t>x,y</w:t>
-      </w:r>
-      <w:proofErr w:type="spellEnd"/>
-      <w:proofErr w:type="gramEnd"/>
-      <w:r>
-        <w:rPr>
-          <w:lang w:val="en-GB"/>
-        </w:rPr>
-        <w:t xml:space="preserve">) coordinate system where x is the row and y is the columns on the board of size N. For the initial population (generation 0), these coordinates are set randomly </w:t>
+        <w:jc w:val="both"/>
+        <w:rPr>
+          <w:lang w:val="en-GB"/>
+        </w:rPr>
+      </w:pPr>
+      <w:r>
+        <w:rPr>
+          <w:lang w:val="en-GB"/>
+        </w:rPr>
+        <w:t xml:space="preserve">The algorithm begins by initializing a population of </w:t>
+      </w:r>
+      <w:r>
+        <w:rPr>
+          <w:lang w:val="en-GB"/>
+        </w:rPr>
+        <w:t xml:space="preserve">random </w:t>
+      </w:r>
+      <w:r>
+        <w:rPr>
+          <w:lang w:val="en-GB"/>
+        </w:rPr>
+        <w:t xml:space="preserve">potential solutions. The size of this population is a parameter that will be optimized but it remains constant over the generations. The positions of the queens will be represented as a (x,y) coordinate system where x is the row and y is the columns on the board of size N. For the initial population (generation 0), these coordinates are set randomly </w:t>
       </w:r>
       <w:r>
         <w:rPr>
@@ -210,6 +324,7 @@
     </w:p>
     <w:p>
       <w:pPr>
+        <w:jc w:val="both"/>
         <w:rPr>
           <w:lang w:val="en-GB"/>
         </w:rPr>
@@ -228,24 +343,48 @@
     </w:p>
     <w:p>
       <w:pPr>
-        <w:rPr>
-          <w:lang w:val="en-GB"/>
-        </w:rPr>
-      </w:pPr>
-      <w:r>
-        <w:rPr>
-          <w:lang w:val="en-GB"/>
-        </w:rPr>
-        <w:t xml:space="preserve">The fitness value is what defines the quality of the current set of positions. It is defined as the </w:t>
-      </w:r>
-      <w:proofErr w:type="gramStart"/>
-      <w:r>
-        <w:rPr>
-          <w:lang w:val="en-GB"/>
-        </w:rPr>
-        <w:t>amount</w:t>
-      </w:r>
-      <w:proofErr w:type="gramEnd"/>
+        <w:ind w:firstLine="708"/>
+        <w:jc w:val="both"/>
+        <w:rPr>
+          <w:lang w:val="en-GB"/>
+        </w:rPr>
+      </w:pPr>
+      <w:r>
+        <w:rPr>
+          <w:lang w:val="en-GB"/>
+        </w:rPr>
+        <w:t xml:space="preserve">The fitness value is what defines the quality </w:t>
+      </w:r>
+      <w:r>
+        <w:rPr>
+          <w:lang w:val="en-GB"/>
+        </w:rPr>
+        <w:t xml:space="preserve">an individual (a set of </w:t>
+      </w:r>
+      <w:r>
+        <w:rPr>
+          <w:lang w:val="en-GB"/>
+        </w:rPr>
+        <w:t>position</w:t>
+      </w:r>
+      <w:r>
+        <w:rPr>
+          <w:lang w:val="en-GB"/>
+        </w:rPr>
+        <w:t>s)</w:t>
+      </w:r>
+      <w:r>
+        <w:rPr>
+          <w:lang w:val="en-GB"/>
+        </w:rPr>
+        <w:t xml:space="preserve">. It is defined as the </w:t>
+      </w:r>
+      <w:r>
+        <w:rPr>
+          <w:lang w:val="en-GB"/>
+        </w:rPr>
+        <w:t>number</w:t>
+      </w:r>
       <w:r>
         <w:rPr>
           <w:lang w:val="en-GB"/>
@@ -256,11 +395,60 @@
         <w:rPr>
           <w:lang w:val="en-GB"/>
         </w:rPr>
-        <w:t>in the board, so a lower number means it’s a better solution, turning it into a minimization problem for this value. When it reaches 0 there are no conflicts and so the algorithm has reached a solution.</w:t>
-      </w:r>
-    </w:p>
-    <w:p>
-      <w:pPr>
+        <w:t>in th</w:t>
+      </w:r>
+      <w:r>
+        <w:rPr>
+          <w:lang w:val="en-GB"/>
+        </w:rPr>
+        <w:t>at</w:t>
+      </w:r>
+      <w:r>
+        <w:rPr>
+          <w:lang w:val="en-GB"/>
+        </w:rPr>
+        <w:t xml:space="preserve"> board, so a lower number means it’s a better solution, turning it into a minimization problem for this value. </w:t>
+      </w:r>
+      <w:r>
+        <w:rPr>
+          <w:lang w:val="en-GB"/>
+        </w:rPr>
+        <w:t>If the fitness</w:t>
+      </w:r>
+      <w:r>
+        <w:rPr>
+          <w:lang w:val="en-GB"/>
+        </w:rPr>
+        <w:t xml:space="preserve"> reaches 0</w:t>
+      </w:r>
+      <w:r>
+        <w:rPr>
+          <w:lang w:val="en-GB"/>
+        </w:rPr>
+        <w:t xml:space="preserve">, it means </w:t>
+      </w:r>
+      <w:r>
+        <w:rPr>
+          <w:lang w:val="en-GB"/>
+        </w:rPr>
+        <w:t xml:space="preserve">there are no conflicts and </w:t>
+      </w:r>
+      <w:r>
+        <w:rPr>
+          <w:lang w:val="en-GB"/>
+        </w:rPr>
+        <w:t>therefore</w:t>
+      </w:r>
+      <w:r>
+        <w:rPr>
+          <w:lang w:val="en-GB"/>
+        </w:rPr>
+        <w:t xml:space="preserve"> algorithm has reached a solution.</w:t>
+      </w:r>
+    </w:p>
+    <w:p>
+      <w:pPr>
+        <w:jc w:val="both"/>
         <w:rPr>
           <w:b/>
           <w:bCs/>
@@ -279,11 +467,35 @@
           <w:szCs w:val="24"/>
           <w:lang w:val="en-GB"/>
         </w:rPr>
-        <w:t>Selection Function:</w:t>
-      </w:r>
-    </w:p>
-    <w:p>
-      <w:pPr>
+        <w:t>Selection Function</w:t>
+      </w:r>
+      <w:r>
+        <w:rPr>
+          <w:b/>
+          <w:bCs/>
+          <w:color w:val="00B050"/>
+          <w:sz w:val="24"/>
+          <w:szCs w:val="24"/>
+          <w:lang w:val="en-GB"/>
+        </w:rPr>
+        <w:t>s</w:t>
+      </w:r>
+      <w:r>
+        <w:rPr>
+          <w:b/>
+          <w:bCs/>
+          <w:color w:val="00B050"/>
+          <w:sz w:val="24"/>
+          <w:szCs w:val="24"/>
+          <w:lang w:val="en-GB"/>
+        </w:rPr>
+        <w:t>:</w:t>
+      </w:r>
+    </w:p>
+    <w:p>
+      <w:pPr>
+        <w:ind w:firstLine="360"/>
+        <w:jc w:val="both"/>
         <w:rPr>
           <w:b/>
           <w:bCs/>
@@ -305,11 +517,12 @@
     </w:p>
     <w:p>
       <w:pPr>
-        <w:pStyle w:val="PargrafodaLista"/>
+        <w:pStyle w:val="ListParagraph"/>
         <w:numPr>
           <w:ilvl w:val="0"/>
           <w:numId w:val="1"/>
         </w:numPr>
+        <w:jc w:val="both"/>
         <w:rPr>
           <w:lang w:val="en-GB"/>
         </w:rPr>
@@ -337,52 +550,92 @@
     </w:p>
     <w:p>
       <w:pPr>
-        <w:pStyle w:val="PargrafodaLista"/>
+        <w:pStyle w:val="ListParagraph"/>
         <w:numPr>
           <w:ilvl w:val="0"/>
           <w:numId w:val="1"/>
         </w:numPr>
-        <w:rPr>
-          <w:lang w:val="en-GB"/>
-        </w:rPr>
-      </w:pPr>
-      <w:r>
-        <w:rPr>
-          <w:b/>
-          <w:bCs/>
-          <w:lang w:val="en-GB"/>
-        </w:rPr>
+        <w:jc w:val="both"/>
+        <w:rPr>
+          <w:lang w:val="en-GB"/>
+        </w:rPr>
+      </w:pPr>
+      <w:r>
+        <w:rPr>
+          <w:b/>
+          <w:bCs/>
+          <w:lang w:val="en-GB"/>
+        </w:rPr>
+        <w:lastRenderedPageBreak/>
         <w:t>Roulette Wheel Selection</w:t>
       </w:r>
       <w:r>
         <w:rPr>
           <w:lang w:val="en-GB"/>
         </w:rPr>
-        <w:t xml:space="preserve">: Individuals are selected with a probably related to their fitness. So lower fitness values means that individual has a higher chance of </w:t>
-      </w:r>
-      <w:r>
-        <w:rPr>
-          <w:lang w:val="en-GB"/>
-        </w:rPr>
-        <w:lastRenderedPageBreak/>
-        <w:t>being selected, by the same proportion of the fitness in relation to the fitness of the other individuals.</w:t>
-      </w:r>
-    </w:p>
-    <w:p>
-      <w:pPr>
-        <w:rPr>
-          <w:lang w:val="en-GB"/>
-        </w:rPr>
-      </w:pPr>
-      <w:r>
-        <w:rPr>
-          <w:lang w:val="en-GB"/>
-        </w:rPr>
-        <w:t>This selection function will be used to select which individuals undergo both crossover and mutation, independently from each other.</w:t>
-      </w:r>
-    </w:p>
-    <w:p>
-      <w:pPr>
+        <w:t>: Individuals are selected with a probably related to their fitness. So lower fitness values means that individual has a higher chance of being selected, by the same proportion of the fitness in relation to the fitness of the other individuals.</w:t>
+      </w:r>
+    </w:p>
+    <w:p>
+      <w:pPr>
+        <w:ind w:firstLine="360"/>
+        <w:jc w:val="both"/>
+        <w:rPr>
+          <w:lang w:val="en-GB"/>
+        </w:rPr>
+      </w:pPr>
+      <w:r>
+        <w:rPr>
+          <w:lang w:val="en-GB"/>
+        </w:rPr>
+        <w:t xml:space="preserve">This selection function will be used </w:t>
+      </w:r>
+      <w:r>
+        <w:rPr>
+          <w:lang w:val="en-GB"/>
+        </w:rPr>
+        <w:t xml:space="preserve">in there moments: firstly, the whole population is selected on and substituted, which means that from the beginning of a generation there is a tendency so that the worst individuals are disregarded and the best individuals are kept; secondly, the selection function is used to decided which pairs of individuals are going to </w:t>
+      </w:r>
+      <w:r>
+        <w:rPr>
+          <w:lang w:val="en-GB"/>
+        </w:rPr>
+        <w:t>have a crossover applied on; lastly, the selection function will be used to select the individuals</w:t>
+      </w:r>
+      <w:r>
+        <w:rPr>
+          <w:lang w:val="en-GB"/>
+        </w:rPr>
+        <w:t xml:space="preserve"> which </w:t>
+      </w:r>
+      <w:r>
+        <w:rPr>
+          <w:lang w:val="en-GB"/>
+        </w:rPr>
+        <w:t xml:space="preserve">will </w:t>
+      </w:r>
+      <w:r>
+        <w:rPr>
+          <w:lang w:val="en-GB"/>
+        </w:rPr>
+        <w:t xml:space="preserve">undergo </w:t>
+      </w:r>
+      <w:r>
+        <w:rPr>
+          <w:lang w:val="en-GB"/>
+        </w:rPr>
+        <w:t xml:space="preserve">a </w:t>
+      </w:r>
+      <w:r>
+        <w:rPr>
+          <w:lang w:val="en-GB"/>
+        </w:rPr>
+        <w:t>mutation.</w:t>
+      </w:r>
+    </w:p>
+    <w:p>
+      <w:pPr>
+        <w:jc w:val="both"/>
         <w:rPr>
           <w:b/>
           <w:bCs/>
@@ -406,6 +659,7 @@
     </w:p>
     <w:p>
       <w:pPr>
+        <w:jc w:val="both"/>
         <w:rPr>
           <w:lang w:val="en-GB"/>
         </w:rPr>
@@ -419,16 +673,16 @@
     </w:p>
     <w:p>
       <w:pPr>
-        <w:pStyle w:val="PargrafodaLista"/>
+        <w:pStyle w:val="ListParagraph"/>
         <w:numPr>
           <w:ilvl w:val="0"/>
           <w:numId w:val="2"/>
         </w:numPr>
-        <w:rPr>
-          <w:lang w:val="en-GB"/>
-        </w:rPr>
-      </w:pPr>
-      <w:proofErr w:type="spellStart"/>
+        <w:jc w:val="both"/>
+        <w:rPr>
+          <w:lang w:val="en-GB"/>
+        </w:rPr>
+      </w:pPr>
       <w:r>
         <w:rPr>
           <w:b/>
@@ -445,7 +699,6 @@
         </w:rPr>
         <w:t>rossHalf</w:t>
       </w:r>
-      <w:proofErr w:type="spellEnd"/>
       <w:r>
         <w:rPr>
           <w:lang w:val="en-GB"/>
@@ -456,35 +709,21 @@
         <w:rPr>
           <w:lang w:val="en-GB"/>
         </w:rPr>
-        <w:t xml:space="preserve"> takes the sorted positions of both parents and distributes them alternately between the </w:t>
-      </w:r>
-      <w:proofErr w:type="spellStart"/>
-      <w:r>
-        <w:rPr>
-          <w:lang w:val="en-GB"/>
-        </w:rPr>
-        <w:t>offspings</w:t>
-      </w:r>
-      <w:proofErr w:type="spellEnd"/>
-      <w:r>
-        <w:rPr>
-          <w:lang w:val="en-GB"/>
-        </w:rPr>
-        <w:t>. It distributes the “genes” from both parents but if the parents have similar positions the offspring will be more equal to the parents.</w:t>
-      </w:r>
-    </w:p>
-    <w:p>
-      <w:pPr>
-        <w:pStyle w:val="PargrafodaLista"/>
+        <w:t xml:space="preserve"> takes the sorted positions of both parents and distributes them alternately between the offspings. It distributes the “genes” from both parents but if the parents have similar positions the offspring will be more equal to the parents.</w:t>
+      </w:r>
+    </w:p>
+    <w:p>
+      <w:pPr>
+        <w:pStyle w:val="ListParagraph"/>
         <w:numPr>
           <w:ilvl w:val="0"/>
           <w:numId w:val="2"/>
         </w:numPr>
-        <w:rPr>
-          <w:lang w:val="en-GB"/>
-        </w:rPr>
-      </w:pPr>
-      <w:proofErr w:type="spellStart"/>
+        <w:jc w:val="both"/>
+        <w:rPr>
+          <w:lang w:val="en-GB"/>
+        </w:rPr>
+      </w:pPr>
       <w:r>
         <w:rPr>
           <w:b/>
@@ -501,7 +740,6 @@
         </w:rPr>
         <w:t>inglePoint</w:t>
       </w:r>
-      <w:proofErr w:type="spellEnd"/>
       <w:r>
         <w:rPr>
           <w:lang w:val="en-GB"/>
@@ -517,16 +755,16 @@
     </w:p>
     <w:p>
       <w:pPr>
-        <w:pStyle w:val="PargrafodaLista"/>
+        <w:pStyle w:val="ListParagraph"/>
         <w:numPr>
           <w:ilvl w:val="0"/>
           <w:numId w:val="2"/>
         </w:numPr>
-        <w:rPr>
-          <w:lang w:val="en-GB"/>
-        </w:rPr>
-      </w:pPr>
-      <w:proofErr w:type="spellStart"/>
+        <w:jc w:val="both"/>
+        <w:rPr>
+          <w:lang w:val="en-GB"/>
+        </w:rPr>
+      </w:pPr>
       <w:r>
         <w:rPr>
           <w:b/>
@@ -535,7 +773,6 @@
         </w:rPr>
         <w:t>crossCycle</w:t>
       </w:r>
-      <w:proofErr w:type="spellEnd"/>
       <w:r>
         <w:rPr>
           <w:lang w:val="en-GB"/>
@@ -557,16 +794,16 @@
     </w:p>
     <w:p>
       <w:pPr>
-        <w:pStyle w:val="PargrafodaLista"/>
+        <w:pStyle w:val="ListParagraph"/>
         <w:numPr>
           <w:ilvl w:val="0"/>
           <w:numId w:val="2"/>
         </w:numPr>
-        <w:rPr>
-          <w:lang w:val="en-GB"/>
-        </w:rPr>
-      </w:pPr>
-      <w:proofErr w:type="spellStart"/>
+        <w:jc w:val="both"/>
+        <w:rPr>
+          <w:lang w:val="en-GB"/>
+        </w:rPr>
+      </w:pPr>
       <w:r>
         <w:rPr>
           <w:b/>
@@ -575,7 +812,6 @@
         </w:rPr>
         <w:t>crossGeometricSemantic</w:t>
       </w:r>
-      <w:proofErr w:type="spellEnd"/>
       <w:r>
         <w:rPr>
           <w:lang w:val="en-GB"/>
@@ -591,6 +827,7 @@
     </w:p>
     <w:p>
       <w:pPr>
+        <w:jc w:val="both"/>
         <w:rPr>
           <w:b/>
           <w:bCs/>
@@ -636,6 +873,7 @@
     </w:p>
     <w:p>
       <w:pPr>
+        <w:jc w:val="both"/>
         <w:rPr>
           <w:lang w:val="en-GB"/>
         </w:rPr>
@@ -655,11 +893,12 @@
     </w:p>
     <w:p>
       <w:pPr>
-        <w:pStyle w:val="PargrafodaLista"/>
+        <w:pStyle w:val="ListParagraph"/>
         <w:numPr>
           <w:ilvl w:val="0"/>
           <w:numId w:val="3"/>
         </w:numPr>
+        <w:jc w:val="both"/>
         <w:rPr>
           <w:lang w:val="en-GB"/>
         </w:rPr>
@@ -681,44 +920,29 @@
     </w:p>
     <w:p>
       <w:pPr>
-        <w:pStyle w:val="PargrafodaLista"/>
+        <w:pStyle w:val="ListParagraph"/>
         <w:numPr>
           <w:ilvl w:val="0"/>
           <w:numId w:val="3"/>
         </w:numPr>
-        <w:rPr>
-          <w:lang w:val="en-GB"/>
-        </w:rPr>
-      </w:pPr>
-      <w:r>
-        <w:rPr>
-          <w:b/>
-          <w:bCs/>
-          <w:lang w:val="en-GB"/>
-        </w:rPr>
-        <w:t xml:space="preserve">Shift Coordinate on Position with </w:t>
-      </w:r>
-      <w:proofErr w:type="gramStart"/>
-      <w:r>
-        <w:rPr>
-          <w:b/>
-          <w:bCs/>
-          <w:lang w:val="en-GB"/>
-        </w:rPr>
-        <w:t>Conflict</w:t>
-      </w:r>
-      <w:r>
-        <w:rPr>
-          <w:lang w:val="en-GB"/>
-        </w:rPr>
-        <w:t>:</w:t>
-      </w:r>
-      <w:proofErr w:type="gramEnd"/>
-      <w:r>
-        <w:rPr>
-          <w:lang w:val="en-GB"/>
-        </w:rPr>
-        <w:t xml:space="preserve"> </w:t>
+        <w:jc w:val="both"/>
+        <w:rPr>
+          <w:lang w:val="en-GB"/>
+        </w:rPr>
+      </w:pPr>
+      <w:r>
+        <w:rPr>
+          <w:b/>
+          <w:bCs/>
+          <w:lang w:val="en-GB"/>
+        </w:rPr>
+        <w:t>Shift Coordinate on Position with Conflict</w:t>
+      </w:r>
+      <w:r>
+        <w:rPr>
+          <w:lang w:val="en-GB"/>
+        </w:rPr>
+        <w:t xml:space="preserve">: </w:t>
       </w:r>
       <w:r>
         <w:rPr>
@@ -752,15 +976,23 @@
     </w:p>
     <w:p>
       <w:pPr>
-        <w:rPr>
-          <w:lang w:val="en-GB"/>
-        </w:rPr>
-      </w:pPr>
-      <w:r>
-        <w:rPr>
-          <w:lang w:val="en-GB"/>
-        </w:rPr>
-        <w:t>There is the option to have elitism on or off. In the case where it is on, for every generation it saves the best 10% of individuals with the best fitness values and copies in the next generation, so that these are not lost in the crossover / mutation process. For the population to maintain the same size, it only creates new elements until that threshold is reached. So, it will create less individuals then if elitism is set to False. Alongside the different options for the functions explained above, this is also a parameter that will be optimized when running for solutions.</w:t>
+        <w:jc w:val="both"/>
+        <w:rPr>
+          <w:lang w:val="en-GB"/>
+        </w:rPr>
+      </w:pPr>
+      <w:r>
+        <w:rPr>
+          <w:lang w:val="en-GB"/>
+        </w:rPr>
+        <w:t xml:space="preserve">There is the option to have elitism on or off. In the case where it is on, for every generation it saves the best 10% of individuals with the best fitness values and copies in the next generation, so that these are not lost in the crossover / mutation process. For the population to maintain the same size, it only creates new elements until that threshold is reached. So, it will create less individuals then if elitism is set to False. Alongside the different options for </w:t>
+      </w:r>
+      <w:r>
+        <w:rPr>
+          <w:lang w:val="en-GB"/>
+        </w:rPr>
+        <w:lastRenderedPageBreak/>
+        <w:t>the functions explained above, this is also a parameter that will be optimized when running for solutions.</w:t>
       </w:r>
     </w:p>
     <w:p>
@@ -795,50 +1027,16 @@
     </w:p>
     <w:p>
       <w:pPr>
-        <w:rPr>
-          <w:lang w:val="en-GB"/>
-        </w:rPr>
-      </w:pPr>
-      <w:r>
-        <w:rPr>
-          <w:lang w:val="en-GB"/>
-        </w:rPr>
-        <w:t xml:space="preserve">Because there are many parameters and function options for several steps of the algorithm, we </w:t>
-      </w:r>
-      <w:proofErr w:type="gramStart"/>
-      <w:r>
-        <w:rPr>
-          <w:lang w:val="en-GB"/>
-        </w:rPr>
-        <w:t>have to</w:t>
-      </w:r>
-      <w:proofErr w:type="gramEnd"/>
-      <w:r>
-        <w:rPr>
-          <w:lang w:val="en-GB"/>
-        </w:rPr>
-        <w:t xml:space="preserve"> search independently in different sections of the possible search </w:t>
-      </w:r>
-      <w:r>
-        <w:rPr>
-          <w:lang w:val="en-GB"/>
-        </w:rPr>
-        <w:lastRenderedPageBreak/>
-        <w:t xml:space="preserve">space. Now this is not the optimal or most accurate way to obtain the absolute best model but given the computational complexity and time we have for this </w:t>
-      </w:r>
-      <w:proofErr w:type="gramStart"/>
-      <w:r>
-        <w:rPr>
-          <w:lang w:val="en-GB"/>
-        </w:rPr>
-        <w:t>project,</w:t>
-      </w:r>
-      <w:proofErr w:type="gramEnd"/>
-      <w:r>
-        <w:rPr>
-          <w:lang w:val="en-GB"/>
-        </w:rPr>
-        <w:t xml:space="preserve"> we find this to be a good approximation.</w:t>
+        <w:jc w:val="both"/>
+        <w:rPr>
+          <w:lang w:val="en-GB"/>
+        </w:rPr>
+      </w:pPr>
+      <w:r>
+        <w:rPr>
+          <w:lang w:val="en-GB"/>
+        </w:rPr>
+        <w:t>Because there are many parameters and function options for several steps of the algorithm, we have to search independently in different sections of the possible search space. Now this is not the optimal or most accurate way to obtain the absolute best model but given the computational complexity and time we have for this project, we find this to be a good approximation.</w:t>
       </w:r>
       <w:r>
         <w:rPr>
@@ -849,6 +1047,7 @@
     </w:p>
     <w:p>
       <w:pPr>
+        <w:jc w:val="both"/>
         <w:rPr>
           <w:lang w:val="en-GB"/>
         </w:rPr>
@@ -869,21 +1068,7 @@
         <w:rPr>
           <w:lang w:val="en-GB"/>
         </w:rPr>
-        <w:t xml:space="preserve"> we look for the best combination of functions for crossover, </w:t>
-      </w:r>
-      <w:proofErr w:type="gramStart"/>
-      <w:r>
-        <w:rPr>
-          <w:lang w:val="en-GB"/>
-        </w:rPr>
-        <w:t>mutation</w:t>
-      </w:r>
-      <w:proofErr w:type="gramEnd"/>
-      <w:r>
-        <w:rPr>
-          <w:lang w:val="en-GB"/>
-        </w:rPr>
-        <w:t xml:space="preserve"> and selection</w:t>
+        <w:t xml:space="preserve"> we look for the best combination of functions for crossover, mutation and selection</w:t>
       </w:r>
       <w:r>
         <w:rPr>
@@ -895,21 +1080,7 @@
         <w:rPr>
           <w:lang w:val="en-GB"/>
         </w:rPr>
-        <w:t xml:space="preserve">. Then we optimize for the size of the initial population and if using elitism is beneficial or not. After this we have the “best model” and will run it more thoroughly to get the </w:t>
-      </w:r>
-      <w:proofErr w:type="gramStart"/>
-      <w:r>
-        <w:rPr>
-          <w:lang w:val="en-GB"/>
-        </w:rPr>
-        <w:t>final results</w:t>
-      </w:r>
-      <w:proofErr w:type="gramEnd"/>
-      <w:r>
-        <w:rPr>
-          <w:lang w:val="en-GB"/>
-        </w:rPr>
-        <w:t>. We then analyse how the initial positions that are set randomly impact th</w:t>
+        <w:t>. Then we optimize for the size of the initial population and if using elitism is beneficial or not. After this we have the “best model” and will run it more thoroughly to get the final results. We then analyse how the initial positions that are set randomly impact th</w:t>
       </w:r>
       <w:r>
         <w:rPr>
@@ -949,6 +1120,7 @@
     </w:p>
     <w:p>
       <w:pPr>
+        <w:jc w:val="both"/>
         <w:rPr>
           <w:lang w:val="en-GB"/>
         </w:rPr>
@@ -975,21 +1147,7 @@
         <w:rPr>
           <w:lang w:val="en-GB"/>
         </w:rPr>
-        <w:t xml:space="preserve">ypes of functions for “selection”, “mutation” and “crossover”, and some of them take a long time to run. </w:t>
-      </w:r>
-      <w:proofErr w:type="gramStart"/>
-      <w:r>
-        <w:rPr>
-          <w:lang w:val="en-GB"/>
-        </w:rPr>
-        <w:t>In order to</w:t>
-      </w:r>
-      <w:proofErr w:type="gramEnd"/>
-      <w:r>
-        <w:rPr>
-          <w:lang w:val="en-GB"/>
-        </w:rPr>
-        <w:t xml:space="preserve"> compare them all we will run by sections so that we progressively see which of these combinations gives better results</w:t>
+        <w:t>ypes of functions for “selection”, “mutation” and “crossover”, and some of them take a long time to run. In order to compare them all we will run by sections so that we progressively see which of these combinations gives better results</w:t>
       </w:r>
       <w:r>
         <w:rPr>
@@ -1025,110 +1183,25 @@
         <w:rPr>
           <w:lang w:val="en-GB"/>
         </w:rPr>
-        <w:t xml:space="preserve">has the lines above “Roulette Wheel Selection”, meaning it is performing worse. We only use Roulette from now onwards. For mutation, “Individual </w:t>
-      </w:r>
-      <w:proofErr w:type="gramStart"/>
-      <w:r>
-        <w:rPr>
-          <w:lang w:val="en-GB"/>
-        </w:rPr>
-        <w:t>For</w:t>
-      </w:r>
-      <w:proofErr w:type="gramEnd"/>
-      <w:r>
-        <w:rPr>
-          <w:lang w:val="en-GB"/>
-        </w:rPr>
-        <w:t xml:space="preserve"> Random” is performing the worse for both selection functions, so we will only keep the other two. Now we take this information and add the other crossover functions that weren’t used on the first run. Looking at figure (b)</w:t>
-      </w:r>
-      <w:r>
-        <w:rPr>
-          <w:lang w:val="en-GB"/>
-        </w:rPr>
-        <w:t>, for the same selection and mutation, the crossovers “</w:t>
-      </w:r>
-      <w:proofErr w:type="spellStart"/>
-      <w:r>
-        <w:rPr>
-          <w:lang w:val="en-GB"/>
-        </w:rPr>
-        <w:t>crossHalf</w:t>
-      </w:r>
-      <w:proofErr w:type="spellEnd"/>
-      <w:r>
-        <w:rPr>
-          <w:lang w:val="en-GB"/>
-        </w:rPr>
-        <w:t>” and “</w:t>
-      </w:r>
-      <w:proofErr w:type="spellStart"/>
-      <w:r>
-        <w:rPr>
-          <w:lang w:val="en-GB"/>
-        </w:rPr>
-        <w:t>crossSinglePoint</w:t>
-      </w:r>
-      <w:proofErr w:type="spellEnd"/>
-      <w:r>
-        <w:rPr>
-          <w:lang w:val="en-GB"/>
-        </w:rPr>
-        <w:t>” have better performances than “</w:t>
-      </w:r>
-      <w:proofErr w:type="spellStart"/>
-      <w:r>
-        <w:rPr>
-          <w:lang w:val="en-GB"/>
-        </w:rPr>
-        <w:t>crossCycle</w:t>
-      </w:r>
-      <w:proofErr w:type="spellEnd"/>
-      <w:r>
-        <w:rPr>
-          <w:lang w:val="en-GB"/>
-        </w:rPr>
-        <w:t>” and “</w:t>
-      </w:r>
-      <w:proofErr w:type="spellStart"/>
-      <w:r>
-        <w:rPr>
-          <w:lang w:val="en-GB"/>
-        </w:rPr>
-        <w:t>crossGeometricSemantic</w:t>
-      </w:r>
-      <w:proofErr w:type="spellEnd"/>
-      <w:r>
-        <w:rPr>
-          <w:lang w:val="en-GB"/>
-        </w:rPr>
-        <w:t xml:space="preserve">”, so will only keep the first two. Now that we have less </w:t>
-      </w:r>
-      <w:proofErr w:type="gramStart"/>
-      <w:r>
-        <w:rPr>
-          <w:lang w:val="en-GB"/>
-        </w:rPr>
-        <w:t>combinations</w:t>
-      </w:r>
-      <w:proofErr w:type="gramEnd"/>
-      <w:r>
-        <w:rPr>
-          <w:lang w:val="en-GB"/>
-        </w:rPr>
-        <w:t xml:space="preserve"> we will run for higher board sizes to make a better assessment of what the best combination of functions is.  </w:t>
-      </w:r>
-      <w:r>
-        <w:rPr>
-          <w:lang w:val="en-GB"/>
-        </w:rPr>
-        <w:t>Looking at figure (c) we will take the lowest line as the best combination, assuming that it would maintains bellow the other ones for higher board sizes. So that is “Roulette Wheel Selection” for selection function, “Shift Coordinate on Position with Conflict” for mutation function and “</w:t>
-      </w:r>
-      <w:proofErr w:type="spellStart"/>
-      <w:r>
-        <w:rPr>
-          <w:lang w:val="en-GB"/>
-        </w:rPr>
-        <w:t>cross</w:t>
+        <w:t>has the lines above “Roulette Wheel Selection”, meaning it is performing worse. We only use Roulette from now onwards. For mutation, “Individual For Random” is performing the worse for both selection functions, so we will only keep the other two. Now we take this information and add the other crossover functions that weren’t used on the first run. Looking at figure (b)</w:t>
+      </w:r>
+      <w:r>
+        <w:rPr>
+          <w:lang w:val="en-GB"/>
+        </w:rPr>
+        <w:t>, for the same selection and mutation, the crossovers “crossHalf” and “</w:t>
+      </w:r>
+      <w:r>
+        <w:rPr>
+          <w:lang w:val="en-GB"/>
+        </w:rPr>
+        <w:t xml:space="preserve">crossSinglePoint” have better performances than “crossCycle” and “crossGeometricSemantic”, so will only keep the first two. Now that we have less combinations we will run for higher board sizes to make a better assessment of what the best combination of functions is.  </w:t>
+      </w:r>
+      <w:r>
+        <w:rPr>
+          <w:lang w:val="en-GB"/>
+        </w:rPr>
+        <w:t>Looking at figure (c) we will take the lowest line as the best combination, assuming that it would maintains bellow the other ones for higher board sizes. So that is “Roulette Wheel Selection” for selection function, “Shift Coordinate on Position with Conflict” for mutation function and “cross</w:t>
       </w:r>
       <w:r>
         <w:rPr>
@@ -1136,7 +1209,6 @@
         </w:rPr>
         <w:t>Half</w:t>
       </w:r>
-      <w:proofErr w:type="spellEnd"/>
       <w:r>
         <w:rPr>
           <w:lang w:val="en-GB"/>
@@ -1191,6 +1263,7 @@
     </w:p>
     <w:p>
       <w:pPr>
+        <w:jc w:val="both"/>
         <w:rPr>
           <w:lang w:val="en-GB"/>
         </w:rPr>
@@ -1229,7 +1302,14 @@
         <w:rPr>
           <w:lang w:val="en-GB"/>
         </w:rPr>
-        <w:t xml:space="preserve">, the best model changes depending on board size. Because for low sizes the solving speeds are fast but start to increase significantly for higher sizes, it is preferable to choose a model that is the best one for higher board sizes, as that is what will save the most amount of time in the long run. With that, population size of 100 and elitism being enabled seem to be the better option. Now that we have all the optimized </w:t>
+        <w:t xml:space="preserve">, the best model changes depending on board size. Because for low sizes the solving speeds </w:t>
+      </w:r>
+      <w:r>
+        <w:rPr>
+          <w:lang w:val="en-GB"/>
+        </w:rPr>
+        <w:lastRenderedPageBreak/>
+        <w:t xml:space="preserve">are fast but start to increase significantly for higher sizes, it is preferable to choose a model that is the best one for higher board sizes, as that is what will save the most amount of time in the long run. With that, population size of 100 and elitism being enabled seem to be the better option. Now that we have all the optimized </w:t>
       </w:r>
       <w:r>
         <w:rPr>
@@ -1269,15 +1349,15 @@
     </w:p>
     <w:p>
       <w:pPr>
-        <w:rPr>
-          <w:lang w:val="en-GB"/>
-        </w:rPr>
-      </w:pPr>
-      <w:r>
-        <w:rPr>
-          <w:lang w:val="en-GB"/>
-        </w:rPr>
-        <w:lastRenderedPageBreak/>
+        <w:jc w:val="both"/>
+        <w:rPr>
+          <w:lang w:val="en-GB"/>
+        </w:rPr>
+      </w:pPr>
+      <w:r>
+        <w:rPr>
+          <w:lang w:val="en-GB"/>
+        </w:rPr>
         <w:t>Running until n=</w:t>
       </w:r>
       <w:r>
@@ -1334,7 +1414,7 @@
           <w:noProof/>
         </w:rPr>
         <w:drawing>
-          <wp:inline distT="0" distB="0" distL="0" distR="0" wp14:anchorId="2427B4EF" wp14:editId="6A7F3656">
+          <wp:inline distT="0" distB="0" distL="0" distR="0" wp14:anchorId="2427B4EF" wp14:editId="3339BC4E">
             <wp:extent cx="4578350" cy="3052055"/>
             <wp:effectExtent l="0" t="0" r="0" b="0"/>
             <wp:docPr id="12893232" name="Imagem 1" descr="Uma imagem com texto, captura de ecrã, file, Paralelo&#10;&#10;Descrição gerada automaticamente"/>
@@ -1407,8 +1487,9 @@
         <w:rPr>
           <w:noProof/>
         </w:rPr>
+        <w:lastRenderedPageBreak/>
         <w:drawing>
-          <wp:inline distT="0" distB="0" distL="0" distR="0" wp14:anchorId="58FE2E40" wp14:editId="2AD28D30">
+          <wp:inline distT="0" distB="0" distL="0" distR="0" wp14:anchorId="58FE2E40" wp14:editId="4DE3B23D">
             <wp:extent cx="4724400" cy="2622198"/>
             <wp:effectExtent l="0" t="0" r="0" b="6985"/>
             <wp:docPr id="1383563359" name="Imagem 2" descr="Uma imagem com texto, captura de ecrã, file, Paralelo&#10;&#10;Descrição gerada automaticamente"/>
@@ -1475,9 +1556,8 @@
         <w:rPr>
           <w:noProof/>
         </w:rPr>
-        <w:lastRenderedPageBreak/>
         <w:drawing>
-          <wp:inline distT="0" distB="0" distL="0" distR="0" wp14:anchorId="34107CEB" wp14:editId="2CA4014C">
+          <wp:inline distT="0" distB="0" distL="0" distR="0" wp14:anchorId="34107CEB" wp14:editId="1654CA5B">
             <wp:extent cx="4524641" cy="3016250"/>
             <wp:effectExtent l="0" t="0" r="9525" b="0"/>
             <wp:docPr id="1158420144" name="Imagem 3" descr="Uma imagem com texto, file, diagrama, captura de ecrã&#10;&#10;Descrição gerada automaticamente"/>
@@ -1544,6 +1624,7 @@
         <w:rPr>
           <w:noProof/>
         </w:rPr>
+        <w:lastRenderedPageBreak/>
         <w:drawing>
           <wp:inline distT="0" distB="0" distL="0" distR="0" wp14:anchorId="33D7F748" wp14:editId="0E4950BA">
             <wp:extent cx="4372232" cy="2914650"/>
@@ -1612,7 +1693,6 @@
         <w:rPr>
           <w:noProof/>
         </w:rPr>
-        <w:lastRenderedPageBreak/>
         <w:drawing>
           <wp:inline distT="0" distB="0" distL="0" distR="0" wp14:anchorId="3E2E0C06" wp14:editId="206DB0D0">
             <wp:extent cx="4495800" cy="2997023"/>
@@ -1684,6 +1764,7 @@
         <w:rPr>
           <w:noProof/>
         </w:rPr>
+        <w:lastRenderedPageBreak/>
         <w:drawing>
           <wp:inline distT="0" distB="0" distL="0" distR="0" wp14:anchorId="43465449" wp14:editId="39CD918B">
             <wp:extent cx="4571847" cy="3200400"/>
@@ -2517,11 +2598,11 @@
     <w:name w:val="Normal"/>
     <w:qFormat/>
   </w:style>
-  <w:style w:type="paragraph" w:styleId="Ttulo1">
+  <w:style w:type="paragraph" w:styleId="Heading1">
     <w:name w:val="heading 1"/>
     <w:basedOn w:val="Normal"/>
     <w:next w:val="Normal"/>
-    <w:link w:val="Ttulo1Carter"/>
+    <w:link w:val="Heading1Char"/>
     <w:uiPriority w:val="9"/>
     <w:qFormat/>
     <w:rsid w:val="007338F4"/>
@@ -2538,11 +2619,11 @@
       <w:szCs w:val="40"/>
     </w:rPr>
   </w:style>
-  <w:style w:type="paragraph" w:styleId="Ttulo2">
+  <w:style w:type="paragraph" w:styleId="Heading2">
     <w:name w:val="heading 2"/>
     <w:basedOn w:val="Normal"/>
     <w:next w:val="Normal"/>
-    <w:link w:val="Ttulo2Carter"/>
+    <w:link w:val="Heading2Char"/>
     <w:uiPriority w:val="9"/>
     <w:semiHidden/>
     <w:unhideWhenUsed/>
@@ -2561,11 +2642,11 @@
       <w:szCs w:val="32"/>
     </w:rPr>
   </w:style>
-  <w:style w:type="paragraph" w:styleId="Ttulo3">
+  <w:style w:type="paragraph" w:styleId="Heading3">
     <w:name w:val="heading 3"/>
     <w:basedOn w:val="Normal"/>
     <w:next w:val="Normal"/>
-    <w:link w:val="Ttulo3Carter"/>
+    <w:link w:val="Heading3Char"/>
     <w:uiPriority w:val="9"/>
     <w:semiHidden/>
     <w:unhideWhenUsed/>
@@ -2584,11 +2665,11 @@
       <w:szCs w:val="28"/>
     </w:rPr>
   </w:style>
-  <w:style w:type="paragraph" w:styleId="Ttulo4">
+  <w:style w:type="paragraph" w:styleId="Heading4">
     <w:name w:val="heading 4"/>
     <w:basedOn w:val="Normal"/>
     <w:next w:val="Normal"/>
-    <w:link w:val="Ttulo4Carter"/>
+    <w:link w:val="Heading4Char"/>
     <w:uiPriority w:val="9"/>
     <w:semiHidden/>
     <w:unhideWhenUsed/>
@@ -2607,11 +2688,11 @@
       <w:color w:val="0F4761" w:themeColor="accent1" w:themeShade="BF"/>
     </w:rPr>
   </w:style>
-  <w:style w:type="paragraph" w:styleId="Ttulo5">
+  <w:style w:type="paragraph" w:styleId="Heading5">
     <w:name w:val="heading 5"/>
     <w:basedOn w:val="Normal"/>
     <w:next w:val="Normal"/>
-    <w:link w:val="Ttulo5Carter"/>
+    <w:link w:val="Heading5Char"/>
     <w:uiPriority w:val="9"/>
     <w:semiHidden/>
     <w:unhideWhenUsed/>
@@ -2628,11 +2709,11 @@
       <w:color w:val="0F4761" w:themeColor="accent1" w:themeShade="BF"/>
     </w:rPr>
   </w:style>
-  <w:style w:type="paragraph" w:styleId="Ttulo6">
+  <w:style w:type="paragraph" w:styleId="Heading6">
     <w:name w:val="heading 6"/>
     <w:basedOn w:val="Normal"/>
     <w:next w:val="Normal"/>
-    <w:link w:val="Ttulo6Carter"/>
+    <w:link w:val="Heading6Char"/>
     <w:uiPriority w:val="9"/>
     <w:semiHidden/>
     <w:unhideWhenUsed/>
@@ -2651,11 +2732,11 @@
       <w:color w:val="595959" w:themeColor="text1" w:themeTint="A6"/>
     </w:rPr>
   </w:style>
-  <w:style w:type="paragraph" w:styleId="Ttulo7">
+  <w:style w:type="paragraph" w:styleId="Heading7">
     <w:name w:val="heading 7"/>
     <w:basedOn w:val="Normal"/>
     <w:next w:val="Normal"/>
-    <w:link w:val="Ttulo7Carter"/>
+    <w:link w:val="Heading7Char"/>
     <w:uiPriority w:val="9"/>
     <w:semiHidden/>
     <w:unhideWhenUsed/>
@@ -2672,11 +2753,11 @@
       <w:color w:val="595959" w:themeColor="text1" w:themeTint="A6"/>
     </w:rPr>
   </w:style>
-  <w:style w:type="paragraph" w:styleId="Ttulo8">
+  <w:style w:type="paragraph" w:styleId="Heading8">
     <w:name w:val="heading 8"/>
     <w:basedOn w:val="Normal"/>
     <w:next w:val="Normal"/>
-    <w:link w:val="Ttulo8Carter"/>
+    <w:link w:val="Heading8Char"/>
     <w:uiPriority w:val="9"/>
     <w:semiHidden/>
     <w:unhideWhenUsed/>
@@ -2695,11 +2776,11 @@
       <w:color w:val="272727" w:themeColor="text1" w:themeTint="D8"/>
     </w:rPr>
   </w:style>
-  <w:style w:type="paragraph" w:styleId="Ttulo9">
+  <w:style w:type="paragraph" w:styleId="Heading9">
     <w:name w:val="heading 9"/>
     <w:basedOn w:val="Normal"/>
     <w:next w:val="Normal"/>
-    <w:link w:val="Ttulo9Carter"/>
+    <w:link w:val="Heading9Char"/>
     <w:uiPriority w:val="9"/>
     <w:semiHidden/>
     <w:unhideWhenUsed/>
@@ -2716,13 +2797,13 @@
       <w:color w:val="272727" w:themeColor="text1" w:themeTint="D8"/>
     </w:rPr>
   </w:style>
-  <w:style w:type="character" w:default="1" w:styleId="Tipodeletrapredefinidodopargrafo">
+  <w:style w:type="character" w:default="1" w:styleId="DefaultParagraphFont">
     <w:name w:val="Default Paragraph Font"/>
     <w:uiPriority w:val="1"/>
     <w:semiHidden/>
     <w:unhideWhenUsed/>
   </w:style>
-  <w:style w:type="table" w:default="1" w:styleId="Tabelanormal">
+  <w:style w:type="table" w:default="1" w:styleId="TableNormal">
     <w:name w:val="Normal Table"/>
     <w:uiPriority w:val="99"/>
     <w:semiHidden/>
@@ -2737,16 +2818,16 @@
       </w:tblCellMar>
     </w:tblPr>
   </w:style>
-  <w:style w:type="numbering" w:default="1" w:styleId="Semlista">
+  <w:style w:type="numbering" w:default="1" w:styleId="NoList">
     <w:name w:val="No List"/>
     <w:uiPriority w:val="99"/>
     <w:semiHidden/>
     <w:unhideWhenUsed/>
   </w:style>
-  <w:style w:type="character" w:customStyle="1" w:styleId="Ttulo1Carter">
-    <w:name w:val="Título 1 Caráter"/>
-    <w:basedOn w:val="Tipodeletrapredefinidodopargrafo"/>
-    <w:link w:val="Ttulo1"/>
+  <w:style w:type="character" w:customStyle="1" w:styleId="Heading1Char">
+    <w:name w:val="Heading 1 Char"/>
+    <w:basedOn w:val="DefaultParagraphFont"/>
+    <w:link w:val="Heading1"/>
     <w:uiPriority w:val="9"/>
     <w:rsid w:val="007338F4"/>
     <w:rPr>
@@ -2756,10 +2837,10 @@
       <w:szCs w:val="40"/>
     </w:rPr>
   </w:style>
-  <w:style w:type="character" w:customStyle="1" w:styleId="Ttulo2Carter">
-    <w:name w:val="Título 2 Caráter"/>
-    <w:basedOn w:val="Tipodeletrapredefinidodopargrafo"/>
-    <w:link w:val="Ttulo2"/>
+  <w:style w:type="character" w:customStyle="1" w:styleId="Heading2Char">
+    <w:name w:val="Heading 2 Char"/>
+    <w:basedOn w:val="DefaultParagraphFont"/>
+    <w:link w:val="Heading2"/>
     <w:uiPriority w:val="9"/>
     <w:semiHidden/>
     <w:rsid w:val="007338F4"/>
@@ -2770,10 +2851,10 @@
       <w:szCs w:val="32"/>
     </w:rPr>
   </w:style>
-  <w:style w:type="character" w:customStyle="1" w:styleId="Ttulo3Carter">
-    <w:name w:val="Título 3 Caráter"/>
-    <w:basedOn w:val="Tipodeletrapredefinidodopargrafo"/>
-    <w:link w:val="Ttulo3"/>
+  <w:style w:type="character" w:customStyle="1" w:styleId="Heading3Char">
+    <w:name w:val="Heading 3 Char"/>
+    <w:basedOn w:val="DefaultParagraphFont"/>
+    <w:link w:val="Heading3"/>
     <w:uiPriority w:val="9"/>
     <w:semiHidden/>
     <w:rsid w:val="007338F4"/>
@@ -2784,10 +2865,10 @@
       <w:szCs w:val="28"/>
     </w:rPr>
   </w:style>
-  <w:style w:type="character" w:customStyle="1" w:styleId="Ttulo4Carter">
-    <w:name w:val="Título 4 Caráter"/>
-    <w:basedOn w:val="Tipodeletrapredefinidodopargrafo"/>
-    <w:link w:val="Ttulo4"/>
+  <w:style w:type="character" w:customStyle="1" w:styleId="Heading4Char">
+    <w:name w:val="Heading 4 Char"/>
+    <w:basedOn w:val="DefaultParagraphFont"/>
+    <w:link w:val="Heading4"/>
     <w:uiPriority w:val="9"/>
     <w:semiHidden/>
     <w:rsid w:val="007338F4"/>
@@ -2798,10 +2879,10 @@
       <w:color w:val="0F4761" w:themeColor="accent1" w:themeShade="BF"/>
     </w:rPr>
   </w:style>
-  <w:style w:type="character" w:customStyle="1" w:styleId="Ttulo5Carter">
-    <w:name w:val="Título 5 Caráter"/>
-    <w:basedOn w:val="Tipodeletrapredefinidodopargrafo"/>
-    <w:link w:val="Ttulo5"/>
+  <w:style w:type="character" w:customStyle="1" w:styleId="Heading5Char">
+    <w:name w:val="Heading 5 Char"/>
+    <w:basedOn w:val="DefaultParagraphFont"/>
+    <w:link w:val="Heading5"/>
     <w:uiPriority w:val="9"/>
     <w:semiHidden/>
     <w:rsid w:val="007338F4"/>
@@ -2810,10 +2891,10 @@
       <w:color w:val="0F4761" w:themeColor="accent1" w:themeShade="BF"/>
     </w:rPr>
   </w:style>
-  <w:style w:type="character" w:customStyle="1" w:styleId="Ttulo6Carter">
-    <w:name w:val="Título 6 Caráter"/>
-    <w:basedOn w:val="Tipodeletrapredefinidodopargrafo"/>
-    <w:link w:val="Ttulo6"/>
+  <w:style w:type="character" w:customStyle="1" w:styleId="Heading6Char">
+    <w:name w:val="Heading 6 Char"/>
+    <w:basedOn w:val="DefaultParagraphFont"/>
+    <w:link w:val="Heading6"/>
     <w:uiPriority w:val="9"/>
     <w:semiHidden/>
     <w:rsid w:val="007338F4"/>
@@ -2824,10 +2905,10 @@
       <w:color w:val="595959" w:themeColor="text1" w:themeTint="A6"/>
     </w:rPr>
   </w:style>
-  <w:style w:type="character" w:customStyle="1" w:styleId="Ttulo7Carter">
-    <w:name w:val="Título 7 Caráter"/>
-    <w:basedOn w:val="Tipodeletrapredefinidodopargrafo"/>
-    <w:link w:val="Ttulo7"/>
+  <w:style w:type="character" w:customStyle="1" w:styleId="Heading7Char">
+    <w:name w:val="Heading 7 Char"/>
+    <w:basedOn w:val="DefaultParagraphFont"/>
+    <w:link w:val="Heading7"/>
     <w:uiPriority w:val="9"/>
     <w:semiHidden/>
     <w:rsid w:val="007338F4"/>
@@ -2836,10 +2917,10 @@
       <w:color w:val="595959" w:themeColor="text1" w:themeTint="A6"/>
     </w:rPr>
   </w:style>
-  <w:style w:type="character" w:customStyle="1" w:styleId="Ttulo8Carter">
-    <w:name w:val="Título 8 Caráter"/>
-    <w:basedOn w:val="Tipodeletrapredefinidodopargrafo"/>
-    <w:link w:val="Ttulo8"/>
+  <w:style w:type="character" w:customStyle="1" w:styleId="Heading8Char">
+    <w:name w:val="Heading 8 Char"/>
+    <w:basedOn w:val="DefaultParagraphFont"/>
+    <w:link w:val="Heading8"/>
     <w:uiPriority w:val="9"/>
     <w:semiHidden/>
     <w:rsid w:val="007338F4"/>
@@ -2850,10 +2931,10 @@
       <w:color w:val="272727" w:themeColor="text1" w:themeTint="D8"/>
     </w:rPr>
   </w:style>
-  <w:style w:type="character" w:customStyle="1" w:styleId="Ttulo9Carter">
-    <w:name w:val="Título 9 Caráter"/>
-    <w:basedOn w:val="Tipodeletrapredefinidodopargrafo"/>
-    <w:link w:val="Ttulo9"/>
+  <w:style w:type="character" w:customStyle="1" w:styleId="Heading9Char">
+    <w:name w:val="Heading 9 Char"/>
+    <w:basedOn w:val="DefaultParagraphFont"/>
+    <w:link w:val="Heading9"/>
     <w:uiPriority w:val="9"/>
     <w:semiHidden/>
     <w:rsid w:val="007338F4"/>
@@ -2862,11 +2943,11 @@
       <w:color w:val="272727" w:themeColor="text1" w:themeTint="D8"/>
     </w:rPr>
   </w:style>
-  <w:style w:type="paragraph" w:styleId="Ttulo">
+  <w:style w:type="paragraph" w:styleId="Title">
     <w:name w:val="Title"/>
     <w:basedOn w:val="Normal"/>
     <w:next w:val="Normal"/>
-    <w:link w:val="TtuloCarter"/>
+    <w:link w:val="TitleChar"/>
     <w:uiPriority w:val="10"/>
     <w:qFormat/>
     <w:rsid w:val="007338F4"/>
@@ -2882,10 +2963,10 @@
       <w:szCs w:val="56"/>
     </w:rPr>
   </w:style>
-  <w:style w:type="character" w:customStyle="1" w:styleId="TtuloCarter">
-    <w:name w:val="Título Caráter"/>
-    <w:basedOn w:val="Tipodeletrapredefinidodopargrafo"/>
-    <w:link w:val="Ttulo"/>
+  <w:style w:type="character" w:customStyle="1" w:styleId="TitleChar">
+    <w:name w:val="Title Char"/>
+    <w:basedOn w:val="DefaultParagraphFont"/>
+    <w:link w:val="Title"/>
     <w:uiPriority w:val="10"/>
     <w:rsid w:val="007338F4"/>
     <w:rPr>
@@ -2896,11 +2977,11 @@
       <w:szCs w:val="56"/>
     </w:rPr>
   </w:style>
-  <w:style w:type="paragraph" w:styleId="Subttulo">
+  <w:style w:type="paragraph" w:styleId="Subtitle">
     <w:name w:val="Subtitle"/>
     <w:basedOn w:val="Normal"/>
     <w:next w:val="Normal"/>
-    <w:link w:val="SubttuloCarter"/>
+    <w:link w:val="SubtitleChar"/>
     <w:uiPriority w:val="11"/>
     <w:qFormat/>
     <w:rsid w:val="007338F4"/>
@@ -2917,10 +2998,10 @@
       <w:szCs w:val="28"/>
     </w:rPr>
   </w:style>
-  <w:style w:type="character" w:customStyle="1" w:styleId="SubttuloCarter">
-    <w:name w:val="Subtítulo Caráter"/>
-    <w:basedOn w:val="Tipodeletrapredefinidodopargrafo"/>
-    <w:link w:val="Subttulo"/>
+  <w:style w:type="character" w:customStyle="1" w:styleId="SubtitleChar">
+    <w:name w:val="Subtitle Char"/>
+    <w:basedOn w:val="DefaultParagraphFont"/>
+    <w:link w:val="Subtitle"/>
     <w:uiPriority w:val="11"/>
     <w:rsid w:val="007338F4"/>
     <w:rPr>
@@ -2931,11 +3012,11 @@
       <w:szCs w:val="28"/>
     </w:rPr>
   </w:style>
-  <w:style w:type="paragraph" w:styleId="Citao">
+  <w:style w:type="paragraph" w:styleId="Quote">
     <w:name w:val="Quote"/>
     <w:basedOn w:val="Normal"/>
     <w:next w:val="Normal"/>
-    <w:link w:val="CitaoCarter"/>
+    <w:link w:val="QuoteChar"/>
     <w:uiPriority w:val="29"/>
     <w:qFormat/>
     <w:rsid w:val="007338F4"/>
@@ -2949,10 +3030,10 @@
       <w:color w:val="404040" w:themeColor="text1" w:themeTint="BF"/>
     </w:rPr>
   </w:style>
-  <w:style w:type="character" w:customStyle="1" w:styleId="CitaoCarter">
-    <w:name w:val="Citação Caráter"/>
-    <w:basedOn w:val="Tipodeletrapredefinidodopargrafo"/>
-    <w:link w:val="Citao"/>
+  <w:style w:type="character" w:customStyle="1" w:styleId="QuoteChar">
+    <w:name w:val="Quote Char"/>
+    <w:basedOn w:val="DefaultParagraphFont"/>
+    <w:link w:val="Quote"/>
     <w:uiPriority w:val="29"/>
     <w:rsid w:val="007338F4"/>
     <w:rPr>
@@ -2961,7 +3042,7 @@
       <w:color w:val="404040" w:themeColor="text1" w:themeTint="BF"/>
     </w:rPr>
   </w:style>
-  <w:style w:type="paragraph" w:styleId="PargrafodaLista">
+  <w:style w:type="paragraph" w:styleId="ListParagraph">
     <w:name w:val="List Paragraph"/>
     <w:basedOn w:val="Normal"/>
     <w:uiPriority w:val="34"/>
@@ -2972,9 +3053,9 @@
       <w:contextualSpacing/>
     </w:pPr>
   </w:style>
-  <w:style w:type="character" w:styleId="nfaseIntensa">
+  <w:style w:type="character" w:styleId="IntenseEmphasis">
     <w:name w:val="Intense Emphasis"/>
-    <w:basedOn w:val="Tipodeletrapredefinidodopargrafo"/>
+    <w:basedOn w:val="DefaultParagraphFont"/>
     <w:uiPriority w:val="21"/>
     <w:qFormat/>
     <w:rsid w:val="007338F4"/>
@@ -2984,11 +3065,11 @@
       <w:color w:val="0F4761" w:themeColor="accent1" w:themeShade="BF"/>
     </w:rPr>
   </w:style>
-  <w:style w:type="paragraph" w:styleId="CitaoIntensa">
+  <w:style w:type="paragraph" w:styleId="IntenseQuote">
     <w:name w:val="Intense Quote"/>
     <w:basedOn w:val="Normal"/>
     <w:next w:val="Normal"/>
-    <w:link w:val="CitaoIntensaCarter"/>
+    <w:link w:val="IntenseQuoteChar"/>
     <w:uiPriority w:val="30"/>
     <w:qFormat/>
     <w:rsid w:val="007338F4"/>
@@ -3007,10 +3088,10 @@
       <w:color w:val="0F4761" w:themeColor="accent1" w:themeShade="BF"/>
     </w:rPr>
   </w:style>
-  <w:style w:type="character" w:customStyle="1" w:styleId="CitaoIntensaCarter">
-    <w:name w:val="Citação Intensa Caráter"/>
-    <w:basedOn w:val="Tipodeletrapredefinidodopargrafo"/>
-    <w:link w:val="CitaoIntensa"/>
+  <w:style w:type="character" w:customStyle="1" w:styleId="IntenseQuoteChar">
+    <w:name w:val="Intense Quote Char"/>
+    <w:basedOn w:val="DefaultParagraphFont"/>
+    <w:link w:val="IntenseQuote"/>
     <w:uiPriority w:val="30"/>
     <w:rsid w:val="007338F4"/>
     <w:rPr>
@@ -3019,9 +3100,9 @@
       <w:color w:val="0F4761" w:themeColor="accent1" w:themeShade="BF"/>
     </w:rPr>
   </w:style>
-  <w:style w:type="character" w:styleId="RefernciaIntensa">
+  <w:style w:type="character" w:styleId="IntenseReference">
     <w:name w:val="Intense Reference"/>
-    <w:basedOn w:val="Tipodeletrapredefinidodopargrafo"/>
+    <w:basedOn w:val="DefaultParagraphFont"/>
     <w:uiPriority w:val="32"/>
     <w:qFormat/>
     <w:rsid w:val="007338F4"/>

</xml_diff>

<commit_message>
report update initial population all random crossover each gen done popSize times
</commit_message>
<xml_diff>
--- a/Report.docx
+++ b/Report.docx
@@ -4,26 +4,468 @@
   <w:body>
     <w:p>
       <w:pPr>
-        <w:jc w:val="both"/>
-        <w:rPr>
-          <w:b/>
-          <w:bCs/>
-          <w:color w:val="0070C0"/>
+        <w:rPr>
+          <w:b/>
+          <w:bCs/>
+          <w:lang w:val="en-US"/>
+        </w:rPr>
+      </w:pPr>
+      <w:r>
+        <w:rPr>
+          <w:noProof/>
+          <w:lang w:val="en-US"/>
+        </w:rPr>
+        <w:drawing>
+          <wp:anchor distT="0" distB="0" distL="114300" distR="114300" simplePos="0" relativeHeight="251658240" behindDoc="0" locked="0" layoutInCell="1" allowOverlap="1" wp14:anchorId="2E9ED8EC" wp14:editId="3B126B17">
+            <wp:simplePos x="0" y="0"/>
+            <wp:positionH relativeFrom="margin">
+              <wp:posOffset>4616450</wp:posOffset>
+            </wp:positionH>
+            <wp:positionV relativeFrom="margin">
+              <wp:posOffset>152400</wp:posOffset>
+            </wp:positionV>
+            <wp:extent cx="783981" cy="815340"/>
+            <wp:effectExtent l="0" t="0" r="0" b="3810"/>
+            <wp:wrapSquare wrapText="bothSides"/>
+            <wp:docPr id="372204772" name="Picture 1" descr="AD NOVA IMS | AD NOVA IMS"/>
+            <wp:cNvGraphicFramePr>
+              <a:graphicFrameLocks xmlns:a="http://schemas.openxmlformats.org/drawingml/2006/main" noChangeAspect="1"/>
+            </wp:cNvGraphicFramePr>
+            <a:graphic xmlns:a="http://schemas.openxmlformats.org/drawingml/2006/main">
+              <a:graphicData uri="http://schemas.openxmlformats.org/drawingml/2006/picture">
+                <pic:pic xmlns:pic="http://schemas.openxmlformats.org/drawingml/2006/picture">
+                  <pic:nvPicPr>
+                    <pic:cNvPr id="0" name="Picture 1" descr="AD NOVA IMS | AD NOVA IMS"/>
+                    <pic:cNvPicPr>
+                      <a:picLocks noChangeAspect="1" noChangeArrowheads="1"/>
+                    </pic:cNvPicPr>
+                  </pic:nvPicPr>
+                  <pic:blipFill>
+                    <a:blip r:embed="rId6" cstate="print">
+                      <a:extLst>
+                        <a:ext uri="{28A0092B-C50C-407E-A947-70E740481C1C}">
+                          <a14:useLocalDpi xmlns:a14="http://schemas.microsoft.com/office/drawing/2010/main" val="0"/>
+                        </a:ext>
+                      </a:extLst>
+                    </a:blip>
+                    <a:srcRect/>
+                    <a:stretch>
+                      <a:fillRect/>
+                    </a:stretch>
+                  </pic:blipFill>
+                  <pic:spPr bwMode="auto">
+                    <a:xfrm>
+                      <a:off x="0" y="0"/>
+                      <a:ext cx="783981" cy="815340"/>
+                    </a:xfrm>
+                    <a:prstGeom prst="rect">
+                      <a:avLst/>
+                    </a:prstGeom>
+                    <a:noFill/>
+                    <a:ln>
+                      <a:noFill/>
+                    </a:ln>
+                  </pic:spPr>
+                </pic:pic>
+              </a:graphicData>
+            </a:graphic>
+          </wp:anchor>
+        </w:drawing>
+      </w:r>
+    </w:p>
+    <w:p>
+      <w:pPr>
+        <w:jc w:val="center"/>
+        <w:rPr>
+          <w:b/>
+          <w:bCs/>
           <w:sz w:val="26"/>
           <w:szCs w:val="26"/>
-          <w:lang w:val="en-GB"/>
-        </w:rPr>
-      </w:pPr>
-      <w:r>
-        <w:rPr>
-          <w:b/>
-          <w:bCs/>
-          <w:color w:val="0070C0"/>
+          <w:lang w:val="en-US"/>
+        </w:rPr>
+      </w:pPr>
+    </w:p>
+    <w:p>
+      <w:pPr>
+        <w:jc w:val="center"/>
+        <w:rPr>
+          <w:b/>
+          <w:bCs/>
           <w:sz w:val="26"/>
           <w:szCs w:val="26"/>
-          <w:lang w:val="en-GB"/>
-        </w:rPr>
-        <w:t>Algorithm:</w:t>
+          <w:lang w:val="en-US"/>
+        </w:rPr>
+      </w:pPr>
+    </w:p>
+    <w:p>
+      <w:pPr>
+        <w:jc w:val="both"/>
+        <w:rPr>
+          <w:b/>
+          <w:bCs/>
+          <w:sz w:val="26"/>
+          <w:szCs w:val="26"/>
+          <w:lang w:val="en-US"/>
+        </w:rPr>
+      </w:pPr>
+    </w:p>
+    <w:p>
+      <w:pPr>
+        <w:jc w:val="center"/>
+        <w:rPr>
+          <w:b/>
+          <w:bCs/>
+          <w:sz w:val="26"/>
+          <w:szCs w:val="26"/>
+          <w:lang w:val="en-US"/>
+        </w:rPr>
+      </w:pPr>
+    </w:p>
+    <w:p>
+      <w:pPr>
+        <w:jc w:val="center"/>
+        <w:rPr>
+          <w:b/>
+          <w:bCs/>
+          <w:sz w:val="26"/>
+          <w:szCs w:val="26"/>
+          <w:lang w:val="en-US"/>
+        </w:rPr>
+      </w:pPr>
+    </w:p>
+    <w:p>
+      <w:pPr>
+        <w:jc w:val="center"/>
+        <w:rPr>
+          <w:b/>
+          <w:bCs/>
+          <w:sz w:val="26"/>
+          <w:szCs w:val="26"/>
+          <w:lang w:val="en-US"/>
+        </w:rPr>
+      </w:pPr>
+    </w:p>
+    <w:p>
+      <w:pPr>
+        <w:jc w:val="center"/>
+        <w:rPr>
+          <w:b/>
+          <w:bCs/>
+          <w:sz w:val="26"/>
+          <w:szCs w:val="26"/>
+          <w:lang w:val="en-US"/>
+        </w:rPr>
+      </w:pPr>
+    </w:p>
+    <w:p>
+      <w:pPr>
+        <w:jc w:val="center"/>
+        <w:rPr>
+          <w:b/>
+          <w:bCs/>
+          <w:sz w:val="32"/>
+          <w:szCs w:val="32"/>
+          <w:lang w:val="en-US"/>
+        </w:rPr>
+      </w:pPr>
+      <w:r>
+        <w:rPr>
+          <w:b/>
+          <w:bCs/>
+          <w:sz w:val="32"/>
+          <w:szCs w:val="32"/>
+          <w:lang w:val="en-US"/>
+        </w:rPr>
+        <w:t>SOLVING THE N QUEENS PROBLEM USING GENETIC ALGORITHMS</w:t>
+      </w:r>
+    </w:p>
+    <w:p>
+      <w:pPr>
+        <w:jc w:val="center"/>
+        <w:rPr>
+          <w:b/>
+          <w:bCs/>
+          <w:sz w:val="32"/>
+          <w:szCs w:val="32"/>
+          <w:lang w:val="en-US"/>
+        </w:rPr>
+      </w:pPr>
+      <w:r>
+        <w:rPr>
+          <w:b/>
+          <w:bCs/>
+          <w:sz w:val="32"/>
+          <w:szCs w:val="32"/>
+          <w:lang w:val="en-US"/>
+        </w:rPr>
+        <w:t xml:space="preserve">Computational Intelligence </w:t>
+      </w:r>
+      <w:r>
+        <w:rPr>
+          <w:b/>
+          <w:bCs/>
+          <w:sz w:val="32"/>
+          <w:szCs w:val="32"/>
+          <w:lang w:val="en-US"/>
+        </w:rPr>
+        <w:t>f</w:t>
+      </w:r>
+      <w:r>
+        <w:rPr>
+          <w:b/>
+          <w:bCs/>
+          <w:sz w:val="32"/>
+          <w:szCs w:val="32"/>
+          <w:lang w:val="en-US"/>
+        </w:rPr>
+        <w:t>or Optimization</w:t>
+      </w:r>
+    </w:p>
+    <w:p>
+      <w:pPr>
+        <w:jc w:val="center"/>
+        <w:rPr>
+          <w:b/>
+          <w:bCs/>
+          <w:sz w:val="32"/>
+          <w:szCs w:val="32"/>
+          <w:lang w:val="en-US"/>
+        </w:rPr>
+      </w:pPr>
+    </w:p>
+    <w:p>
+      <w:pPr>
+        <w:jc w:val="center"/>
+        <w:rPr>
+          <w:b/>
+          <w:bCs/>
+          <w:sz w:val="32"/>
+          <w:szCs w:val="32"/>
+          <w:lang w:val="en-US"/>
+        </w:rPr>
+      </w:pPr>
+      <w:r>
+        <w:rPr>
+          <w:b/>
+          <w:bCs/>
+          <w:sz w:val="32"/>
+          <w:szCs w:val="32"/>
+          <w:lang w:val="en-US"/>
+        </w:rPr>
+        <w:t>2023/2024</w:t>
+      </w:r>
+    </w:p>
+    <w:p>
+      <w:pPr>
+        <w:jc w:val="center"/>
+        <w:rPr>
+          <w:b/>
+          <w:bCs/>
+          <w:sz w:val="32"/>
+          <w:szCs w:val="32"/>
+          <w:lang w:val="en-US"/>
+        </w:rPr>
+      </w:pPr>
+    </w:p>
+    <w:p>
+      <w:pPr>
+        <w:jc w:val="center"/>
+        <w:rPr>
+          <w:b/>
+          <w:bCs/>
+          <w:sz w:val="32"/>
+          <w:szCs w:val="32"/>
+          <w:lang w:val="en-US"/>
+        </w:rPr>
+      </w:pPr>
+    </w:p>
+    <w:p>
+      <w:pPr>
+        <w:jc w:val="center"/>
+        <w:rPr>
+          <w:b/>
+          <w:bCs/>
+          <w:sz w:val="32"/>
+          <w:szCs w:val="32"/>
+          <w:lang w:val="en-US"/>
+        </w:rPr>
+      </w:pPr>
+    </w:p>
+    <w:p>
+      <w:pPr>
+        <w:rPr>
+          <w:b/>
+          <w:bCs/>
+          <w:sz w:val="32"/>
+          <w:szCs w:val="32"/>
+          <w:lang w:val="en-US"/>
+        </w:rPr>
+      </w:pPr>
+    </w:p>
+    <w:p>
+      <w:pPr>
+        <w:rPr>
+          <w:b/>
+          <w:bCs/>
+          <w:sz w:val="32"/>
+          <w:szCs w:val="32"/>
+          <w:lang w:val="en-US"/>
+        </w:rPr>
+      </w:pPr>
+    </w:p>
+    <w:p>
+      <w:pPr>
+        <w:rPr>
+          <w:b/>
+          <w:bCs/>
+          <w:sz w:val="32"/>
+          <w:szCs w:val="32"/>
+          <w:lang w:val="en-US"/>
+        </w:rPr>
+      </w:pPr>
+    </w:p>
+    <w:p>
+      <w:pPr>
+        <w:rPr>
+          <w:b/>
+          <w:bCs/>
+          <w:sz w:val="32"/>
+          <w:szCs w:val="32"/>
+          <w:lang w:val="en-US"/>
+        </w:rPr>
+      </w:pPr>
+    </w:p>
+    <w:p>
+      <w:pPr>
+        <w:rPr>
+          <w:b/>
+          <w:bCs/>
+          <w:sz w:val="24"/>
+          <w:szCs w:val="24"/>
+          <w:lang w:val="en-US"/>
+        </w:rPr>
+      </w:pPr>
+      <w:r>
+        <w:rPr>
+          <w:b/>
+          <w:bCs/>
+          <w:sz w:val="24"/>
+          <w:szCs w:val="24"/>
+          <w:lang w:val="en-US"/>
+        </w:rPr>
+        <w:t xml:space="preserve">Group </w:t>
+      </w:r>
+      <w:r>
+        <w:rPr>
+          <w:b/>
+          <w:bCs/>
+          <w:sz w:val="24"/>
+          <w:szCs w:val="24"/>
+          <w:lang w:val="en-US"/>
+        </w:rPr>
+        <w:t>N</w:t>
+      </w:r>
+      <w:r>
+        <w:rPr>
+          <w:b/>
+          <w:bCs/>
+          <w:sz w:val="24"/>
+          <w:szCs w:val="24"/>
+          <w:lang w:val="en-US"/>
+        </w:rPr>
+        <w:t>ame</w:t>
+      </w:r>
+      <w:r>
+        <w:rPr>
+          <w:b/>
+          <w:bCs/>
+          <w:sz w:val="24"/>
+          <w:szCs w:val="24"/>
+          <w:lang w:val="en-US"/>
+        </w:rPr>
+        <w:t xml:space="preserve"> –</w:t>
+      </w:r>
+      <w:r>
+        <w:rPr>
+          <w:b/>
+          <w:bCs/>
+          <w:sz w:val="24"/>
+          <w:szCs w:val="24"/>
+          <w:lang w:val="en-US"/>
+        </w:rPr>
+        <w:t xml:space="preserve"> Queen</w:t>
+      </w:r>
+    </w:p>
+    <w:p>
+      <w:r>
+        <w:t>20230525</w:t>
+      </w:r>
+      <w:r>
+        <w:tab/>
+        <w:t>Alícia Pinho Santos</w:t>
+      </w:r>
+    </w:p>
+    <w:p>
+      <w:r>
+        <w:t>20230522</w:t>
+      </w:r>
+      <w:r>
+        <w:tab/>
+        <w:t>Jaime Simões</w:t>
+      </w:r>
+      <w:r>
+        <w:tab/>
+      </w:r>
+      <w:r>
+        <w:tab/>
+      </w:r>
+    </w:p>
+    <w:p>
+      <w:r>
+        <w:t>20230983</w:t>
+      </w:r>
+      <w:r>
+        <w:tab/>
+        <w:t>José Pedro Cruz Fernandes</w:t>
+      </w:r>
+      <w:r>
+        <w:tab/>
+      </w:r>
+      <w:r>
+        <w:tab/>
+      </w:r>
+    </w:p>
+    <w:p>
+      <w:r>
+        <w:t>20222125</w:t>
+      </w:r>
+      <w:r>
+        <w:tab/>
+        <w:t>Nuno Sousa</w:t>
+      </w:r>
+      <w:r>
+        <w:tab/>
+      </w:r>
+    </w:p>
+    <w:p>
+      <w:pPr>
+        <w:rPr>
+          <w:b/>
+          <w:bCs/>
+          <w:color w:val="0070C0"/>
+          <w:sz w:val="32"/>
+          <w:szCs w:val="32"/>
+        </w:rPr>
+      </w:pPr>
+      <w:r>
+        <w:rPr>
+          <w:b/>
+          <w:bCs/>
+          <w:color w:val="0070C0"/>
+          <w:sz w:val="32"/>
+          <w:szCs w:val="32"/>
+        </w:rPr>
+        <w:br w:type="page"/>
       </w:r>
     </w:p>
     <w:p>
@@ -35,7 +477,7 @@
           <w:color w:val="00B050"/>
           <w:sz w:val="24"/>
           <w:szCs w:val="24"/>
-          <w:lang w:val="en-GB"/>
+          <w:lang w:val="en-US"/>
         </w:rPr>
       </w:pPr>
       <w:r>
@@ -45,9 +487,10 @@
           <w:color w:val="00B050"/>
           <w:sz w:val="24"/>
           <w:szCs w:val="24"/>
-          <w:lang w:val="en-GB"/>
-        </w:rPr>
-        <w:t>Problem:</w:t>
+          <w:lang w:val="en-US"/>
+        </w:rPr>
+        <w:lastRenderedPageBreak/>
+        <w:t>Problem</w:t>
       </w:r>
     </w:p>
     <w:p>
@@ -55,152 +498,134 @@
         <w:ind w:firstLine="708"/>
         <w:jc w:val="both"/>
         <w:rPr>
-          <w:lang w:val="en-GB"/>
-        </w:rPr>
-      </w:pPr>
-      <w:r>
-        <w:rPr>
-          <w:lang w:val="en-GB"/>
-        </w:rPr>
-        <w:t xml:space="preserve">The concept of the N </w:t>
-      </w:r>
-      <w:r>
-        <w:rPr>
-          <w:lang w:val="en-GB"/>
+          <w:lang w:val="en-US"/>
+        </w:rPr>
+      </w:pPr>
+      <w:r>
+        <w:rPr>
+          <w:lang w:val="en-US"/>
+        </w:rPr>
+        <w:t xml:space="preserve">The </w:t>
+      </w:r>
+      <w:r>
+        <w:rPr>
+          <w:lang w:val="en-US"/>
+        </w:rPr>
+        <w:t>challenge</w:t>
+      </w:r>
+      <w:r>
+        <w:rPr>
+          <w:lang w:val="en-US"/>
+        </w:rPr>
+        <w:t xml:space="preserve"> of the </w:t>
+      </w:r>
+      <w:r>
+        <w:rPr>
+          <w:b/>
+          <w:bCs/>
+          <w:lang w:val="en-US"/>
+        </w:rPr>
+        <w:t xml:space="preserve">N </w:t>
+      </w:r>
+      <w:r>
+        <w:rPr>
+          <w:b/>
+          <w:bCs/>
+          <w:lang w:val="en-US"/>
         </w:rPr>
         <w:t>Q</w:t>
       </w:r>
       <w:r>
         <w:rPr>
-          <w:lang w:val="en-GB"/>
+          <w:b/>
+          <w:bCs/>
+          <w:lang w:val="en-US"/>
         </w:rPr>
         <w:t xml:space="preserve">ueens </w:t>
       </w:r>
       <w:r>
         <w:rPr>
-          <w:lang w:val="en-GB"/>
-        </w:rPr>
-        <w:t xml:space="preserve">problem is having a chess board of size N*N with N of queens in a combination of positions such that two queens cannot “check” each other, so there can not be two queens present in the same row, column or diagonal. With the increase of N, the </w:t>
-      </w:r>
-      <w:r>
-        <w:rPr>
-          <w:lang w:val="en-GB"/>
-        </w:rPr>
-        <w:t>number</w:t>
-      </w:r>
-      <w:r>
-        <w:rPr>
-          <w:lang w:val="en-GB"/>
-        </w:rPr>
-        <w:t xml:space="preserve"> of possible combinations for all the positions increases exponentially, </w:t>
-      </w:r>
-      <w:r>
-        <w:rPr>
-          <w:lang w:val="en-GB"/>
-        </w:rPr>
-        <w:t>requiring</w:t>
-      </w:r>
-      <w:r>
-        <w:rPr>
-          <w:lang w:val="en-GB"/>
-        </w:rPr>
-        <w:t xml:space="preserve"> the optimization process </w:t>
-      </w:r>
-      <w:r>
-        <w:rPr>
-          <w:lang w:val="en-GB"/>
-        </w:rPr>
-        <w:t>be efficient</w:t>
-      </w:r>
-      <w:r>
-        <w:rPr>
-          <w:lang w:val="en-GB"/>
-        </w:rPr>
-        <w:t xml:space="preserve"> to solve the problem. </w:t>
-      </w:r>
-      <w:r>
-        <w:rPr>
-          <w:lang w:val="en-GB"/>
-        </w:rPr>
-        <w:t>For any n bigger than 3</w:t>
-      </w:r>
-      <w:r>
-        <w:rPr>
-          <w:lang w:val="en-GB"/>
-        </w:rPr>
-        <w:t xml:space="preserve">, there </w:t>
-      </w:r>
-      <w:r>
-        <w:rPr>
-          <w:lang w:val="en-GB"/>
-        </w:rPr>
-        <w:t>is</w:t>
-      </w:r>
-      <w:r>
-        <w:rPr>
-          <w:lang w:val="en-GB"/>
-        </w:rPr>
-        <w:t xml:space="preserve"> one or more combination</w:t>
-      </w:r>
-      <w:r>
-        <w:rPr>
-          <w:lang w:val="en-GB"/>
-        </w:rPr>
-        <w:t>s</w:t>
-      </w:r>
-      <w:r>
-        <w:rPr>
-          <w:lang w:val="en-GB"/>
-        </w:rPr>
-        <w:t xml:space="preserve"> of positions that meet the criteria.</w:t>
-      </w:r>
-      <w:r>
-        <w:rPr>
-          <w:lang w:val="en-GB"/>
-        </w:rPr>
-        <w:t xml:space="preserve"> For an n equal to</w:t>
-      </w:r>
-      <w:r>
-        <w:rPr>
-          <w:lang w:val="en-GB"/>
+          <w:b/>
+          <w:bCs/>
+          <w:lang w:val="en-US"/>
+        </w:rPr>
+        <w:t>P</w:t>
+      </w:r>
+      <w:r>
+        <w:rPr>
+          <w:b/>
+          <w:bCs/>
+          <w:lang w:val="en-US"/>
+        </w:rPr>
+        <w:t>roblem</w:t>
+      </w:r>
+      <w:r>
+        <w:rPr>
+          <w:lang w:val="en-US"/>
+        </w:rPr>
+        <w:t xml:space="preserve"> is </w:t>
+      </w:r>
+      <w:r>
+        <w:rPr>
+          <w:lang w:val="en-US"/>
+        </w:rPr>
+        <w:t xml:space="preserve">to find a solution so that </w:t>
+      </w:r>
+      <w:proofErr w:type="spellStart"/>
+      <w:r>
+        <w:rPr>
+          <w:lang w:val="en-US"/>
+        </w:rPr>
+        <w:t>n</w:t>
+      </w:r>
+      <w:proofErr w:type="spellEnd"/>
+      <w:r>
+        <w:rPr>
+          <w:lang w:val="en-US"/>
+        </w:rPr>
+        <w:t xml:space="preserve"> queens fit without conflicting with each other in </w:t>
+      </w:r>
+      <w:r>
+        <w:rPr>
+          <w:lang w:val="en-US"/>
+        </w:rPr>
+        <w:t>a</w:t>
+      </w:r>
+      <w:r>
+        <w:rPr>
+          <w:lang w:val="en-US"/>
+        </w:rPr>
+        <w:t>n</w:t>
+      </w:r>
+      <w:r>
+        <w:rPr>
+          <w:lang w:val="en-US"/>
         </w:rPr>
         <w:t xml:space="preserve"> </w:t>
       </w:r>
       <w:r>
         <w:rPr>
-          <w:lang w:val="en-GB"/>
-        </w:rPr>
-        <w:t xml:space="preserve">1 there is a single obvious solution and for n equalling 2 or 3 there is no solution. </w:t>
-      </w:r>
-      <w:r>
-        <w:rPr>
-          <w:lang w:val="en-GB"/>
-        </w:rPr>
-        <w:t>When the algorithm finds one of the</w:t>
-      </w:r>
-      <w:r>
-        <w:rPr>
-          <w:lang w:val="en-GB"/>
-        </w:rPr>
-        <w:t xml:space="preserve"> solutions, the problem</w:t>
-      </w:r>
-      <w:r>
-        <w:rPr>
-          <w:lang w:val="en-GB"/>
-        </w:rPr>
-        <w:t xml:space="preserve"> is </w:t>
-      </w:r>
-      <w:r>
-        <w:rPr>
-          <w:lang w:val="en-GB"/>
-        </w:rPr>
-        <w:t xml:space="preserve">considered </w:t>
-      </w:r>
-      <w:r>
-        <w:rPr>
-          <w:lang w:val="en-GB"/>
-        </w:rPr>
-        <w:t>as solved.</w:t>
+          <w:lang w:val="en-US"/>
+        </w:rPr>
+        <w:t xml:space="preserve">n-by-n </w:t>
+      </w:r>
+      <w:r>
+        <w:rPr>
+          <w:lang w:val="en-US"/>
+        </w:rPr>
+        <w:t>chessboard</w:t>
+      </w:r>
+      <w:r>
+        <w:rPr>
+          <w:lang w:val="en-US"/>
+        </w:rPr>
+        <w:t>.</w:t>
+      </w:r>
+      <w:r>
+        <w:rPr>
+          <w:lang w:val="en-US"/>
+        </w:rPr>
+        <w:t xml:space="preserve"> </w:t>
       </w:r>
     </w:p>
     <w:p>
@@ -208,44 +633,323 @@
         <w:ind w:firstLine="708"/>
         <w:jc w:val="both"/>
         <w:rPr>
-          <w:lang w:val="en-GB"/>
-        </w:rPr>
-      </w:pPr>
-      <w:r>
-        <w:rPr>
-          <w:lang w:val="en-GB"/>
+          <w:lang w:val="en-US"/>
+        </w:rPr>
+      </w:pPr>
+      <w:r>
+        <w:rPr>
+          <w:lang w:val="en-US"/>
+        </w:rPr>
+        <w:t>This means that</w:t>
+      </w:r>
+      <w:r>
+        <w:rPr>
+          <w:lang w:val="en-US"/>
+        </w:rPr>
+        <w:t xml:space="preserve"> </w:t>
+      </w:r>
+      <w:r>
+        <w:rPr>
+          <w:lang w:val="en-US"/>
+        </w:rPr>
+        <w:t>a solution</w:t>
+      </w:r>
+      <w:r>
+        <w:rPr>
+          <w:lang w:val="en-US"/>
+        </w:rPr>
+        <w:t xml:space="preserve"> can</w:t>
+      </w:r>
+      <w:r>
+        <w:rPr>
+          <w:lang w:val="en-US"/>
+        </w:rPr>
+        <w:t>not have</w:t>
+      </w:r>
+      <w:r>
+        <w:rPr>
+          <w:lang w:val="en-US"/>
+        </w:rPr>
+        <w:t xml:space="preserve"> two queens in the same row, column or diagonal. </w:t>
+      </w:r>
+      <w:r>
+        <w:rPr>
+          <w:lang w:val="en-US"/>
+        </w:rPr>
+        <w:t xml:space="preserve">If we think for a second, we can see that for n=1 there is a single obvious solution and for n </w:t>
+      </w:r>
+      <w:r>
+        <w:rPr>
+          <w:lang w:val="en-US"/>
+        </w:rPr>
+        <w:t>equaling</w:t>
+      </w:r>
+      <w:r>
+        <w:rPr>
+          <w:lang w:val="en-US"/>
+        </w:rPr>
+        <w:t xml:space="preserve"> 2 or 3 there is no possible solution. However, for any integer n bigger than 3, there is at least one possible combination of positions that meets the criteria. </w:t>
+      </w:r>
+      <w:r>
+        <w:rPr>
+          <w:lang w:val="en-US"/>
+        </w:rPr>
+        <w:t xml:space="preserve">With the increase of </w:t>
+      </w:r>
+      <w:r>
+        <w:rPr>
+          <w:lang w:val="en-US"/>
+        </w:rPr>
+        <w:t>n</w:t>
+      </w:r>
+      <w:r>
+        <w:rPr>
+          <w:lang w:val="en-US"/>
+        </w:rPr>
+        <w:t xml:space="preserve">, the </w:t>
+      </w:r>
+      <w:r>
+        <w:rPr>
+          <w:lang w:val="en-US"/>
+        </w:rPr>
+        <w:t>number</w:t>
+      </w:r>
+      <w:r>
+        <w:rPr>
+          <w:lang w:val="en-US"/>
+        </w:rPr>
+        <w:t xml:space="preserve"> of possible combinations for all the positions increases exponentially, </w:t>
+      </w:r>
+      <w:r>
+        <w:rPr>
+          <w:lang w:val="en-US"/>
+        </w:rPr>
+        <w:t>requiring</w:t>
+      </w:r>
+      <w:r>
+        <w:rPr>
+          <w:lang w:val="en-US"/>
+        </w:rPr>
+        <w:t xml:space="preserve"> the optimization process </w:t>
+      </w:r>
+      <w:r>
+        <w:rPr>
+          <w:lang w:val="en-US"/>
+        </w:rPr>
+        <w:t xml:space="preserve">to </w:t>
+      </w:r>
+      <w:r>
+        <w:rPr>
+          <w:lang w:val="en-US"/>
+        </w:rPr>
+        <w:t>be efficient</w:t>
+      </w:r>
+      <w:r>
+        <w:rPr>
+          <w:lang w:val="en-US"/>
+        </w:rPr>
+        <w:t xml:space="preserve"> to solve the problem.</w:t>
+      </w:r>
+      <w:r>
+        <w:rPr>
+          <w:lang w:val="en-US"/>
+        </w:rPr>
+        <w:t xml:space="preserve"> </w:t>
+      </w:r>
+      <w:r>
+        <w:rPr>
+          <w:lang w:val="en-US"/>
+        </w:rPr>
+        <w:t>When the algorithm finds one of the</w:t>
+      </w:r>
+      <w:r>
+        <w:rPr>
+          <w:lang w:val="en-US"/>
+        </w:rPr>
+        <w:t xml:space="preserve"> solutions, the problem</w:t>
+      </w:r>
+      <w:r>
+        <w:rPr>
+          <w:lang w:val="en-US"/>
+        </w:rPr>
+        <w:t xml:space="preserve"> is </w:t>
+      </w:r>
+      <w:r>
+        <w:rPr>
+          <w:lang w:val="en-US"/>
+        </w:rPr>
+        <w:t xml:space="preserve">considered </w:t>
+      </w:r>
+      <w:r>
+        <w:rPr>
+          <w:lang w:val="en-US"/>
+        </w:rPr>
+        <w:t>as solved.</w:t>
+      </w:r>
+    </w:p>
+    <w:p>
+      <w:pPr>
+        <w:ind w:firstLine="708"/>
+        <w:jc w:val="both"/>
+        <w:rPr>
+          <w:lang w:val="en-US"/>
+        </w:rPr>
+      </w:pPr>
+      <w:r>
+        <w:rPr>
+          <w:lang w:val="en-US"/>
         </w:rPr>
         <w:t>The developed algorithm generate</w:t>
       </w:r>
       <w:r>
         <w:rPr>
-          <w:lang w:val="en-GB"/>
+          <w:lang w:val="en-US"/>
         </w:rPr>
         <w:t>s</w:t>
       </w:r>
       <w:r>
         <w:rPr>
-          <w:lang w:val="en-GB"/>
+          <w:lang w:val="en-US"/>
         </w:rPr>
         <w:t xml:space="preserve"> an initial population of possible </w:t>
       </w:r>
       <w:r>
         <w:rPr>
-          <w:lang w:val="en-GB"/>
+          <w:lang w:val="en-US"/>
         </w:rPr>
         <w:t xml:space="preserve">random </w:t>
       </w:r>
       <w:r>
         <w:rPr>
-          <w:lang w:val="en-GB"/>
-        </w:rPr>
-        <w:t>solutions, and through different possibilities for the selection, crossover and mutation functions will iterate until it finds a solution. The solutions coming from different implementations of these functions will then be compared through statistical tests in order to find what could be the “best” combination of these functions for this specific problem. We decided to construct a different library of code to the one developed in the practical classes of this course.</w:t>
-      </w:r>
-      <w:r>
-        <w:rPr>
-          <w:lang w:val="en-GB"/>
-        </w:rPr>
-        <w:t xml:space="preserve"> We will go through this code following the chronological order it runs when solving the problem.</w:t>
+          <w:lang w:val="en-US"/>
+        </w:rPr>
+        <w:t xml:space="preserve">solutions, and different possibilities for selection, crossover and mutation functions will </w:t>
+      </w:r>
+      <w:r>
+        <w:rPr>
+          <w:lang w:val="en-US"/>
+        </w:rPr>
+        <w:t xml:space="preserve">execute over the population over a number of </w:t>
+      </w:r>
+      <w:r>
+        <w:rPr>
+          <w:lang w:val="en-US"/>
+        </w:rPr>
+        <w:t>itera</w:t>
+      </w:r>
+      <w:r>
+        <w:rPr>
+          <w:lang w:val="en-US"/>
+        </w:rPr>
+        <w:t>tions (generations)</w:t>
+      </w:r>
+      <w:r>
+        <w:rPr>
+          <w:lang w:val="en-US"/>
+        </w:rPr>
+        <w:t xml:space="preserve"> until it finds a solution</w:t>
+      </w:r>
+      <w:r>
+        <w:rPr>
+          <w:lang w:val="en-US"/>
+        </w:rPr>
+        <w:t xml:space="preserve"> (or reaches a specified maximum of generations)</w:t>
+      </w:r>
+      <w:r>
+        <w:rPr>
+          <w:lang w:val="en-US"/>
+        </w:rPr>
+        <w:t xml:space="preserve">. The solutions coming from different implementations of these functions will then be compared </w:t>
+      </w:r>
+      <w:r>
+        <w:rPr>
+          <w:lang w:val="en-US"/>
+        </w:rPr>
+        <w:t xml:space="preserve">using </w:t>
+      </w:r>
+      <w:r>
+        <w:rPr>
+          <w:lang w:val="en-US"/>
+        </w:rPr>
+        <w:t xml:space="preserve">statistical tests in order to find what </w:t>
+      </w:r>
+      <w:r>
+        <w:rPr>
+          <w:lang w:val="en-US"/>
+        </w:rPr>
+        <w:t>is</w:t>
+      </w:r>
+      <w:r>
+        <w:rPr>
+          <w:lang w:val="en-US"/>
+        </w:rPr>
+        <w:t xml:space="preserve"> the “best” combination of these functions for this specific problem. We decided </w:t>
+      </w:r>
+      <w:r>
+        <w:rPr>
+          <w:lang w:val="en-US"/>
+        </w:rPr>
+        <w:t xml:space="preserve">not </w:t>
+      </w:r>
+      <w:r>
+        <w:rPr>
+          <w:lang w:val="en-US"/>
+        </w:rPr>
+        <w:t xml:space="preserve">to </w:t>
+      </w:r>
+      <w:r>
+        <w:rPr>
+          <w:lang w:val="en-US"/>
+        </w:rPr>
+        <w:t>use the given</w:t>
+      </w:r>
+      <w:r>
+        <w:rPr>
+          <w:lang w:val="en-US"/>
+        </w:rPr>
+        <w:t xml:space="preserve"> library</w:t>
+      </w:r>
+      <w:r>
+        <w:rPr>
+          <w:lang w:val="en-US"/>
+        </w:rPr>
+        <w:t xml:space="preserve">, as we wanted to </w:t>
+      </w:r>
+      <w:r>
+        <w:rPr>
+          <w:lang w:val="en-US"/>
+        </w:rPr>
+        <w:t>develop</w:t>
+      </w:r>
+      <w:r>
+        <w:rPr>
+          <w:lang w:val="en-US"/>
+        </w:rPr>
+        <w:t xml:space="preserve"> everything from scratch, so that fully understanding the implementation would help us envision potential improvements</w:t>
+      </w:r>
+      <w:r>
+        <w:rPr>
+          <w:lang w:val="en-US"/>
+        </w:rPr>
+        <w:t>.</w:t>
+      </w:r>
+      <w:r>
+        <w:rPr>
+          <w:lang w:val="en-US"/>
+        </w:rPr>
+        <w:t xml:space="preserve"> </w:t>
+      </w:r>
+      <w:r>
+        <w:rPr>
+          <w:lang w:val="en-US"/>
+        </w:rPr>
+        <w:t>In this report, the implementation structure will be explained, all the different functions and parts of the code will be explained, and the statistical tests and results got will be analyzed</w:t>
+      </w:r>
+      <w:r>
+        <w:rPr>
+          <w:lang w:val="en-US"/>
+        </w:rPr>
+        <w:t>.</w:t>
       </w:r>
     </w:p>
     <w:p>
@@ -257,7 +961,7 @@
           <w:color w:val="00B050"/>
           <w:sz w:val="24"/>
           <w:szCs w:val="24"/>
-          <w:lang w:val="en-GB"/>
+          <w:lang w:val="en-US"/>
         </w:rPr>
       </w:pPr>
       <w:r>
@@ -267,197 +971,166 @@
           <w:color w:val="00B050"/>
           <w:sz w:val="24"/>
           <w:szCs w:val="24"/>
-          <w:lang w:val="en-GB"/>
-        </w:rPr>
-        <w:t>Initialization:</w:t>
-      </w:r>
-    </w:p>
-    <w:p>
-      <w:pPr>
+          <w:lang w:val="en-US"/>
+        </w:rPr>
+        <w:t>Representation</w:t>
+      </w:r>
+    </w:p>
+    <w:p>
+      <w:pPr>
+        <w:ind w:firstLine="708"/>
         <w:jc w:val="both"/>
         <w:rPr>
-          <w:lang w:val="en-GB"/>
-        </w:rPr>
-      </w:pPr>
-      <w:r>
-        <w:rPr>
-          <w:lang w:val="en-GB"/>
-        </w:rPr>
-        <w:t xml:space="preserve">The algorithm begins by initializing a population of </w:t>
-      </w:r>
-      <w:r>
-        <w:rPr>
-          <w:lang w:val="en-GB"/>
-        </w:rPr>
-        <w:t xml:space="preserve">random </w:t>
-      </w:r>
-      <w:r>
-        <w:rPr>
-          <w:lang w:val="en-GB"/>
-        </w:rPr>
-        <w:t xml:space="preserve">potential solutions. The size of this population is a parameter that will be optimized but it remains constant over the generations. The positions of the queens will be represented as a (x,y) coordinate system where x is the row and y is the columns on the board of size N. For the initial population (generation 0), these coordinates are set randomly </w:t>
-      </w:r>
-      <w:r>
-        <w:rPr>
-          <w:lang w:val="en-GB"/>
-        </w:rPr>
-        <w:t>but making sure that there are no groups of queens either on the same row or on the same column</w:t>
-      </w:r>
-      <w:r>
-        <w:rPr>
-          <w:lang w:val="en-GB"/>
-        </w:rPr>
-        <w:t>, remaining inside the bounds of the board chosen.</w:t>
-      </w:r>
-      <w:r>
-        <w:rPr>
-          <w:lang w:val="en-GB"/>
-        </w:rPr>
-        <w:t xml:space="preserve"> Making an initialization with random parameters but also some “rules” ensures that the initial population is already a bit oriented for the solution but also has the diversity needed for a genetic algorithm.</w:t>
-      </w:r>
-      <w:r>
-        <w:rPr>
-          <w:lang w:val="en-GB"/>
-        </w:rPr>
-        <w:t xml:space="preserve"> As we will see later, the fitness function is made in a way that it becomes a minimization problem. For this reason, the initial fitness value is set very high.</w:t>
-      </w:r>
-    </w:p>
-    <w:p>
-      <w:pPr>
+          <w:lang w:val="en-US"/>
+        </w:rPr>
+      </w:pPr>
+      <w:r>
+        <w:rPr>
+          <w:lang w:val="en-US"/>
+        </w:rPr>
+        <w:t xml:space="preserve">The </w:t>
+      </w:r>
+      <w:r>
+        <w:rPr>
+          <w:lang w:val="en-US"/>
+        </w:rPr>
+        <w:t xml:space="preserve">first thing that had to be decided is how the problem would be represented in code (what would the format of individuals be, etc.). We decided to not represent the board. Since we only need the work on the positions of the queen pieces, we decided each board would only be n tuples of 2 integers. Each tuple contains the coordinates </w:t>
+      </w:r>
+      <w:r>
+        <w:rPr>
+          <w:lang w:val="en-US"/>
+        </w:rPr>
+        <w:t xml:space="preserve">of a </w:t>
+      </w:r>
+      <w:proofErr w:type="gramStart"/>
+      <w:r>
+        <w:rPr>
+          <w:lang w:val="en-US"/>
+        </w:rPr>
+        <w:t>position</w:t>
+      </w:r>
+      <w:proofErr w:type="gramEnd"/>
+      <w:r>
+        <w:rPr>
+          <w:lang w:val="en-US"/>
+        </w:rPr>
+        <w:t xml:space="preserve"> and the list of n tuple is the whole n positions. This brought forward at least three things that should be considered: </w:t>
+      </w:r>
+    </w:p>
+    <w:p>
+      <w:pPr>
+        <w:pStyle w:val="ListParagraph"/>
+        <w:numPr>
+          <w:ilvl w:val="0"/>
+          <w:numId w:val="4"/>
+        </w:numPr>
         <w:jc w:val="both"/>
         <w:rPr>
-          <w:lang w:val="en-GB"/>
-        </w:rPr>
-      </w:pPr>
-      <w:r>
+          <w:lang w:val="en-US"/>
+        </w:rPr>
+      </w:pPr>
+      <w:r>
+        <w:rPr>
+          <w:lang w:val="en-US"/>
+        </w:rPr>
+        <w:t>The order within an individual is irrelevant;</w:t>
+      </w:r>
+    </w:p>
+    <w:p>
+      <w:pPr>
+        <w:pStyle w:val="ListParagraph"/>
+        <w:numPr>
+          <w:ilvl w:val="0"/>
+          <w:numId w:val="4"/>
+        </w:numPr>
+        <w:jc w:val="both"/>
+        <w:rPr>
+          <w:lang w:val="en-US"/>
+        </w:rPr>
+      </w:pPr>
+      <w:r>
+        <w:rPr>
+          <w:lang w:val="en-US"/>
+        </w:rPr>
+        <w:t>Through mutation and crossover functions we need to verify that the resulting individual had no duplicated positions, and had to have size n</w:t>
+      </w:r>
+      <w:r>
+        <w:rPr>
+          <w:lang w:val="en-US"/>
+        </w:rPr>
+        <w:t>;</w:t>
+      </w:r>
+    </w:p>
+    <w:p>
+      <w:pPr>
+        <w:pStyle w:val="ListParagraph"/>
+        <w:numPr>
+          <w:ilvl w:val="0"/>
+          <w:numId w:val="4"/>
+        </w:numPr>
+        <w:jc w:val="both"/>
+        <w:rPr>
+          <w:lang w:val="en-US"/>
+        </w:rPr>
+      </w:pPr>
+      <w:r>
+        <w:rPr>
+          <w:lang w:val="en-US"/>
+        </w:rPr>
+        <w:t xml:space="preserve">And maybe the biggest thing which is that this structure </w:t>
+      </w:r>
+      <w:proofErr w:type="gramStart"/>
+      <w:r>
+        <w:rPr>
+          <w:lang w:val="en-US"/>
+        </w:rPr>
+        <w:t>lead</w:t>
+      </w:r>
+      <w:proofErr w:type="gramEnd"/>
+      <w:r>
+        <w:rPr>
+          <w:lang w:val="en-US"/>
+        </w:rPr>
+        <w:t xml:space="preserve"> us to work with two random factors, the x and y coordinates. This is important because an alternative could have to represent an individual as a simple list of </w:t>
+      </w:r>
+      <w:proofErr w:type="gramStart"/>
+      <w:r>
+        <w:rPr>
+          <w:lang w:val="en-US"/>
+        </w:rPr>
+        <w:t>integer</w:t>
+      </w:r>
+      <w:proofErr w:type="gramEnd"/>
+      <w:r>
+        <w:rPr>
+          <w:lang w:val="en-US"/>
+        </w:rPr>
+        <w:t>, where the index would be the other coordinate, and that would have made things significantly easier.</w:t>
+      </w:r>
+    </w:p>
+    <w:p>
+      <w:pPr>
+        <w:jc w:val="both"/>
         <w:rPr>
           <w:b/>
           <w:bCs/>
           <w:color w:val="00B050"/>
           <w:sz w:val="24"/>
           <w:szCs w:val="24"/>
-          <w:lang w:val="en-GB"/>
-        </w:rPr>
-        <w:t>Fitness:</w:t>
-      </w:r>
-    </w:p>
-    <w:p>
-      <w:pPr>
-        <w:ind w:firstLine="708"/>
-        <w:jc w:val="both"/>
-        <w:rPr>
-          <w:lang w:val="en-GB"/>
-        </w:rPr>
-      </w:pPr>
-      <w:r>
-        <w:rPr>
-          <w:lang w:val="en-GB"/>
-        </w:rPr>
-        <w:t xml:space="preserve">The fitness value is what defines the quality </w:t>
-      </w:r>
-      <w:r>
-        <w:rPr>
-          <w:lang w:val="en-GB"/>
-        </w:rPr>
-        <w:t xml:space="preserve">an individual (a set of </w:t>
-      </w:r>
-      <w:r>
-        <w:rPr>
-          <w:lang w:val="en-GB"/>
-        </w:rPr>
-        <w:t>position</w:t>
-      </w:r>
-      <w:r>
-        <w:rPr>
-          <w:lang w:val="en-GB"/>
-        </w:rPr>
-        <w:t>s)</w:t>
-      </w:r>
-      <w:r>
-        <w:rPr>
-          <w:lang w:val="en-GB"/>
-        </w:rPr>
-        <w:t xml:space="preserve">. It is defined as the </w:t>
-      </w:r>
-      <w:r>
-        <w:rPr>
-          <w:lang w:val="en-GB"/>
-        </w:rPr>
-        <w:t>number</w:t>
-      </w:r>
-      <w:r>
-        <w:rPr>
-          <w:lang w:val="en-GB"/>
-        </w:rPr>
-        <w:t xml:space="preserve"> of conflicts present </w:t>
-      </w:r>
-      <w:r>
-        <w:rPr>
-          <w:lang w:val="en-GB"/>
-        </w:rPr>
-        <w:t>in th</w:t>
-      </w:r>
-      <w:r>
-        <w:rPr>
-          <w:lang w:val="en-GB"/>
-        </w:rPr>
-        <w:t>at</w:t>
-      </w:r>
-      <w:r>
-        <w:rPr>
-          <w:lang w:val="en-GB"/>
-        </w:rPr>
-        <w:t xml:space="preserve"> board, so a lower number means it’s a better solution, turning it into a minimization problem for this value. </w:t>
-      </w:r>
-      <w:r>
-        <w:rPr>
-          <w:lang w:val="en-GB"/>
-        </w:rPr>
-        <w:t>If the fitness</w:t>
-      </w:r>
-      <w:r>
-        <w:rPr>
-          <w:lang w:val="en-GB"/>
-        </w:rPr>
-        <w:t xml:space="preserve"> reaches 0</w:t>
-      </w:r>
-      <w:r>
-        <w:rPr>
-          <w:lang w:val="en-GB"/>
-        </w:rPr>
-        <w:t xml:space="preserve">, it means </w:t>
-      </w:r>
-      <w:r>
-        <w:rPr>
-          <w:lang w:val="en-GB"/>
-        </w:rPr>
-        <w:t xml:space="preserve">there are no conflicts and </w:t>
-      </w:r>
-      <w:r>
-        <w:rPr>
-          <w:lang w:val="en-GB"/>
-        </w:rPr>
-        <w:t>therefore</w:t>
-      </w:r>
-      <w:r>
-        <w:rPr>
-          <w:lang w:val="en-GB"/>
-        </w:rPr>
-        <w:t xml:space="preserve"> algorithm has reached a solution.</w:t>
-      </w:r>
-    </w:p>
-    <w:p>
-      <w:pPr>
-        <w:jc w:val="both"/>
+          <w:lang w:val="en-US"/>
+        </w:rPr>
+      </w:pPr>
+      <w:r>
         <w:rPr>
           <w:b/>
           <w:bCs/>
           <w:color w:val="00B050"/>
           <w:sz w:val="24"/>
           <w:szCs w:val="24"/>
-          <w:lang w:val="en-GB"/>
-        </w:rPr>
-      </w:pPr>
+          <w:lang w:val="en-US"/>
+        </w:rPr>
+        <w:t>I</w:t>
+      </w:r>
       <w:r>
         <w:rPr>
           <w:b/>
@@ -465,9 +1138,9 @@
           <w:color w:val="00B050"/>
           <w:sz w:val="24"/>
           <w:szCs w:val="24"/>
-          <w:lang w:val="en-GB"/>
-        </w:rPr>
-        <w:t>Selection Function</w:t>
+          <w:lang w:val="en-US"/>
+        </w:rPr>
+        <w:t>nitialization</w:t>
       </w:r>
       <w:r>
         <w:rPr>
@@ -476,10 +1149,173 @@
           <w:color w:val="00B050"/>
           <w:sz w:val="24"/>
           <w:szCs w:val="24"/>
-          <w:lang w:val="en-GB"/>
-        </w:rPr>
-        <w:t>s</w:t>
-      </w:r>
+          <w:lang w:val="en-US"/>
+        </w:rPr>
+        <w:t xml:space="preserve"> and Structure</w:t>
+      </w:r>
+    </w:p>
+    <w:p>
+      <w:pPr>
+        <w:ind w:firstLine="708"/>
+        <w:jc w:val="both"/>
+        <w:rPr>
+          <w:lang w:val="en-US"/>
+        </w:rPr>
+      </w:pPr>
+      <w:r>
+        <w:rPr>
+          <w:lang w:val="en-US"/>
+        </w:rPr>
+        <w:t xml:space="preserve">The algorithm begins by initializing a population of </w:t>
+      </w:r>
+      <w:r>
+        <w:rPr>
+          <w:lang w:val="en-US"/>
+        </w:rPr>
+        <w:t xml:space="preserve">random </w:t>
+      </w:r>
+      <w:r>
+        <w:rPr>
+          <w:lang w:val="en-US"/>
+        </w:rPr>
+        <w:t xml:space="preserve">individuals, that is, </w:t>
+      </w:r>
+      <w:proofErr w:type="spellStart"/>
+      <w:r>
+        <w:rPr>
+          <w:lang w:val="en-US"/>
+        </w:rPr>
+        <w:t>n</w:t>
+      </w:r>
+      <w:proofErr w:type="spellEnd"/>
+      <w:r>
+        <w:rPr>
+          <w:lang w:val="en-US"/>
+        </w:rPr>
+        <w:t xml:space="preserve"> positions of random values x and y up to n</w:t>
+      </w:r>
+      <w:r>
+        <w:rPr>
+          <w:lang w:val="en-US"/>
+        </w:rPr>
+        <w:t xml:space="preserve">. The size of this population is </w:t>
+      </w:r>
+      <w:r>
+        <w:rPr>
+          <w:lang w:val="en-US"/>
+        </w:rPr>
+        <w:t xml:space="preserve">specified </w:t>
+      </w:r>
+      <w:r>
+        <w:rPr>
+          <w:lang w:val="en-US"/>
+        </w:rPr>
+        <w:t xml:space="preserve">as a parameter </w:t>
+      </w:r>
+      <w:r>
+        <w:rPr>
+          <w:lang w:val="en-US"/>
+        </w:rPr>
+        <w:t>beforehand and</w:t>
+      </w:r>
+      <w:r>
+        <w:rPr>
+          <w:lang w:val="en-US"/>
+        </w:rPr>
+        <w:t xml:space="preserve"> remains constant over the generations</w:t>
+      </w:r>
+      <w:r>
+        <w:rPr>
+          <w:lang w:val="en-US"/>
+        </w:rPr>
+        <w:t>.</w:t>
+      </w:r>
+      <w:r>
+        <w:rPr>
+          <w:lang w:val="en-US"/>
+        </w:rPr>
+        <w:t xml:space="preserve"> </w:t>
+      </w:r>
+      <w:r>
+        <w:rPr>
+          <w:lang w:val="en-US"/>
+        </w:rPr>
+        <w:t xml:space="preserve">Afterwards, fitness is evaluated for every individual. </w:t>
+      </w:r>
+      <w:r>
+        <w:rPr>
+          <w:lang w:val="en-US"/>
+        </w:rPr>
+        <w:t xml:space="preserve">As we will see later, the fitness function is made </w:t>
+      </w:r>
+      <w:r>
+        <w:rPr>
+          <w:lang w:val="en-US"/>
+        </w:rPr>
+        <w:t>so that</w:t>
+      </w:r>
+      <w:r>
+        <w:rPr>
+          <w:lang w:val="en-US"/>
+        </w:rPr>
+        <w:t xml:space="preserve"> that </w:t>
+      </w:r>
+      <w:r>
+        <w:rPr>
+          <w:lang w:val="en-US"/>
+        </w:rPr>
+        <w:t>this challenge, in terms of fitness</w:t>
+      </w:r>
+      <w:r>
+        <w:rPr>
+          <w:lang w:val="en-US"/>
+        </w:rPr>
+        <w:t xml:space="preserve"> becomes a minimization problem. For this reason, the initial fitness value is </w:t>
+      </w:r>
+      <w:r>
+        <w:rPr>
+          <w:lang w:val="en-US"/>
+        </w:rPr>
+        <w:t xml:space="preserve">initially </w:t>
+      </w:r>
+      <w:r>
+        <w:rPr>
+          <w:lang w:val="en-US"/>
+        </w:rPr>
+        <w:t xml:space="preserve">set </w:t>
+      </w:r>
+      <w:r>
+        <w:rPr>
+          <w:lang w:val="en-US"/>
+        </w:rPr>
+        <w:t xml:space="preserve">as absurdly </w:t>
+      </w:r>
+      <w:r>
+        <w:rPr>
+          <w:lang w:val="en-US"/>
+        </w:rPr>
+        <w:t>high</w:t>
+      </w:r>
+      <w:r>
+        <w:rPr>
+          <w:lang w:val="en-US"/>
+        </w:rPr>
+        <w:t xml:space="preserve"> vale, so that any first random position has a better fitness than that</w:t>
+      </w:r>
+      <w:r>
+        <w:rPr>
+          <w:lang w:val="en-US"/>
+        </w:rPr>
+        <w:t>.</w:t>
+      </w:r>
+    </w:p>
+    <w:p>
+      <w:pPr>
+        <w:jc w:val="both"/>
+        <w:rPr>
+          <w:lang w:val="en-US"/>
+        </w:rPr>
+      </w:pPr>
       <w:r>
         <w:rPr>
           <w:b/>
@@ -487,7 +1323,159 @@
           <w:color w:val="00B050"/>
           <w:sz w:val="24"/>
           <w:szCs w:val="24"/>
-          <w:lang w:val="en-GB"/>
+          <w:lang w:val="en-US"/>
+        </w:rPr>
+        <w:lastRenderedPageBreak/>
+        <w:t>Fitness:</w:t>
+      </w:r>
+    </w:p>
+    <w:p>
+      <w:pPr>
+        <w:ind w:firstLine="708"/>
+        <w:jc w:val="both"/>
+        <w:rPr>
+          <w:lang w:val="en-US"/>
+        </w:rPr>
+      </w:pPr>
+      <w:r>
+        <w:rPr>
+          <w:lang w:val="en-US"/>
+        </w:rPr>
+        <w:t xml:space="preserve">The fitness value is what defines the quality </w:t>
+      </w:r>
+      <w:r>
+        <w:rPr>
+          <w:lang w:val="en-US"/>
+        </w:rPr>
+        <w:t xml:space="preserve">an individual (a set of </w:t>
+      </w:r>
+      <w:r>
+        <w:rPr>
+          <w:lang w:val="en-US"/>
+        </w:rPr>
+        <w:t>position</w:t>
+      </w:r>
+      <w:r>
+        <w:rPr>
+          <w:lang w:val="en-US"/>
+        </w:rPr>
+        <w:t>s)</w:t>
+      </w:r>
+      <w:r>
+        <w:rPr>
+          <w:lang w:val="en-US"/>
+        </w:rPr>
+        <w:t xml:space="preserve">. It is defined as the </w:t>
+      </w:r>
+      <w:r>
+        <w:rPr>
+          <w:lang w:val="en-US"/>
+        </w:rPr>
+        <w:t>number</w:t>
+      </w:r>
+      <w:r>
+        <w:rPr>
+          <w:lang w:val="en-US"/>
+        </w:rPr>
+        <w:t xml:space="preserve"> of conflicts present </w:t>
+      </w:r>
+      <w:r>
+        <w:rPr>
+          <w:lang w:val="en-US"/>
+        </w:rPr>
+        <w:t>in th</w:t>
+      </w:r>
+      <w:r>
+        <w:rPr>
+          <w:lang w:val="en-US"/>
+        </w:rPr>
+        <w:t>at</w:t>
+      </w:r>
+      <w:r>
+        <w:rPr>
+          <w:lang w:val="en-US"/>
+        </w:rPr>
+        <w:t xml:space="preserve"> board, so a lower number means it’s a better solution, turning it into a minimization problem for this value. </w:t>
+      </w:r>
+      <w:r>
+        <w:rPr>
+          <w:lang w:val="en-US"/>
+        </w:rPr>
+        <w:t>If the fitness</w:t>
+      </w:r>
+      <w:r>
+        <w:rPr>
+          <w:lang w:val="en-US"/>
+        </w:rPr>
+        <w:t xml:space="preserve"> reaches 0</w:t>
+      </w:r>
+      <w:r>
+        <w:rPr>
+          <w:lang w:val="en-US"/>
+        </w:rPr>
+        <w:t xml:space="preserve">, it means </w:t>
+      </w:r>
+      <w:r>
+        <w:rPr>
+          <w:lang w:val="en-US"/>
+        </w:rPr>
+        <w:t xml:space="preserve">there are no conflicts and </w:t>
+      </w:r>
+      <w:r>
+        <w:rPr>
+          <w:lang w:val="en-US"/>
+        </w:rPr>
+        <w:t>therefore</w:t>
+      </w:r>
+      <w:r>
+        <w:rPr>
+          <w:lang w:val="en-US"/>
+        </w:rPr>
+        <w:t xml:space="preserve"> algorithm has reached a solution.</w:t>
+      </w:r>
+    </w:p>
+    <w:p>
+      <w:pPr>
+        <w:jc w:val="both"/>
+        <w:rPr>
+          <w:b/>
+          <w:bCs/>
+          <w:color w:val="00B050"/>
+          <w:sz w:val="24"/>
+          <w:szCs w:val="24"/>
+          <w:lang w:val="en-US"/>
+        </w:rPr>
+      </w:pPr>
+      <w:r>
+        <w:rPr>
+          <w:b/>
+          <w:bCs/>
+          <w:color w:val="00B050"/>
+          <w:sz w:val="24"/>
+          <w:szCs w:val="24"/>
+          <w:lang w:val="en-US"/>
+        </w:rPr>
+        <w:t>Selection Function</w:t>
+      </w:r>
+      <w:r>
+        <w:rPr>
+          <w:b/>
+          <w:bCs/>
+          <w:color w:val="00B050"/>
+          <w:sz w:val="24"/>
+          <w:szCs w:val="24"/>
+          <w:lang w:val="en-US"/>
+        </w:rPr>
+        <w:t>s</w:t>
+      </w:r>
+      <w:r>
+        <w:rPr>
+          <w:b/>
+          <w:bCs/>
+          <w:color w:val="00B050"/>
+          <w:sz w:val="24"/>
+          <w:szCs w:val="24"/>
+          <w:lang w:val="en-US"/>
         </w:rPr>
         <w:t>:</w:t>
       </w:r>
@@ -499,20 +1487,14 @@
         <w:rPr>
           <w:b/>
           <w:bCs/>
-          <w:lang w:val="en-GB"/>
-        </w:rPr>
-      </w:pPr>
-      <w:r>
-        <w:rPr>
-          <w:lang w:val="en-GB"/>
-        </w:rPr>
-        <w:t>After evaluating fitness, individuals are selected to form a new population. Selection is based on fitness, with better solutions having a higher chance of being chosen. The algorithm supports two selection methods:</w:t>
-      </w:r>
-      <w:r>
-        <w:rPr>
-          <w:lang w:val="en-GB"/>
-        </w:rPr>
-        <w:t xml:space="preserve"> </w:t>
+          <w:lang w:val="en-US"/>
+        </w:rPr>
+      </w:pPr>
+      <w:r>
+        <w:rPr>
+          <w:lang w:val="en-US"/>
+        </w:rPr>
+        <w:t xml:space="preserve">After evaluating fitness, individuals are selected to form a new population. Selection is based on fitness, with better solutions having a higher chance of being chosen. The algorithm supports two selection methods: </w:t>
       </w:r>
     </w:p>
     <w:p>
@@ -524,26 +1506,26 @@
         </w:numPr>
         <w:jc w:val="both"/>
         <w:rPr>
-          <w:lang w:val="en-GB"/>
-        </w:rPr>
-      </w:pPr>
-      <w:r>
-        <w:rPr>
-          <w:b/>
-          <w:bCs/>
-          <w:lang w:val="en-GB"/>
+          <w:lang w:val="en-US"/>
+        </w:rPr>
+      </w:pPr>
+      <w:r>
+        <w:rPr>
+          <w:b/>
+          <w:bCs/>
+          <w:lang w:val="en-US"/>
         </w:rPr>
         <w:t>Tournament Selection</w:t>
       </w:r>
       <w:r>
         <w:rPr>
-          <w:lang w:val="en-GB"/>
+          <w:lang w:val="en-US"/>
         </w:rPr>
         <w:t>: Two individuals are randomly chosen from the entire population</w:t>
       </w:r>
       <w:r>
         <w:rPr>
-          <w:lang w:val="en-GB"/>
+          <w:lang w:val="en-US"/>
         </w:rPr>
         <w:t xml:space="preserve"> and the one with the lower fitness is kept.</w:t>
       </w:r>
@@ -557,21 +1539,20 @@
         </w:numPr>
         <w:jc w:val="both"/>
         <w:rPr>
-          <w:lang w:val="en-GB"/>
-        </w:rPr>
-      </w:pPr>
-      <w:r>
-        <w:rPr>
-          <w:b/>
-          <w:bCs/>
-          <w:lang w:val="en-GB"/>
-        </w:rPr>
-        <w:lastRenderedPageBreak/>
+          <w:lang w:val="en-US"/>
+        </w:rPr>
+      </w:pPr>
+      <w:r>
+        <w:rPr>
+          <w:b/>
+          <w:bCs/>
+          <w:lang w:val="en-US"/>
+        </w:rPr>
         <w:t>Roulette Wheel Selection</w:t>
       </w:r>
       <w:r>
         <w:rPr>
-          <w:lang w:val="en-GB"/>
+          <w:lang w:val="en-US"/>
         </w:rPr>
         <w:t>: Individuals are selected with a probably related to their fitness. So lower fitness values means that individual has a higher chance of being selected, by the same proportion of the fitness in relation to the fitness of the other individuals.</w:t>
       </w:r>
@@ -581,54 +1562,54 @@
         <w:ind w:firstLine="360"/>
         <w:jc w:val="both"/>
         <w:rPr>
-          <w:lang w:val="en-GB"/>
-        </w:rPr>
-      </w:pPr>
-      <w:r>
-        <w:rPr>
-          <w:lang w:val="en-GB"/>
+          <w:lang w:val="en-US"/>
+        </w:rPr>
+      </w:pPr>
+      <w:r>
+        <w:rPr>
+          <w:lang w:val="en-US"/>
         </w:rPr>
         <w:t xml:space="preserve">This selection function will be used </w:t>
       </w:r>
       <w:r>
         <w:rPr>
-          <w:lang w:val="en-GB"/>
+          <w:lang w:val="en-US"/>
         </w:rPr>
         <w:t xml:space="preserve">in there moments: firstly, the whole population is selected on and substituted, which means that from the beginning of a generation there is a tendency so that the worst individuals are disregarded and the best individuals are kept; secondly, the selection function is used to decided which pairs of individuals are going to </w:t>
       </w:r>
       <w:r>
         <w:rPr>
-          <w:lang w:val="en-GB"/>
+          <w:lang w:val="en-US"/>
         </w:rPr>
         <w:t>have a crossover applied on; lastly, the selection function will be used to select the individuals</w:t>
       </w:r>
       <w:r>
         <w:rPr>
-          <w:lang w:val="en-GB"/>
+          <w:lang w:val="en-US"/>
         </w:rPr>
         <w:t xml:space="preserve"> which </w:t>
       </w:r>
       <w:r>
         <w:rPr>
-          <w:lang w:val="en-GB"/>
+          <w:lang w:val="en-US"/>
         </w:rPr>
         <w:t xml:space="preserve">will </w:t>
       </w:r>
       <w:r>
         <w:rPr>
-          <w:lang w:val="en-GB"/>
+          <w:lang w:val="en-US"/>
         </w:rPr>
         <w:t xml:space="preserve">undergo </w:t>
       </w:r>
       <w:r>
         <w:rPr>
-          <w:lang w:val="en-GB"/>
+          <w:lang w:val="en-US"/>
         </w:rPr>
         <w:t xml:space="preserve">a </w:t>
       </w:r>
       <w:r>
         <w:rPr>
-          <w:lang w:val="en-GB"/>
+          <w:lang w:val="en-US"/>
         </w:rPr>
         <w:t>mutation.</w:t>
       </w:r>
@@ -642,7 +1623,7 @@
           <w:color w:val="00B050"/>
           <w:sz w:val="24"/>
           <w:szCs w:val="24"/>
-          <w:lang w:val="en-GB"/>
+          <w:lang w:val="en-US"/>
         </w:rPr>
       </w:pPr>
       <w:r>
@@ -652,21 +1633,43 @@
           <w:color w:val="00B050"/>
           <w:sz w:val="24"/>
           <w:szCs w:val="24"/>
-          <w:lang w:val="en-GB"/>
-        </w:rPr>
-        <w:t>Crossover Function:</w:t>
+          <w:lang w:val="en-US"/>
+        </w:rPr>
+        <w:t>Crossover Function</w:t>
+      </w:r>
+      <w:r>
+        <w:rPr>
+          <w:b/>
+          <w:bCs/>
+          <w:color w:val="00B050"/>
+          <w:sz w:val="24"/>
+          <w:szCs w:val="24"/>
+          <w:lang w:val="en-US"/>
+        </w:rPr>
+        <w:t>s</w:t>
+      </w:r>
+      <w:r>
+        <w:rPr>
+          <w:b/>
+          <w:bCs/>
+          <w:color w:val="00B050"/>
+          <w:sz w:val="24"/>
+          <w:szCs w:val="24"/>
+          <w:lang w:val="en-US"/>
+        </w:rPr>
+        <w:t>:</w:t>
       </w:r>
     </w:p>
     <w:p>
       <w:pPr>
         <w:jc w:val="both"/>
         <w:rPr>
-          <w:lang w:val="en-GB"/>
-        </w:rPr>
-      </w:pPr>
-      <w:r>
-        <w:rPr>
-          <w:lang w:val="en-GB"/>
+          <w:lang w:val="en-US"/>
+        </w:rPr>
+      </w:pPr>
+      <w:r>
+        <w:rPr>
+          <w:lang w:val="en-US"/>
         </w:rPr>
         <w:t>The individuals selected and paired and produce offspring through the crossover method, where it combines parts from both parents to create new individuals for the population. The crossovers developed are:</w:t>
       </w:r>
@@ -680,14 +1683,15 @@
         </w:numPr>
         <w:jc w:val="both"/>
         <w:rPr>
-          <w:lang w:val="en-GB"/>
-        </w:rPr>
-      </w:pPr>
-      <w:r>
-        <w:rPr>
-          <w:b/>
-          <w:bCs/>
-          <w:lang w:val="en-GB"/>
+          <w:lang w:val="en-US"/>
+        </w:rPr>
+      </w:pPr>
+      <w:proofErr w:type="spellStart"/>
+      <w:r>
+        <w:rPr>
+          <w:b/>
+          <w:bCs/>
+          <w:lang w:val="en-US"/>
         </w:rPr>
         <w:t>c</w:t>
       </w:r>
@@ -695,21 +1699,36 @@
         <w:rPr>
           <w:b/>
           <w:bCs/>
-          <w:lang w:val="en-GB"/>
+          <w:lang w:val="en-US"/>
         </w:rPr>
         <w:t>rossHalf</w:t>
       </w:r>
-      <w:r>
-        <w:rPr>
-          <w:lang w:val="en-GB"/>
+      <w:proofErr w:type="spellEnd"/>
+      <w:r>
+        <w:rPr>
+          <w:lang w:val="en-US"/>
         </w:rPr>
         <w:t>:</w:t>
       </w:r>
       <w:r>
         <w:rPr>
-          <w:lang w:val="en-GB"/>
-        </w:rPr>
-        <w:t xml:space="preserve"> takes the sorted positions of both parents and distributes them alternately between the offspings. It distributes the “genes” from both parents but if the parents have similar positions the offspring will be more equal to the parents.</w:t>
+          <w:lang w:val="en-US"/>
+        </w:rPr>
+        <w:t xml:space="preserve"> takes the sorted positions of both parents and distributes them alternately between the </w:t>
+      </w:r>
+      <w:proofErr w:type="spellStart"/>
+      <w:r>
+        <w:rPr>
+          <w:lang w:val="en-US"/>
+        </w:rPr>
+        <w:t>offspings</w:t>
+      </w:r>
+      <w:proofErr w:type="spellEnd"/>
+      <w:r>
+        <w:rPr>
+          <w:lang w:val="en-US"/>
+        </w:rPr>
+        <w:t>. It distributes the “genes” from both parents but if the parents have similar positions the offspring will be more equal to the parents.</w:t>
       </w:r>
     </w:p>
     <w:p>
@@ -721,14 +1740,15 @@
         </w:numPr>
         <w:jc w:val="both"/>
         <w:rPr>
-          <w:lang w:val="en-GB"/>
-        </w:rPr>
-      </w:pPr>
-      <w:r>
-        <w:rPr>
-          <w:b/>
-          <w:bCs/>
-          <w:lang w:val="en-GB"/>
+          <w:lang w:val="en-US"/>
+        </w:rPr>
+      </w:pPr>
+      <w:proofErr w:type="spellStart"/>
+      <w:r>
+        <w:rPr>
+          <w:b/>
+          <w:bCs/>
+          <w:lang w:val="en-US"/>
         </w:rPr>
         <w:t>crossS</w:t>
       </w:r>
@@ -736,19 +1756,20 @@
         <w:rPr>
           <w:b/>
           <w:bCs/>
-          <w:lang w:val="en-GB"/>
+          <w:lang w:val="en-US"/>
         </w:rPr>
         <w:t>inglePoint</w:t>
       </w:r>
-      <w:r>
-        <w:rPr>
-          <w:lang w:val="en-GB"/>
+      <w:proofErr w:type="spellEnd"/>
+      <w:r>
+        <w:rPr>
+          <w:lang w:val="en-US"/>
         </w:rPr>
         <w:t xml:space="preserve">: </w:t>
       </w:r>
       <w:r>
         <w:rPr>
-          <w:lang w:val="en-GB"/>
+          <w:lang w:val="en-US"/>
         </w:rPr>
         <w:t>selects randomly a point and then the genes from the start to this point come from a parent with the rest coming from the other parent. For the other offspring is the symmetrical.</w:t>
       </w:r>
@@ -762,32 +1783,34 @@
         </w:numPr>
         <w:jc w:val="both"/>
         <w:rPr>
-          <w:lang w:val="en-GB"/>
-        </w:rPr>
-      </w:pPr>
-      <w:r>
-        <w:rPr>
-          <w:b/>
-          <w:bCs/>
-          <w:lang w:val="en-GB"/>
+          <w:lang w:val="en-US"/>
+        </w:rPr>
+      </w:pPr>
+      <w:proofErr w:type="spellStart"/>
+      <w:r>
+        <w:rPr>
+          <w:b/>
+          <w:bCs/>
+          <w:lang w:val="en-US"/>
         </w:rPr>
         <w:t>crossCycle</w:t>
       </w:r>
-      <w:r>
-        <w:rPr>
-          <w:lang w:val="en-GB"/>
+      <w:proofErr w:type="spellEnd"/>
+      <w:r>
+        <w:rPr>
+          <w:lang w:val="en-US"/>
         </w:rPr>
         <w:t xml:space="preserve">: </w:t>
       </w:r>
       <w:r>
         <w:rPr>
-          <w:lang w:val="en-GB"/>
+          <w:lang w:val="en-US"/>
         </w:rPr>
         <w:t>s</w:t>
       </w:r>
       <w:r>
         <w:rPr>
-          <w:lang w:val="en-GB"/>
+          <w:lang w:val="en-US"/>
         </w:rPr>
         <w:t>tarting from the first position, it follows a cycle alternating between the parents by means of the output of each instance until it returns to the starting position. Then it fills the remaining positions with the parent not used as reference for that specific run.</w:t>
       </w:r>
@@ -801,26 +1824,28 @@
         </w:numPr>
         <w:jc w:val="both"/>
         <w:rPr>
-          <w:lang w:val="en-GB"/>
-        </w:rPr>
-      </w:pPr>
-      <w:r>
-        <w:rPr>
-          <w:b/>
-          <w:bCs/>
-          <w:lang w:val="en-GB"/>
+          <w:lang w:val="en-US"/>
+        </w:rPr>
+      </w:pPr>
+      <w:proofErr w:type="spellStart"/>
+      <w:r>
+        <w:rPr>
+          <w:b/>
+          <w:bCs/>
+          <w:lang w:val="en-US"/>
         </w:rPr>
         <w:t>crossGeometricSemantic</w:t>
       </w:r>
-      <w:r>
-        <w:rPr>
-          <w:lang w:val="en-GB"/>
+      <w:proofErr w:type="spellEnd"/>
+      <w:r>
+        <w:rPr>
+          <w:lang w:val="en-US"/>
         </w:rPr>
         <w:t xml:space="preserve">: </w:t>
       </w:r>
       <w:r>
         <w:rPr>
-          <w:lang w:val="en-GB"/>
+          <w:lang w:val="en-US"/>
         </w:rPr>
         <w:t xml:space="preserve">this method uses random weights to combine the coordinates from both parents. Because it can produce non integers, the values are rounded to the nearest integer for the coordinate value. </w:t>
       </w:r>
@@ -834,7 +1859,7 @@
           <w:color w:val="00B050"/>
           <w:sz w:val="24"/>
           <w:szCs w:val="24"/>
-          <w:lang w:val="en-GB"/>
+          <w:lang w:val="en-US"/>
         </w:rPr>
       </w:pPr>
       <w:r>
@@ -844,7 +1869,7 @@
           <w:color w:val="00B050"/>
           <w:sz w:val="24"/>
           <w:szCs w:val="24"/>
-          <w:lang w:val="en-GB"/>
+          <w:lang w:val="en-US"/>
         </w:rPr>
         <w:t>Mutation</w:t>
       </w:r>
@@ -855,7 +1880,7 @@
           <w:color w:val="00B050"/>
           <w:sz w:val="24"/>
           <w:szCs w:val="24"/>
-          <w:lang w:val="en-GB"/>
+          <w:lang w:val="en-US"/>
         </w:rPr>
         <w:t xml:space="preserve"> Function</w:t>
       </w:r>
@@ -866,7 +1891,7 @@
           <w:color w:val="00B050"/>
           <w:sz w:val="24"/>
           <w:szCs w:val="24"/>
-          <w:lang w:val="en-GB"/>
+          <w:lang w:val="en-US"/>
         </w:rPr>
         <w:t>:</w:t>
       </w:r>
@@ -875,18 +1900,30 @@
       <w:pPr>
         <w:jc w:val="both"/>
         <w:rPr>
-          <w:lang w:val="en-GB"/>
-        </w:rPr>
-      </w:pPr>
-      <w:r>
-        <w:rPr>
-          <w:lang w:val="en-GB"/>
-        </w:rPr>
-        <w:t xml:space="preserve">Taking again the selection function to chose individuals to apply mutation on, the variability of the population is increased. Two </w:t>
-      </w:r>
-      <w:r>
-        <w:rPr>
-          <w:lang w:val="en-GB"/>
+          <w:lang w:val="en-US"/>
+        </w:rPr>
+      </w:pPr>
+      <w:r>
+        <w:rPr>
+          <w:lang w:val="en-US"/>
+        </w:rPr>
+        <w:t>Taking again the selection function to ch</w:t>
+      </w:r>
+      <w:r>
+        <w:rPr>
+          <w:lang w:val="en-US"/>
+        </w:rPr>
+        <w:t>o</w:t>
+      </w:r>
+      <w:r>
+        <w:rPr>
+          <w:lang w:val="en-US"/>
+        </w:rPr>
+        <w:t xml:space="preserve">ose individuals to apply mutation on, the variability of the population is increased. Two </w:t>
+      </w:r>
+      <w:r>
+        <w:rPr>
+          <w:lang w:val="en-US"/>
         </w:rPr>
         <w:t>possibilities exist for this step:</w:t>
       </w:r>
@@ -900,20 +1937,21 @@
         </w:numPr>
         <w:jc w:val="both"/>
         <w:rPr>
-          <w:lang w:val="en-GB"/>
-        </w:rPr>
-      </w:pPr>
-      <w:r>
-        <w:rPr>
-          <w:b/>
-          <w:bCs/>
-          <w:lang w:val="en-GB"/>
-        </w:rPr>
+          <w:lang w:val="en-US"/>
+        </w:rPr>
+      </w:pPr>
+      <w:r>
+        <w:rPr>
+          <w:b/>
+          <w:bCs/>
+          <w:lang w:val="en-US"/>
+        </w:rPr>
+        <w:lastRenderedPageBreak/>
         <w:t>Position with conflict for random</w:t>
       </w:r>
       <w:r>
         <w:rPr>
-          <w:lang w:val="en-GB"/>
+          <w:lang w:val="en-US"/>
         </w:rPr>
         <w:t>: picks a position where there is a conflict and replaces the position of the queen by a random new position.</w:t>
       </w:r>
@@ -927,26 +1965,44 @@
         </w:numPr>
         <w:jc w:val="both"/>
         <w:rPr>
-          <w:lang w:val="en-GB"/>
-        </w:rPr>
-      </w:pPr>
-      <w:r>
-        <w:rPr>
-          <w:b/>
-          <w:bCs/>
-          <w:lang w:val="en-GB"/>
-        </w:rPr>
-        <w:t>Shift Coordinate on Position with Conflict</w:t>
-      </w:r>
-      <w:r>
-        <w:rPr>
-          <w:lang w:val="en-GB"/>
-        </w:rPr>
-        <w:t xml:space="preserve">: </w:t>
-      </w:r>
-      <w:r>
-        <w:rPr>
-          <w:lang w:val="en-GB"/>
+          <w:lang w:val="en-US"/>
+        </w:rPr>
+      </w:pPr>
+      <w:r>
+        <w:rPr>
+          <w:b/>
+          <w:bCs/>
+          <w:lang w:val="en-US"/>
+        </w:rPr>
+        <w:t xml:space="preserve">Shift Coordinate on Position with </w:t>
+      </w:r>
+      <w:proofErr w:type="gramStart"/>
+      <w:r>
+        <w:rPr>
+          <w:b/>
+          <w:bCs/>
+          <w:lang w:val="en-US"/>
+        </w:rPr>
+        <w:t>Conflict</w:t>
+      </w:r>
+      <w:r>
+        <w:rPr>
+          <w:b/>
+          <w:bCs/>
+          <w:lang w:val="en-US"/>
+        </w:rPr>
+        <w:t>:</w:t>
+      </w:r>
+      <w:proofErr w:type="gramEnd"/>
+      <w:r>
+        <w:rPr>
+          <w:lang w:val="en-US"/>
+        </w:rPr>
+        <w:t xml:space="preserve"> </w:t>
+      </w:r>
+      <w:r>
+        <w:rPr>
+          <w:lang w:val="en-US"/>
         </w:rPr>
         <w:t>also targets the positions where there are conflicts. But this time it shifts just one of the coordinates (either row or column). And this times it applies this to all present conflicts.</w:t>
       </w:r>
@@ -959,7 +2015,7 @@
           <w:color w:val="00B050"/>
           <w:sz w:val="24"/>
           <w:szCs w:val="24"/>
-          <w:lang w:val="en-GB"/>
+          <w:lang w:val="en-US"/>
         </w:rPr>
       </w:pPr>
       <w:r>
@@ -969,7 +2025,7 @@
           <w:color w:val="00B050"/>
           <w:sz w:val="24"/>
           <w:szCs w:val="24"/>
-          <w:lang w:val="en-GB"/>
+          <w:lang w:val="en-US"/>
         </w:rPr>
         <w:t>Elitism:</w:t>
       </w:r>
@@ -978,27 +2034,20 @@
       <w:pPr>
         <w:jc w:val="both"/>
         <w:rPr>
-          <w:lang w:val="en-GB"/>
-        </w:rPr>
-      </w:pPr>
-      <w:r>
-        <w:rPr>
-          <w:lang w:val="en-GB"/>
-        </w:rPr>
-        <w:t xml:space="preserve">There is the option to have elitism on or off. In the case where it is on, for every generation it saves the best 10% of individuals with the best fitness values and copies in the next generation, so that these are not lost in the crossover / mutation process. For the population to maintain the same size, it only creates new elements until that threshold is reached. So, it will create less individuals then if elitism is set to False. Alongside the different options for </w:t>
-      </w:r>
-      <w:r>
-        <w:rPr>
-          <w:lang w:val="en-GB"/>
-        </w:rPr>
-        <w:lastRenderedPageBreak/>
-        <w:t>the functions explained above, this is also a parameter that will be optimized when running for solutions.</w:t>
-      </w:r>
-    </w:p>
-    <w:p>
-      <w:pPr>
-        <w:rPr>
-          <w:lang w:val="en-GB"/>
+          <w:lang w:val="en-US"/>
+        </w:rPr>
+      </w:pPr>
+      <w:r>
+        <w:rPr>
+          <w:lang w:val="en-US"/>
+        </w:rPr>
+        <w:t>There is the option to have elitism on or off. In the case where it is on, for every generation it saves the best 10% of individuals with the best fitness values and copies in the next generation, so that these are not lost in the crossover / mutation process. For the population to maintain the same size, it only creates new elements until that threshold is reached. So, it will create less individuals then if elitism is set to False. Alongside the different options for the functions explained above, this is also a parameter that will be optimized when running for solutions.</w:t>
+      </w:r>
+    </w:p>
+    <w:p>
+      <w:pPr>
+        <w:rPr>
+          <w:lang w:val="en-US"/>
         </w:rPr>
       </w:pPr>
     </w:p>
@@ -1010,7 +2059,7 @@
           <w:color w:val="0070C0"/>
           <w:sz w:val="26"/>
           <w:szCs w:val="26"/>
-          <w:lang w:val="en-GB"/>
+          <w:lang w:val="en-US"/>
         </w:rPr>
       </w:pPr>
       <w:r>
@@ -1020,7 +2069,7 @@
           <w:color w:val="0070C0"/>
           <w:sz w:val="26"/>
           <w:szCs w:val="26"/>
-          <w:lang w:val="en-GB"/>
+          <w:lang w:val="en-US"/>
         </w:rPr>
         <w:t>Looking for the best model:</w:t>
       </w:r>
@@ -1029,18 +2078,32 @@
       <w:pPr>
         <w:jc w:val="both"/>
         <w:rPr>
-          <w:lang w:val="en-GB"/>
-        </w:rPr>
-      </w:pPr>
-      <w:r>
-        <w:rPr>
-          <w:lang w:val="en-GB"/>
-        </w:rPr>
-        <w:t>Because there are many parameters and function options for several steps of the algorithm, we have to search independently in different sections of the possible search space. Now this is not the optimal or most accurate way to obtain the absolute best model but given the computational complexity and time we have for this project, we find this to be a good approximation.</w:t>
-      </w:r>
-      <w:r>
-        <w:rPr>
-          <w:lang w:val="en-GB"/>
+          <w:lang w:val="en-US"/>
+        </w:rPr>
+      </w:pPr>
+      <w:r>
+        <w:rPr>
+          <w:lang w:val="en-US"/>
+        </w:rPr>
+        <w:t xml:space="preserve">Because there are many parameters and function options for several steps of the algorithm, we have to search independently in different sections of the possible search space. Now this is not the optimal or most accurate way to obtain the absolute best model but given the computational complexity and time we have for this </w:t>
+      </w:r>
+      <w:proofErr w:type="gramStart"/>
+      <w:r>
+        <w:rPr>
+          <w:lang w:val="en-US"/>
+        </w:rPr>
+        <w:t>project,</w:t>
+      </w:r>
+      <w:proofErr w:type="gramEnd"/>
+      <w:r>
+        <w:rPr>
+          <w:lang w:val="en-US"/>
+        </w:rPr>
+        <w:t xml:space="preserve"> we find this to be a good approximation.</w:t>
+      </w:r>
+      <w:r>
+        <w:rPr>
+          <w:lang w:val="en-US"/>
         </w:rPr>
         <w:t xml:space="preserve"> Each dot corresponding to each board size is the average time of 30 runs for that specific combination. To make the graphs possible to read we will join the points of different board sizes with lines, but this of course is not an accurate representation of the problem. </w:t>
       </w:r>
@@ -1049,48 +2112,60 @@
       <w:pPr>
         <w:jc w:val="both"/>
         <w:rPr>
-          <w:lang w:val="en-GB"/>
-        </w:rPr>
-      </w:pPr>
-      <w:r>
-        <w:rPr>
-          <w:lang w:val="en-GB"/>
+          <w:lang w:val="en-US"/>
+        </w:rPr>
+      </w:pPr>
+      <w:r>
+        <w:rPr>
+          <w:lang w:val="en-US"/>
         </w:rPr>
         <w:t>First</w:t>
       </w:r>
       <w:r>
         <w:rPr>
-          <w:lang w:val="en-GB"/>
+          <w:lang w:val="en-US"/>
         </w:rPr>
         <w:t>,</w:t>
       </w:r>
       <w:r>
         <w:rPr>
-          <w:lang w:val="en-GB"/>
+          <w:lang w:val="en-US"/>
         </w:rPr>
         <w:t xml:space="preserve"> we look for the best combination of functions for crossover, mutation and selection</w:t>
       </w:r>
       <w:r>
         <w:rPr>
-          <w:lang w:val="en-GB"/>
+          <w:lang w:val="en-US"/>
         </w:rPr>
         <w:t xml:space="preserve"> (using population size of 200)</w:t>
       </w:r>
       <w:r>
         <w:rPr>
-          <w:lang w:val="en-GB"/>
-        </w:rPr>
-        <w:t>. Then we optimize for the size of the initial population and if using elitism is beneficial or not. After this we have the “best model” and will run it more thoroughly to get the final results. We then analyse how the initial positions that are set randomly impact th</w:t>
-      </w:r>
-      <w:r>
-        <w:rPr>
-          <w:lang w:val="en-GB"/>
+          <w:lang w:val="en-US"/>
+        </w:rPr>
+        <w:t xml:space="preserve">. Then we optimize for the size of the initial population and if using elitism is beneficial or not. After this we have the “best model” and will run it more thoroughly to get the final results. We then </w:t>
+      </w:r>
+      <w:r>
+        <w:rPr>
+          <w:lang w:val="en-US"/>
+        </w:rPr>
+        <w:t>analyze</w:t>
+      </w:r>
+      <w:r>
+        <w:rPr>
+          <w:lang w:val="en-US"/>
+        </w:rPr>
+        <w:t xml:space="preserve"> how the initial positions that are set randomly impact th</w:t>
+      </w:r>
+      <w:r>
+        <w:rPr>
+          <w:lang w:val="en-US"/>
         </w:rPr>
         <w:t>e</w:t>
       </w:r>
       <w:r>
         <w:rPr>
-          <w:lang w:val="en-GB"/>
+          <w:lang w:val="en-US"/>
         </w:rPr>
         <w:t>se results.</w:t>
       </w:r>
@@ -1103,7 +2178,7 @@
           <w:color w:val="00B050"/>
           <w:sz w:val="24"/>
           <w:szCs w:val="24"/>
-          <w:lang w:val="en-GB"/>
+          <w:lang w:val="en-US"/>
         </w:rPr>
       </w:pPr>
       <w:r>
@@ -1113,7 +2188,7 @@
           <w:color w:val="00B050"/>
           <w:sz w:val="24"/>
           <w:szCs w:val="24"/>
-          <w:lang w:val="en-GB"/>
+          <w:lang w:val="en-US"/>
         </w:rPr>
         <w:t>Finding the best combination of functions:</w:t>
       </w:r>
@@ -1122,96 +2197,155 @@
       <w:pPr>
         <w:jc w:val="both"/>
         <w:rPr>
-          <w:lang w:val="en-GB"/>
-        </w:rPr>
-      </w:pPr>
-      <w:r>
-        <w:rPr>
-          <w:lang w:val="en-GB"/>
-        </w:rPr>
-        <w:t>Because there are many dif</w:t>
-      </w:r>
-      <w:r>
-        <w:rPr>
-          <w:lang w:val="en-GB"/>
-        </w:rPr>
-        <w:t>f</w:t>
-      </w:r>
-      <w:r>
-        <w:rPr>
-          <w:lang w:val="en-GB"/>
-        </w:rPr>
-        <w:t>erent t</w:t>
-      </w:r>
-      <w:r>
-        <w:rPr>
-          <w:lang w:val="en-GB"/>
-        </w:rPr>
-        <w:t>ypes of functions for “selection”, “mutation” and “crossover”, and some of them take a long time to run. In order to compare them all we will run by sections so that we progressively see which of these combinations gives better results</w:t>
-      </w:r>
-      <w:r>
-        <w:rPr>
-          <w:lang w:val="en-GB"/>
+          <w:lang w:val="en-US"/>
+        </w:rPr>
+      </w:pPr>
+      <w:r>
+        <w:rPr>
+          <w:lang w:val="en-US"/>
+        </w:rPr>
+        <w:t>Because there are many different types of functions for “selection”, “mutation” and “crossover”, and some of them take a long time to run. In order to compare them all we will run by sections so that we progressively see which of these combinations gives better results</w:t>
+      </w:r>
+      <w:r>
+        <w:rPr>
+          <w:lang w:val="en-US"/>
         </w:rPr>
         <w:t xml:space="preserve">, also just looking at low values of n (size of board). As the best combination becomes more apparent, we will look at higher values for this parameter. </w:t>
       </w:r>
       <w:r>
         <w:rPr>
-          <w:lang w:val="en-GB"/>
+          <w:lang w:val="en-US"/>
         </w:rPr>
         <w:t>The most accurate way would be to just directly compare all possible combinations, but as this is not computationally feasible, we decided to take this approach.</w:t>
       </w:r>
       <w:r>
         <w:rPr>
-          <w:lang w:val="en-GB"/>
+          <w:lang w:val="en-US"/>
         </w:rPr>
         <w:t xml:space="preserve"> </w:t>
       </w:r>
       <w:r>
         <w:rPr>
-          <w:lang w:val="en-GB"/>
+          <w:lang w:val="en-US"/>
         </w:rPr>
         <w:t xml:space="preserve">In figure (a) we have all the selection and mutation functions but just the first two crossover functions. </w:t>
       </w:r>
       <w:r>
         <w:rPr>
-          <w:lang w:val="en-GB"/>
+          <w:lang w:val="en-US"/>
         </w:rPr>
         <w:t xml:space="preserve">It is notable that the “tournament selection” selection </w:t>
       </w:r>
       <w:r>
         <w:rPr>
-          <w:lang w:val="en-GB"/>
+          <w:lang w:val="en-US"/>
         </w:rPr>
         <w:t>has the lines above “Roulette Wheel Selection”, meaning it is performing worse. We only use Roulette from now onwards. For mutation, “Individual For Random” is performing the worse for both selection functions, so we will only keep the other two. Now we take this information and add the other crossover functions that weren’t used on the first run. Looking at figure (b)</w:t>
       </w:r>
       <w:r>
         <w:rPr>
-          <w:lang w:val="en-GB"/>
-        </w:rPr>
-        <w:t>, for the same selection and mutation, the crossovers “crossHalf” and “</w:t>
-      </w:r>
-      <w:r>
-        <w:rPr>
-          <w:lang w:val="en-GB"/>
-        </w:rPr>
-        <w:t xml:space="preserve">crossSinglePoint” have better performances than “crossCycle” and “crossGeometricSemantic”, so will only keep the first two. Now that we have less combinations we will run for higher board sizes to make a better assessment of what the best combination of functions is.  </w:t>
-      </w:r>
-      <w:r>
-        <w:rPr>
-          <w:lang w:val="en-GB"/>
-        </w:rPr>
-        <w:t>Looking at figure (c) we will take the lowest line as the best combination, assuming that it would maintains bellow the other ones for higher board sizes. So that is “Roulette Wheel Selection” for selection function, “Shift Coordinate on Position with Conflict” for mutation function and “cross</w:t>
-      </w:r>
-      <w:r>
-        <w:rPr>
-          <w:lang w:val="en-GB"/>
+          <w:lang w:val="en-US"/>
+        </w:rPr>
+        <w:t>, for the same selection and mutation, the crossovers “</w:t>
+      </w:r>
+      <w:proofErr w:type="spellStart"/>
+      <w:r>
+        <w:rPr>
+          <w:lang w:val="en-US"/>
+        </w:rPr>
+        <w:t>crossHalf</w:t>
+      </w:r>
+      <w:proofErr w:type="spellEnd"/>
+      <w:r>
+        <w:rPr>
+          <w:lang w:val="en-US"/>
+        </w:rPr>
+        <w:t>” and “</w:t>
+      </w:r>
+      <w:proofErr w:type="spellStart"/>
+      <w:r>
+        <w:rPr>
+          <w:lang w:val="en-US"/>
+        </w:rPr>
+        <w:t>crossSinglePoint</w:t>
+      </w:r>
+      <w:proofErr w:type="spellEnd"/>
+      <w:r>
+        <w:rPr>
+          <w:lang w:val="en-US"/>
+        </w:rPr>
+        <w:t xml:space="preserve">” have better performances than </w:t>
+      </w:r>
+      <w:r>
+        <w:rPr>
+          <w:lang w:val="en-US"/>
+        </w:rPr>
+        <w:lastRenderedPageBreak/>
+        <w:t>“</w:t>
+      </w:r>
+      <w:proofErr w:type="spellStart"/>
+      <w:r>
+        <w:rPr>
+          <w:lang w:val="en-US"/>
+        </w:rPr>
+        <w:t>crossCycle</w:t>
+      </w:r>
+      <w:proofErr w:type="spellEnd"/>
+      <w:r>
+        <w:rPr>
+          <w:lang w:val="en-US"/>
+        </w:rPr>
+        <w:t>” and “</w:t>
+      </w:r>
+      <w:proofErr w:type="spellStart"/>
+      <w:r>
+        <w:rPr>
+          <w:lang w:val="en-US"/>
+        </w:rPr>
+        <w:t>crossGeometricSemantic</w:t>
+      </w:r>
+      <w:proofErr w:type="spellEnd"/>
+      <w:r>
+        <w:rPr>
+          <w:lang w:val="en-US"/>
+        </w:rPr>
+        <w:t xml:space="preserve">”, so will only keep the first two. Now that we have less </w:t>
+      </w:r>
+      <w:r>
+        <w:rPr>
+          <w:lang w:val="en-US"/>
+        </w:rPr>
+        <w:t>combinations,</w:t>
+      </w:r>
+      <w:r>
+        <w:rPr>
+          <w:lang w:val="en-US"/>
+        </w:rPr>
+        <w:t xml:space="preserve"> we will run for higher board sizes to make a better assessment of what the best combination of functions is.  </w:t>
+      </w:r>
+      <w:r>
+        <w:rPr>
+          <w:lang w:val="en-US"/>
+        </w:rPr>
+        <w:t>Looking at figure (c) we will take the lowest line as the best combination, assuming that it would maintains bellow the other ones for higher board sizes. So that is “Roulette Wheel Selection” for selection function, “Shift Coordinate on Position with Conflict” for mutation function and “</w:t>
+      </w:r>
+      <w:proofErr w:type="spellStart"/>
+      <w:r>
+        <w:rPr>
+          <w:lang w:val="en-US"/>
+        </w:rPr>
+        <w:t>cross</w:t>
+      </w:r>
+      <w:r>
+        <w:rPr>
+          <w:lang w:val="en-US"/>
         </w:rPr>
         <w:t>Half</w:t>
       </w:r>
-      <w:r>
-        <w:rPr>
-          <w:lang w:val="en-GB"/>
+      <w:proofErr w:type="spellEnd"/>
+      <w:r>
+        <w:rPr>
+          <w:lang w:val="en-US"/>
         </w:rPr>
         <w:t>” for crossover function.</w:t>
       </w:r>
@@ -1224,7 +2358,7 @@
           <w:color w:val="00B050"/>
           <w:sz w:val="24"/>
           <w:szCs w:val="24"/>
-          <w:lang w:val="en-GB"/>
+          <w:lang w:val="en-US"/>
         </w:rPr>
       </w:pPr>
       <w:r>
@@ -1234,7 +2368,7 @@
           <w:color w:val="00B050"/>
           <w:sz w:val="24"/>
           <w:szCs w:val="24"/>
-          <w:lang w:val="en-GB"/>
+          <w:lang w:val="en-US"/>
         </w:rPr>
         <w:t>Optimizing population size</w:t>
       </w:r>
@@ -1245,7 +2379,7 @@
           <w:color w:val="00B050"/>
           <w:sz w:val="24"/>
           <w:szCs w:val="24"/>
-          <w:lang w:val="en-GB"/>
+          <w:lang w:val="en-US"/>
         </w:rPr>
         <w:t xml:space="preserve"> and elitism</w:t>
       </w:r>
@@ -1256,7 +2390,7 @@
           <w:color w:val="00B050"/>
           <w:sz w:val="24"/>
           <w:szCs w:val="24"/>
-          <w:lang w:val="en-GB"/>
+          <w:lang w:val="en-US"/>
         </w:rPr>
         <w:t>:</w:t>
       </w:r>
@@ -1265,61 +2399,54 @@
       <w:pPr>
         <w:jc w:val="both"/>
         <w:rPr>
-          <w:lang w:val="en-GB"/>
-        </w:rPr>
-      </w:pPr>
-      <w:r>
-        <w:rPr>
-          <w:lang w:val="en-GB"/>
+          <w:lang w:val="en-US"/>
+        </w:rPr>
+      </w:pPr>
+      <w:r>
+        <w:rPr>
+          <w:lang w:val="en-US"/>
         </w:rPr>
         <w:t>We follow the same logic as be</w:t>
       </w:r>
       <w:r>
         <w:rPr>
-          <w:lang w:val="en-GB"/>
+          <w:lang w:val="en-US"/>
         </w:rPr>
         <w:t xml:space="preserve">fore and run the </w:t>
       </w:r>
       <w:r>
         <w:rPr>
-          <w:lang w:val="en-GB"/>
+          <w:lang w:val="en-US"/>
         </w:rPr>
         <w:t>best combination</w:t>
       </w:r>
       <w:r>
         <w:rPr>
-          <w:lang w:val="en-GB"/>
+          <w:lang w:val="en-US"/>
         </w:rPr>
         <w:t xml:space="preserve"> for different population sizes and elitism option to compare the results</w:t>
       </w:r>
       <w:r>
         <w:rPr>
-          <w:lang w:val="en-GB"/>
+          <w:lang w:val="en-US"/>
         </w:rPr>
         <w:t>. When elitism is “True”, the fraction of the best population kept in order of best fitness is always 10%. Looking at the results (figure (d))</w:t>
       </w:r>
       <w:r>
         <w:rPr>
-          <w:lang w:val="en-GB"/>
-        </w:rPr>
-        <w:t xml:space="preserve">, the best model changes depending on board size. Because for low sizes the solving speeds </w:t>
-      </w:r>
-      <w:r>
-        <w:rPr>
-          <w:lang w:val="en-GB"/>
-        </w:rPr>
-        <w:lastRenderedPageBreak/>
-        <w:t xml:space="preserve">are fast but start to increase significantly for higher sizes, it is preferable to choose a model that is the best one for higher board sizes, as that is what will save the most amount of time in the long run. With that, population size of 100 and elitism being enabled seem to be the better option. Now that we have all the optimized </w:t>
-      </w:r>
-      <w:r>
-        <w:rPr>
-          <w:lang w:val="en-GB"/>
+          <w:lang w:val="en-US"/>
+        </w:rPr>
+        <w:t xml:space="preserve">, the best model changes depending on board size. Because for low sizes the solving speeds are fast but start to increase significantly for higher sizes, it is preferable to choose a model that is the best one for higher board sizes, as that is what will save the most amount of time in the long run. With that, population size of 100 and elitism being enabled seem to be the better option. Now that we have all the optimized </w:t>
+      </w:r>
+      <w:r>
+        <w:rPr>
+          <w:lang w:val="en-US"/>
         </w:rPr>
         <w:t>parameters,</w:t>
       </w:r>
       <w:r>
         <w:rPr>
-          <w:lang w:val="en-GB"/>
+          <w:lang w:val="en-US"/>
         </w:rPr>
         <w:t xml:space="preserve"> we can run the “best” model.</w:t>
       </w:r>
@@ -1332,7 +2459,7 @@
           <w:color w:val="00B050"/>
           <w:sz w:val="24"/>
           <w:szCs w:val="24"/>
-          <w:lang w:val="en-GB"/>
+          <w:lang w:val="en-US"/>
         </w:rPr>
       </w:pPr>
       <w:r>
@@ -1342,7 +2469,7 @@
           <w:color w:val="00B050"/>
           <w:sz w:val="24"/>
           <w:szCs w:val="24"/>
-          <w:lang w:val="en-GB"/>
+          <w:lang w:val="en-US"/>
         </w:rPr>
         <w:t>Results and associated fluctuations:</w:t>
       </w:r>
@@ -1351,36 +2478,48 @@
       <w:pPr>
         <w:jc w:val="both"/>
         <w:rPr>
-          <w:lang w:val="en-GB"/>
-        </w:rPr>
-      </w:pPr>
-      <w:r>
-        <w:rPr>
-          <w:lang w:val="en-GB"/>
+          <w:lang w:val="en-US"/>
+        </w:rPr>
+      </w:pPr>
+      <w:r>
+        <w:rPr>
+          <w:lang w:val="en-US"/>
         </w:rPr>
         <w:t>Running until n=</w:t>
       </w:r>
       <w:r>
         <w:rPr>
-          <w:lang w:val="en-GB"/>
+          <w:lang w:val="en-US"/>
         </w:rPr>
         <w:t>9</w:t>
       </w:r>
       <w:r>
         <w:rPr>
-          <w:lang w:val="en-GB"/>
+          <w:lang w:val="en-US"/>
         </w:rPr>
         <w:t>, we can see that the growth in time is exponential as would be expected (figure (e))</w:t>
       </w:r>
       <w:r>
         <w:rPr>
-          <w:lang w:val="en-GB"/>
-        </w:rPr>
-        <w:t xml:space="preserve">. We can now do some analysis on how the initial positions, that are set randomly, affect the time it takes to solve the positions. For that we </w:t>
-      </w:r>
-      <w:r>
-        <w:rPr>
-          <w:lang w:val="en-GB"/>
+          <w:lang w:val="en-US"/>
+        </w:rPr>
+        <w:t xml:space="preserve">. We can now do some analysis on how the initial positions, </w:t>
+      </w:r>
+      <w:r>
+        <w:rPr>
+          <w:lang w:val="en-US"/>
+        </w:rPr>
+        <w:t>which</w:t>
+      </w:r>
+      <w:r>
+        <w:rPr>
+          <w:lang w:val="en-US"/>
+        </w:rPr>
+        <w:t xml:space="preserve"> are set randomly, affect the time it takes to solve the positions. For that we </w:t>
+      </w:r>
+      <w:r>
+        <w:rPr>
+          <w:lang w:val="en-US"/>
         </w:rPr>
         <w:t>maintain all the parameters constant and obtain the distribution of the results for each run via boxplot. Using the parameters of the best model, in figure (f) we follow this logic for different board sizes. The horizontal line of 0 indicates the average. There are differences higher than a factor of 2, which is very significant. The problem is seen across different sizes equally for small values. This might indicate that we should have used more than 30 runs for each point for the graphs above to get more consistent results and that the performance of the algorithm is very dependent on a random factor, which is not a great sign.</w:t>
       </w:r>
@@ -1393,7 +2532,7 @@
           <w:color w:val="00B0F0"/>
           <w:sz w:val="24"/>
           <w:szCs w:val="24"/>
-          <w:lang w:val="en-GB"/>
+          <w:lang w:val="en-US"/>
         </w:rPr>
       </w:pPr>
       <w:r>
@@ -1403,18 +2542,24 @@
           <w:color w:val="00B0F0"/>
           <w:sz w:val="24"/>
           <w:szCs w:val="24"/>
-          <w:lang w:val="en-GB"/>
+          <w:lang w:val="en-US"/>
         </w:rPr>
         <w:t>Annex:</w:t>
       </w:r>
     </w:p>
     <w:p>
+      <w:pPr>
+        <w:rPr>
+          <w:lang w:val="en-US"/>
+        </w:rPr>
+      </w:pPr>
       <w:r>
         <w:rPr>
           <w:noProof/>
+          <w:lang w:val="en-US"/>
         </w:rPr>
         <w:drawing>
-          <wp:inline distT="0" distB="0" distL="0" distR="0" wp14:anchorId="2427B4EF" wp14:editId="3339BC4E">
+          <wp:inline distT="0" distB="0" distL="0" distR="0" wp14:anchorId="2427B4EF" wp14:editId="0D8137C3">
             <wp:extent cx="4578350" cy="3052055"/>
             <wp:effectExtent l="0" t="0" r="0" b="0"/>
             <wp:docPr id="12893232" name="Imagem 1" descr="Uma imagem com texto, captura de ecrã, file, Paralelo&#10;&#10;Descrição gerada automaticamente"/>
@@ -1431,7 +2576,7 @@
                     </pic:cNvPicPr>
                   </pic:nvPicPr>
                   <pic:blipFill>
-                    <a:blip r:embed="rId6" cstate="print">
+                    <a:blip r:embed="rId7" cstate="print">
                       <a:extLst>
                         <a:ext uri="{28A0092B-C50C-407E-A947-70E740481C1C}">
                           <a14:useLocalDpi xmlns:a14="http://schemas.microsoft.com/office/drawing/2010/main" val="0"/>
@@ -1466,30 +2611,36 @@
     <w:p>
       <w:pPr>
         <w:rPr>
-          <w:lang w:val="en-GB"/>
-        </w:rPr>
-      </w:pPr>
-      <w:r>
-        <w:rPr>
-          <w:lang w:val="en-GB"/>
-        </w:rPr>
+          <w:lang w:val="en-US"/>
+        </w:rPr>
+      </w:pPr>
+      <w:r>
+        <w:rPr>
+          <w:lang w:val="en-US"/>
+        </w:rPr>
+        <w:lastRenderedPageBreak/>
         <w:t>Figure (a): First comparison to get the best combination of functions</w:t>
       </w:r>
       <w:r>
         <w:rPr>
-          <w:lang w:val="en-GB"/>
+          <w:lang w:val="en-US"/>
         </w:rPr>
         <w:t>.</w:t>
       </w:r>
     </w:p>
     <w:p>
+      <w:pPr>
+        <w:rPr>
+          <w:lang w:val="en-US"/>
+        </w:rPr>
+      </w:pPr>
       <w:r>
         <w:rPr>
           <w:noProof/>
-        </w:rPr>
-        <w:lastRenderedPageBreak/>
+          <w:lang w:val="en-US"/>
+        </w:rPr>
         <w:drawing>
-          <wp:inline distT="0" distB="0" distL="0" distR="0" wp14:anchorId="58FE2E40" wp14:editId="4DE3B23D">
+          <wp:inline distT="0" distB="0" distL="0" distR="0" wp14:anchorId="58FE2E40" wp14:editId="310AFC63">
             <wp:extent cx="4724400" cy="2622198"/>
             <wp:effectExtent l="0" t="0" r="0" b="6985"/>
             <wp:docPr id="1383563359" name="Imagem 2" descr="Uma imagem com texto, captura de ecrã, file, Paralelo&#10;&#10;Descrição gerada automaticamente"/>
@@ -1506,7 +2657,7 @@
                     </pic:cNvPicPr>
                   </pic:nvPicPr>
                   <pic:blipFill>
-                    <a:blip r:embed="rId7" cstate="print">
+                    <a:blip r:embed="rId8" cstate="print">
                       <a:extLst>
                         <a:ext uri="{28A0092B-C50C-407E-A947-70E740481C1C}">
                           <a14:useLocalDpi xmlns:a14="http://schemas.microsoft.com/office/drawing/2010/main" val="0"/>
@@ -1541,23 +2692,29 @@
     <w:p>
       <w:pPr>
         <w:rPr>
-          <w:lang w:val="en-GB"/>
-        </w:rPr>
-      </w:pPr>
-      <w:r>
-        <w:rPr>
-          <w:lang w:val="en-GB"/>
+          <w:lang w:val="en-US"/>
+        </w:rPr>
+      </w:pPr>
+      <w:r>
+        <w:rPr>
+          <w:lang w:val="en-US"/>
         </w:rPr>
         <w:t>Figure (b): Second comparison to get the best combination of functions.</w:t>
       </w:r>
     </w:p>
     <w:p>
+      <w:pPr>
+        <w:rPr>
+          <w:lang w:val="en-US"/>
+        </w:rPr>
+      </w:pPr>
       <w:r>
         <w:rPr>
           <w:noProof/>
+          <w:lang w:val="en-US"/>
         </w:rPr>
         <w:drawing>
-          <wp:inline distT="0" distB="0" distL="0" distR="0" wp14:anchorId="34107CEB" wp14:editId="1654CA5B">
+          <wp:inline distT="0" distB="0" distL="0" distR="0" wp14:anchorId="34107CEB" wp14:editId="3F18AF54">
             <wp:extent cx="4524641" cy="3016250"/>
             <wp:effectExtent l="0" t="0" r="9525" b="0"/>
             <wp:docPr id="1158420144" name="Imagem 3" descr="Uma imagem com texto, file, diagrama, captura de ecrã&#10;&#10;Descrição gerada automaticamente"/>
@@ -1574,7 +2731,7 @@
                     </pic:cNvPicPr>
                   </pic:nvPicPr>
                   <pic:blipFill>
-                    <a:blip r:embed="rId8" cstate="print">
+                    <a:blip r:embed="rId9" cstate="print">
                       <a:extLst>
                         <a:ext uri="{28A0092B-C50C-407E-A947-70E740481C1C}">
                           <a14:useLocalDpi xmlns:a14="http://schemas.microsoft.com/office/drawing/2010/main" val="0"/>
@@ -1609,20 +2766,26 @@
     <w:p>
       <w:pPr>
         <w:rPr>
-          <w:lang w:val="en-GB"/>
-        </w:rPr>
-      </w:pPr>
-      <w:r>
-        <w:rPr>
-          <w:lang w:val="en-GB"/>
+          <w:lang w:val="en-US"/>
+        </w:rPr>
+      </w:pPr>
+      <w:r>
+        <w:rPr>
+          <w:lang w:val="en-US"/>
         </w:rPr>
         <w:t>Figure (c): Getting the set of functions with best performance for low (n).</w:t>
       </w:r>
     </w:p>
     <w:p>
+      <w:pPr>
+        <w:rPr>
+          <w:lang w:val="en-US"/>
+        </w:rPr>
+      </w:pPr>
       <w:r>
         <w:rPr>
           <w:noProof/>
+          <w:lang w:val="en-US"/>
         </w:rPr>
         <w:lastRenderedPageBreak/>
         <w:drawing>
@@ -1643,7 +2806,7 @@
                     </pic:cNvPicPr>
                   </pic:nvPicPr>
                   <pic:blipFill>
-                    <a:blip r:embed="rId9">
+                    <a:blip r:embed="rId10">
                       <a:extLst>
                         <a:ext uri="{28A0092B-C50C-407E-A947-70E740481C1C}">
                           <a14:useLocalDpi xmlns:a14="http://schemas.microsoft.com/office/drawing/2010/main" val="0"/>
@@ -1678,20 +2841,26 @@
     <w:p>
       <w:pPr>
         <w:rPr>
-          <w:lang w:val="en-GB"/>
-        </w:rPr>
-      </w:pPr>
-      <w:r>
-        <w:rPr>
-          <w:lang w:val="en-GB"/>
+          <w:lang w:val="en-US"/>
+        </w:rPr>
+      </w:pPr>
+      <w:r>
+        <w:rPr>
+          <w:lang w:val="en-US"/>
         </w:rPr>
         <w:t>Figure (d): Different population sizes and elitism option.</w:t>
       </w:r>
     </w:p>
     <w:p>
+      <w:pPr>
+        <w:rPr>
+          <w:lang w:val="en-US"/>
+        </w:rPr>
+      </w:pPr>
       <w:r>
         <w:rPr>
           <w:noProof/>
+          <w:lang w:val="en-US"/>
         </w:rPr>
         <w:drawing>
           <wp:inline distT="0" distB="0" distL="0" distR="0" wp14:anchorId="3E2E0C06" wp14:editId="206DB0D0">
@@ -1711,7 +2880,7 @@
                     </pic:cNvPicPr>
                   </pic:nvPicPr>
                   <pic:blipFill>
-                    <a:blip r:embed="rId10">
+                    <a:blip r:embed="rId11">
                       <a:extLst>
                         <a:ext uri="{28A0092B-C50C-407E-A947-70E740481C1C}">
                           <a14:useLocalDpi xmlns:a14="http://schemas.microsoft.com/office/drawing/2010/main" val="0"/>
@@ -1746,12 +2915,12 @@
     <w:p>
       <w:pPr>
         <w:rPr>
-          <w:lang w:val="en-GB"/>
-        </w:rPr>
-      </w:pPr>
-      <w:r>
-        <w:rPr>
-          <w:lang w:val="en-GB"/>
+          <w:lang w:val="en-US"/>
+        </w:rPr>
+      </w:pPr>
+      <w:r>
+        <w:rPr>
+          <w:lang w:val="en-US"/>
         </w:rPr>
         <w:t>Figure (e): Results for the best model.</w:t>
       </w:r>
@@ -1759,10 +2928,14 @@
     <w:p>
       <w:pPr>
         <w:pStyle w:val="NormalWeb"/>
+        <w:rPr>
+          <w:lang w:val="en-US"/>
+        </w:rPr>
       </w:pPr>
       <w:r>
         <w:rPr>
           <w:noProof/>
+          <w:lang w:val="en-US"/>
         </w:rPr>
         <w:lastRenderedPageBreak/>
         <w:drawing>
@@ -1783,7 +2956,7 @@
                     </pic:cNvPicPr>
                   </pic:nvPicPr>
                   <pic:blipFill>
-                    <a:blip r:embed="rId11">
+                    <a:blip r:embed="rId12">
                       <a:extLst>
                         <a:ext uri="{28A0092B-C50C-407E-A947-70E740481C1C}">
                           <a14:useLocalDpi xmlns:a14="http://schemas.microsoft.com/office/drawing/2010/main" val="0"/>
@@ -1818,21 +2991,169 @@
     <w:p>
       <w:pPr>
         <w:rPr>
-          <w:lang w:val="en-GB"/>
-        </w:rPr>
-      </w:pPr>
-      <w:r>
-        <w:rPr>
-          <w:lang w:val="en-GB"/>
+          <w:lang w:val="en-US"/>
+        </w:rPr>
+      </w:pPr>
+      <w:r>
+        <w:rPr>
+          <w:lang w:val="en-US"/>
         </w:rPr>
         <w:t>Figure (f):</w:t>
       </w:r>
       <w:r>
         <w:rPr>
-          <w:lang w:val="en-GB"/>
+          <w:lang w:val="en-US"/>
         </w:rPr>
         <w:t xml:space="preserve"> Variation of results on different runs.</w:t>
       </w:r>
+    </w:p>
+    <w:p>
+      <w:pPr>
+        <w:rPr>
+          <w:lang w:val="en-US"/>
+        </w:rPr>
+      </w:pPr>
+    </w:p>
+    <w:p>
+      <w:pPr>
+        <w:rPr>
+          <w:lang w:val="en-US"/>
+        </w:rPr>
+      </w:pPr>
+    </w:p>
+    <w:p>
+      <w:pPr>
+        <w:autoSpaceDE w:val="0"/>
+        <w:autoSpaceDN w:val="0"/>
+        <w:adjustRightInd w:val="0"/>
+        <w:spacing w:after="0" w:line="240" w:lineRule="auto"/>
+        <w:jc w:val="both"/>
+        <w:rPr>
+          <w:rFonts w:ascii="Calibri-Italic" w:hAnsi="Calibri-Italic" w:cs="Calibri-Italic"/>
+          <w:i/>
+          <w:iCs/>
+          <w:kern w:val="0"/>
+          <w:sz w:val="24"/>
+          <w:szCs w:val="24"/>
+          <w:lang w:val="en-US"/>
+        </w:rPr>
+      </w:pPr>
+    </w:p>
+    <w:p>
+      <w:pPr>
+        <w:autoSpaceDE w:val="0"/>
+        <w:autoSpaceDN w:val="0"/>
+        <w:adjustRightInd w:val="0"/>
+        <w:spacing w:after="0" w:line="240" w:lineRule="auto"/>
+        <w:jc w:val="both"/>
+        <w:rPr>
+          <w:rFonts w:ascii="Calibri-Italic" w:hAnsi="Calibri-Italic" w:cs="Calibri-Italic"/>
+          <w:i/>
+          <w:iCs/>
+          <w:kern w:val="0"/>
+          <w:sz w:val="24"/>
+          <w:szCs w:val="24"/>
+          <w:lang w:val="en-US"/>
+        </w:rPr>
+      </w:pPr>
+      <w:r>
+        <w:rPr>
+          <w:rFonts w:ascii="Calibri-Italic" w:hAnsi="Calibri-Italic" w:cs="Calibri-Italic"/>
+          <w:i/>
+          <w:iCs/>
+          <w:kern w:val="0"/>
+          <w:sz w:val="24"/>
+          <w:szCs w:val="24"/>
+          <w:lang w:val="en-US"/>
+        </w:rPr>
+        <w:t>How did you design the fitness function? Did you try using different fitness functions, to</w:t>
+      </w:r>
+      <w:r>
+        <w:rPr>
+          <w:rFonts w:ascii="Calibri-Italic" w:hAnsi="Calibri-Italic" w:cs="Calibri-Italic"/>
+          <w:i/>
+          <w:iCs/>
+          <w:kern w:val="0"/>
+          <w:sz w:val="24"/>
+          <w:szCs w:val="24"/>
+          <w:lang w:val="en-US"/>
+        </w:rPr>
+        <w:t xml:space="preserve"> </w:t>
+      </w:r>
+      <w:r>
+        <w:rPr>
+          <w:rFonts w:ascii="Calibri-Italic" w:hAnsi="Calibri-Italic" w:cs="Calibri-Italic"/>
+          <w:i/>
+          <w:iCs/>
+          <w:kern w:val="0"/>
+          <w:sz w:val="24"/>
+          <w:szCs w:val="24"/>
+          <w:lang w:val="en-US"/>
+        </w:rPr>
+        <w:t>see the</w:t>
+      </w:r>
+      <w:r>
+        <w:rPr>
+          <w:rFonts w:ascii="Calibri-Italic" w:hAnsi="Calibri-Italic" w:cs="Calibri-Italic"/>
+          <w:i/>
+          <w:iCs/>
+          <w:kern w:val="0"/>
+          <w:sz w:val="24"/>
+          <w:szCs w:val="24"/>
+          <w:lang w:val="en-US"/>
+        </w:rPr>
+        <w:t xml:space="preserve"> </w:t>
+      </w:r>
+      <w:r>
+        <w:rPr>
+          <w:rFonts w:ascii="Calibri-Italic" w:hAnsi="Calibri-Italic" w:cs="Calibri-Italic"/>
+          <w:i/>
+          <w:iCs/>
+          <w:kern w:val="0"/>
+          <w:sz w:val="24"/>
+          <w:szCs w:val="24"/>
+          <w:lang w:val="en-US"/>
+        </w:rPr>
+        <w:t>impact on your GA?</w:t>
+      </w:r>
+    </w:p>
+    <w:p>
+      <w:pPr>
+        <w:autoSpaceDE w:val="0"/>
+        <w:autoSpaceDN w:val="0"/>
+        <w:adjustRightInd w:val="0"/>
+        <w:spacing w:after="0" w:line="240" w:lineRule="auto"/>
+        <w:jc w:val="both"/>
+        <w:rPr>
+          <w:rFonts w:ascii="Calibri-Italic" w:hAnsi="Calibri-Italic" w:cs="Calibri-Italic"/>
+          <w:i/>
+          <w:iCs/>
+          <w:kern w:val="0"/>
+          <w:sz w:val="24"/>
+          <w:szCs w:val="24"/>
+          <w:lang w:val="en-US"/>
+        </w:rPr>
+      </w:pPr>
+      <w:r>
+        <w:rPr>
+          <w:rFonts w:ascii="Calibri-Italic" w:hAnsi="Calibri-Italic" w:cs="Calibri-Italic"/>
+          <w:i/>
+          <w:iCs/>
+          <w:kern w:val="0"/>
+          <w:sz w:val="24"/>
+          <w:szCs w:val="24"/>
+          <w:lang w:val="en-US"/>
+        </w:rPr>
+        <w:t>Do different operators affect the convergence of your GA?</w:t>
+      </w:r>
+    </w:p>
+    <w:p>
+      <w:pPr>
+        <w:jc w:val="both"/>
+        <w:rPr>
+          <w:lang w:val="en-US"/>
+        </w:rPr>
+      </w:pPr>
     </w:p>
     <w:sectPr>
       <w:pgSz w:w="11906" w:h="16838"/>
@@ -1847,6 +3168,119 @@
 <file path=word/numbering.xml><?xml version="1.0" encoding="utf-8"?>
 <w:numbering xmlns:wpc="http://schemas.microsoft.com/office/word/2010/wordprocessingCanvas" xmlns:cx="http://schemas.microsoft.com/office/drawing/2014/chartex" xmlns:cx1="http://schemas.microsoft.com/office/drawing/2015/9/8/chartex" xmlns:cx2="http://schemas.microsoft.com/office/drawing/2015/10/21/chartex" xmlns:cx3="http://schemas.microsoft.com/office/drawing/2016/5/9/chartex" xmlns:cx4="http://schemas.microsoft.com/office/drawing/2016/5/10/chartex" xmlns:cx5="http://schemas.microsoft.com/office/drawing/2016/5/11/chartex" xmlns:cx6="http://schemas.microsoft.com/office/drawing/2016/5/12/chartex" xmlns:cx7="http://schemas.microsoft.com/office/drawing/2016/5/13/chartex" xmlns:cx8="http://schemas.microsoft.com/office/drawing/2016/5/14/chartex" xmlns:mc="http://schemas.openxmlformats.org/markup-compatibility/2006" xmlns:aink="http://schemas.microsoft.com/office/drawing/2016/ink" xmlns:am3d="http://schemas.microsoft.com/office/drawing/2017/model3d" xmlns:o="urn:schemas-microsoft-com:office:office" xmlns:oel="http://schemas.microsoft.com/office/2019/extlst" xmlns:r="http://schemas.openxmlformats.org/officeDocument/2006/relationships" xmlns:m="http://schemas.openxmlformats.org/officeDocument/2006/math" xmlns:v="urn:schemas-microsoft-com:vml" xmlns:wp14="http://schemas.microsoft.com/office/word/2010/wordprocessingDrawing" xmlns:wp="http://schemas.openxmlformats.org/drawingml/2006/wordprocessingDrawing" xmlns:w10="urn:schemas-microsoft-com:office:word" xmlns:w="http://schemas.openxmlformats.org/wordprocessingml/2006/main" xmlns:w14="http://schemas.microsoft.com/office/word/2010/wordml" xmlns:w15="http://schemas.microsoft.com/office/word/2012/wordml" xmlns:w16cex="http://schemas.microsoft.com/office/word/2018/wordml/cex" xmlns:w16cid="http://schemas.microsoft.com/office/word/2016/wordml/cid" xmlns:w16="http://schemas.microsoft.com/office/word/2018/wordml" xmlns:w16du="http://schemas.microsoft.com/office/word/2023/wordml/word16du" xmlns:w16sdtdh="http://schemas.microsoft.com/office/word/2020/wordml/sdtdatahash" xmlns:w16se="http://schemas.microsoft.com/office/word/2015/wordml/symex" xmlns:wpg="http://schemas.microsoft.com/office/word/2010/wordprocessingGroup" xmlns:wpi="http://schemas.microsoft.com/office/word/2010/wordprocessingInk" xmlns:wne="http://schemas.microsoft.com/office/word/2006/wordml" xmlns:wps="http://schemas.microsoft.com/office/word/2010/wordprocessingShape" mc:Ignorable="w14 w15 w16se w16cid w16 w16cex w16sdtdh w16du wp14">
   <w:abstractNum w:abstractNumId="0" w15:restartNumberingAfterBreak="0">
+    <w:nsid w:val="2BF463D4"/>
+    <w:multiLevelType w:val="hybridMultilevel"/>
+    <w:tmpl w:val="10D06A4A"/>
+    <w:lvl w:ilvl="0" w:tplc="08090001">
+      <w:start w:val="1"/>
+      <w:numFmt w:val="bullet"/>
+      <w:lvlText w:val=""/>
+      <w:lvlJc w:val="left"/>
+      <w:pPr>
+        <w:ind w:left="1428" w:hanging="360"/>
+      </w:pPr>
+      <w:rPr>
+        <w:rFonts w:ascii="Symbol" w:hAnsi="Symbol" w:hint="default"/>
+      </w:rPr>
+    </w:lvl>
+    <w:lvl w:ilvl="1" w:tplc="08090003" w:tentative="1">
+      <w:start w:val="1"/>
+      <w:numFmt w:val="bullet"/>
+      <w:lvlText w:val="o"/>
+      <w:lvlJc w:val="left"/>
+      <w:pPr>
+        <w:ind w:left="2148" w:hanging="360"/>
+      </w:pPr>
+      <w:rPr>
+        <w:rFonts w:ascii="Courier New" w:hAnsi="Courier New" w:cs="Courier New" w:hint="default"/>
+      </w:rPr>
+    </w:lvl>
+    <w:lvl w:ilvl="2" w:tplc="08090005" w:tentative="1">
+      <w:start w:val="1"/>
+      <w:numFmt w:val="bullet"/>
+      <w:lvlText w:val=""/>
+      <w:lvlJc w:val="left"/>
+      <w:pPr>
+        <w:ind w:left="2868" w:hanging="360"/>
+      </w:pPr>
+      <w:rPr>
+        <w:rFonts w:ascii="Wingdings" w:hAnsi="Wingdings" w:hint="default"/>
+      </w:rPr>
+    </w:lvl>
+    <w:lvl w:ilvl="3" w:tplc="08090001" w:tentative="1">
+      <w:start w:val="1"/>
+      <w:numFmt w:val="bullet"/>
+      <w:lvlText w:val=""/>
+      <w:lvlJc w:val="left"/>
+      <w:pPr>
+        <w:ind w:left="3588" w:hanging="360"/>
+      </w:pPr>
+      <w:rPr>
+        <w:rFonts w:ascii="Symbol" w:hAnsi="Symbol" w:hint="default"/>
+      </w:rPr>
+    </w:lvl>
+    <w:lvl w:ilvl="4" w:tplc="08090003" w:tentative="1">
+      <w:start w:val="1"/>
+      <w:numFmt w:val="bullet"/>
+      <w:lvlText w:val="o"/>
+      <w:lvlJc w:val="left"/>
+      <w:pPr>
+        <w:ind w:left="4308" w:hanging="360"/>
+      </w:pPr>
+      <w:rPr>
+        <w:rFonts w:ascii="Courier New" w:hAnsi="Courier New" w:cs="Courier New" w:hint="default"/>
+      </w:rPr>
+    </w:lvl>
+    <w:lvl w:ilvl="5" w:tplc="08090005" w:tentative="1">
+      <w:start w:val="1"/>
+      <w:numFmt w:val="bullet"/>
+      <w:lvlText w:val=""/>
+      <w:lvlJc w:val="left"/>
+      <w:pPr>
+        <w:ind w:left="5028" w:hanging="360"/>
+      </w:pPr>
+      <w:rPr>
+        <w:rFonts w:ascii="Wingdings" w:hAnsi="Wingdings" w:hint="default"/>
+      </w:rPr>
+    </w:lvl>
+    <w:lvl w:ilvl="6" w:tplc="08090001" w:tentative="1">
+      <w:start w:val="1"/>
+      <w:numFmt w:val="bullet"/>
+      <w:lvlText w:val=""/>
+      <w:lvlJc w:val="left"/>
+      <w:pPr>
+        <w:ind w:left="5748" w:hanging="360"/>
+      </w:pPr>
+      <w:rPr>
+        <w:rFonts w:ascii="Symbol" w:hAnsi="Symbol" w:hint="default"/>
+      </w:rPr>
+    </w:lvl>
+    <w:lvl w:ilvl="7" w:tplc="08090003" w:tentative="1">
+      <w:start w:val="1"/>
+      <w:numFmt w:val="bullet"/>
+      <w:lvlText w:val="o"/>
+      <w:lvlJc w:val="left"/>
+      <w:pPr>
+        <w:ind w:left="6468" w:hanging="360"/>
+      </w:pPr>
+      <w:rPr>
+        <w:rFonts w:ascii="Courier New" w:hAnsi="Courier New" w:cs="Courier New" w:hint="default"/>
+      </w:rPr>
+    </w:lvl>
+    <w:lvl w:ilvl="8" w:tplc="08090005" w:tentative="1">
+      <w:start w:val="1"/>
+      <w:numFmt w:val="bullet"/>
+      <w:lvlText w:val=""/>
+      <w:lvlJc w:val="left"/>
+      <w:pPr>
+        <w:ind w:left="7188" w:hanging="360"/>
+      </w:pPr>
+      <w:rPr>
+        <w:rFonts w:ascii="Wingdings" w:hAnsi="Wingdings" w:hint="default"/>
+      </w:rPr>
+    </w:lvl>
+  </w:abstractNum>
+  <w:abstractNum w:abstractNumId="1" w15:restartNumberingAfterBreak="0">
     <w:nsid w:val="4888563C"/>
     <w:multiLevelType w:val="hybridMultilevel"/>
     <w:tmpl w:val="F594D8E4"/>
@@ -1959,7 +3393,7 @@
       </w:rPr>
     </w:lvl>
   </w:abstractNum>
-  <w:abstractNum w:abstractNumId="1" w15:restartNumberingAfterBreak="0">
+  <w:abstractNum w:abstractNumId="2" w15:restartNumberingAfterBreak="0">
     <w:nsid w:val="4B3A388F"/>
     <w:multiLevelType w:val="hybridMultilevel"/>
     <w:tmpl w:val="2194B232"/>
@@ -2072,7 +3506,7 @@
       </w:rPr>
     </w:lvl>
   </w:abstractNum>
-  <w:abstractNum w:abstractNumId="2" w15:restartNumberingAfterBreak="0">
+  <w:abstractNum w:abstractNumId="3" w15:restartNumberingAfterBreak="0">
     <w:nsid w:val="7E9C701D"/>
     <w:multiLevelType w:val="hybridMultilevel"/>
     <w:tmpl w:val="B62438A0"/>
@@ -2186,12 +3620,15 @@
     </w:lvl>
   </w:abstractNum>
   <w:num w:numId="1" w16cid:durableId="1925382970">
+    <w:abstractNumId w:val="3"/>
+  </w:num>
+  <w:num w:numId="2" w16cid:durableId="1797286143">
     <w:abstractNumId w:val="2"/>
   </w:num>
-  <w:num w:numId="2" w16cid:durableId="1797286143">
+  <w:num w:numId="3" w16cid:durableId="184902821">
     <w:abstractNumId w:val="1"/>
   </w:num>
-  <w:num w:numId="3" w16cid:durableId="184902821">
+  <w:num w:numId="4" w16cid:durableId="2020616732">
     <w:abstractNumId w:val="0"/>
   </w:num>
 </w:numbering>
@@ -2597,6 +4034,7 @@
   <w:style w:type="paragraph" w:default="1" w:styleId="Normal">
     <w:name w:val="Normal"/>
     <w:qFormat/>
+    <w:rsid w:val="00C054B0"/>
   </w:style>
   <w:style w:type="paragraph" w:styleId="Heading1">
     <w:name w:val="heading 1"/>

</xml_diff>

<commit_message>
updated "looking for the best model"
</commit_message>
<xml_diff>
--- a/Report.docx
+++ b/Report.docx
@@ -123,6 +123,7 @@
     </w:p>
     <w:p>
       <w:pPr>
+        <w:ind w:left="1416" w:hanging="1416"/>
         <w:jc w:val="center"/>
         <w:rPr>
           <w:b/>
@@ -1019,7 +1020,7 @@
     </w:p>
     <w:p>
       <w:pPr>
-        <w:pStyle w:val="ListParagraph"/>
+        <w:pStyle w:val="PargrafodaLista"/>
         <w:numPr>
           <w:ilvl w:val="0"/>
           <w:numId w:val="4"/>
@@ -1038,7 +1039,7 @@
     </w:p>
     <w:p>
       <w:pPr>
-        <w:pStyle w:val="ListParagraph"/>
+        <w:pStyle w:val="PargrafodaLista"/>
         <w:numPr>
           <w:ilvl w:val="0"/>
           <w:numId w:val="4"/>
@@ -1063,7 +1064,7 @@
     </w:p>
     <w:p>
       <w:pPr>
-        <w:pStyle w:val="ListParagraph"/>
+        <w:pStyle w:val="PargrafodaLista"/>
         <w:numPr>
           <w:ilvl w:val="0"/>
           <w:numId w:val="4"/>
@@ -1499,7 +1500,7 @@
     </w:p>
     <w:p>
       <w:pPr>
-        <w:pStyle w:val="ListParagraph"/>
+        <w:pStyle w:val="PargrafodaLista"/>
         <w:numPr>
           <w:ilvl w:val="0"/>
           <w:numId w:val="1"/>
@@ -1532,7 +1533,7 @@
     </w:p>
     <w:p>
       <w:pPr>
-        <w:pStyle w:val="ListParagraph"/>
+        <w:pStyle w:val="PargrafodaLista"/>
         <w:numPr>
           <w:ilvl w:val="0"/>
           <w:numId w:val="1"/>
@@ -1676,7 +1677,7 @@
     </w:p>
     <w:p>
       <w:pPr>
-        <w:pStyle w:val="ListParagraph"/>
+        <w:pStyle w:val="PargrafodaLista"/>
         <w:numPr>
           <w:ilvl w:val="0"/>
           <w:numId w:val="2"/>
@@ -1733,7 +1734,51 @@
     </w:p>
     <w:p>
       <w:pPr>
-        <w:pStyle w:val="ListParagraph"/>
+        <w:pStyle w:val="PargrafodaLista"/>
+        <w:numPr>
+          <w:ilvl w:val="0"/>
+          <w:numId w:val="2"/>
+        </w:numPr>
+        <w:ind w:left="1416" w:hanging="1056"/>
+        <w:jc w:val="both"/>
+        <w:rPr>
+          <w:lang w:val="en-US"/>
+        </w:rPr>
+      </w:pPr>
+      <w:proofErr w:type="spellStart"/>
+      <w:r>
+        <w:rPr>
+          <w:b/>
+          <w:bCs/>
+          <w:lang w:val="en-US"/>
+        </w:rPr>
+        <w:t>crossS</w:t>
+      </w:r>
+      <w:r>
+        <w:rPr>
+          <w:b/>
+          <w:bCs/>
+          <w:lang w:val="en-US"/>
+        </w:rPr>
+        <w:t>inglePoint</w:t>
+      </w:r>
+      <w:proofErr w:type="spellEnd"/>
+      <w:r>
+        <w:rPr>
+          <w:lang w:val="en-US"/>
+        </w:rPr>
+        <w:t xml:space="preserve">: </w:t>
+      </w:r>
+      <w:r>
+        <w:rPr>
+          <w:lang w:val="en-US"/>
+        </w:rPr>
+        <w:t>selects randomly a point and then the genes from the start to this point come from a parent with the rest coming from the other parent. For the other offspring is the symmetrical.</w:t>
+      </w:r>
+    </w:p>
+    <w:p>
+      <w:pPr>
+        <w:pStyle w:val="PargrafodaLista"/>
         <w:numPr>
           <w:ilvl w:val="0"/>
           <w:numId w:val="2"/>
@@ -1750,15 +1795,7 @@
           <w:bCs/>
           <w:lang w:val="en-US"/>
         </w:rPr>
-        <w:t>crossS</w:t>
-      </w:r>
-      <w:r>
-        <w:rPr>
-          <w:b/>
-          <w:bCs/>
-          <w:lang w:val="en-US"/>
-        </w:rPr>
-        <w:t>inglePoint</w:t>
+        <w:t>crossCycle</w:t>
       </w:r>
       <w:proofErr w:type="spellEnd"/>
       <w:r>
@@ -1771,12 +1808,18 @@
         <w:rPr>
           <w:lang w:val="en-US"/>
         </w:rPr>
-        <w:t>selects randomly a point and then the genes from the start to this point come from a parent with the rest coming from the other parent. For the other offspring is the symmetrical.</w:t>
-      </w:r>
-    </w:p>
-    <w:p>
-      <w:pPr>
-        <w:pStyle w:val="ListParagraph"/>
+        <w:t>s</w:t>
+      </w:r>
+      <w:r>
+        <w:rPr>
+          <w:lang w:val="en-US"/>
+        </w:rPr>
+        <w:t>tarting from the first position, it follows a cycle alternating between the parents by means of the output of each instance until it returns to the starting position. Then it fills the remaining positions with the parent not used as reference for that specific run.</w:t>
+      </w:r>
+    </w:p>
+    <w:p>
+      <w:pPr>
+        <w:pStyle w:val="PargrafodaLista"/>
         <w:numPr>
           <w:ilvl w:val="0"/>
           <w:numId w:val="2"/>
@@ -1793,47 +1836,6 @@
           <w:bCs/>
           <w:lang w:val="en-US"/>
         </w:rPr>
-        <w:t>crossCycle</w:t>
-      </w:r>
-      <w:proofErr w:type="spellEnd"/>
-      <w:r>
-        <w:rPr>
-          <w:lang w:val="en-US"/>
-        </w:rPr>
-        <w:t xml:space="preserve">: </w:t>
-      </w:r>
-      <w:r>
-        <w:rPr>
-          <w:lang w:val="en-US"/>
-        </w:rPr>
-        <w:t>s</w:t>
-      </w:r>
-      <w:r>
-        <w:rPr>
-          <w:lang w:val="en-US"/>
-        </w:rPr>
-        <w:t>tarting from the first position, it follows a cycle alternating between the parents by means of the output of each instance until it returns to the starting position. Then it fills the remaining positions with the parent not used as reference for that specific run.</w:t>
-      </w:r>
-    </w:p>
-    <w:p>
-      <w:pPr>
-        <w:pStyle w:val="ListParagraph"/>
-        <w:numPr>
-          <w:ilvl w:val="0"/>
-          <w:numId w:val="2"/>
-        </w:numPr>
-        <w:jc w:val="both"/>
-        <w:rPr>
-          <w:lang w:val="en-US"/>
-        </w:rPr>
-      </w:pPr>
-      <w:proofErr w:type="spellStart"/>
-      <w:r>
-        <w:rPr>
-          <w:b/>
-          <w:bCs/>
-          <w:lang w:val="en-US"/>
-        </w:rPr>
         <w:t>crossGeometricSemantic</w:t>
       </w:r>
       <w:proofErr w:type="spellEnd"/>
@@ -1930,7 +1932,7 @@
     </w:p>
     <w:p>
       <w:pPr>
-        <w:pStyle w:val="ListParagraph"/>
+        <w:pStyle w:val="PargrafodaLista"/>
         <w:numPr>
           <w:ilvl w:val="0"/>
           <w:numId w:val="3"/>
@@ -1958,7 +1960,7 @@
     </w:p>
     <w:p>
       <w:pPr>
-        <w:pStyle w:val="ListParagraph"/>
+        <w:pStyle w:val="PargrafodaLista"/>
         <w:numPr>
           <w:ilvl w:val="0"/>
           <w:numId w:val="3"/>
@@ -2131,13 +2133,37 @@
         <w:rPr>
           <w:lang w:val="en-US"/>
         </w:rPr>
-        <w:t xml:space="preserve"> we look for the best combination of functions for crossover, mutation and selection</w:t>
-      </w:r>
-      <w:r>
-        <w:rPr>
-          <w:lang w:val="en-US"/>
-        </w:rPr>
-        <w:t xml:space="preserve"> (using population size of 200)</w:t>
+        <w:t xml:space="preserve"> we look for the best combination of functions for crossover, </w:t>
+      </w:r>
+      <w:r>
+        <w:rPr>
+          <w:lang w:val="en-US"/>
+        </w:rPr>
+        <w:t>mutation,</w:t>
+      </w:r>
+      <w:r>
+        <w:rPr>
+          <w:lang w:val="en-US"/>
+        </w:rPr>
+        <w:t xml:space="preserve"> and selection</w:t>
+      </w:r>
+      <w:r>
+        <w:rPr>
+          <w:lang w:val="en-US"/>
+        </w:rPr>
+        <w:t xml:space="preserve"> (using population size of </w:t>
+      </w:r>
+      <w:r>
+        <w:rPr>
+          <w:lang w:val="en-US"/>
+        </w:rPr>
+        <w:t>150</w:t>
+      </w:r>
+      <w:r>
+        <w:rPr>
+          <w:lang w:val="en-US"/>
+        </w:rPr>
+        <w:t>)</w:t>
       </w:r>
       <w:r>
         <w:rPr>
@@ -2204,13 +2230,49 @@
         <w:rPr>
           <w:lang w:val="en-US"/>
         </w:rPr>
-        <w:t>Because there are many different types of functions for “selection”, “mutation” and “crossover”, and some of them take a long time to run. In order to compare them all we will run by sections so that we progressively see which of these combinations gives better results</w:t>
-      </w:r>
-      <w:r>
-        <w:rPr>
-          <w:lang w:val="en-US"/>
-        </w:rPr>
-        <w:t xml:space="preserve">, also just looking at low values of n (size of board). As the best combination becomes more apparent, we will look at higher values for this parameter. </w:t>
+        <w:t xml:space="preserve">Because there are many different types of functions for “selection”, “mutation” and “crossover”, and some of them take a long time to run. </w:t>
+      </w:r>
+      <w:r>
+        <w:rPr>
+          <w:lang w:val="en-US"/>
+        </w:rPr>
+        <w:t>To</w:t>
+      </w:r>
+      <w:r>
+        <w:rPr>
+          <w:lang w:val="en-US"/>
+        </w:rPr>
+        <w:t xml:space="preserve"> compare them all we will </w:t>
+      </w:r>
+      <w:r>
+        <w:rPr>
+          <w:lang w:val="en-US"/>
+        </w:rPr>
+        <w:t xml:space="preserve">first </w:t>
+      </w:r>
+      <w:r>
+        <w:rPr>
+          <w:lang w:val="en-US"/>
+        </w:rPr>
+        <w:t xml:space="preserve">run </w:t>
+      </w:r>
+      <w:r>
+        <w:rPr>
+          <w:lang w:val="en-US"/>
+        </w:rPr>
+        <w:t>to a small (n)</w:t>
+      </w:r>
+      <w:r>
+        <w:rPr>
+          <w:lang w:val="en-US"/>
+        </w:rPr>
+        <w:t xml:space="preserve"> so that we </w:t>
+      </w:r>
+      <w:r>
+        <w:rPr>
+          <w:lang w:val="en-US"/>
+        </w:rPr>
+        <w:t xml:space="preserve">get an idea of what functions are better or worse. Then for the “final” comparison we run only these best combinations to a bigger board size. </w:t>
       </w:r>
       <w:r>
         <w:rPr>
@@ -2228,7 +2290,51 @@
         <w:rPr>
           <w:lang w:val="en-US"/>
         </w:rPr>
-        <w:t xml:space="preserve">In figure (a) we have all the selection and mutation functions but just the first two crossover functions. </w:t>
+        <w:t>When seeing the outputs of the first runs it was clear the crossover function “</w:t>
+      </w:r>
+      <w:proofErr w:type="spellStart"/>
+      <w:r>
+        <w:rPr>
+          <w:lang w:val="en-US"/>
+        </w:rPr>
+        <w:t>crossCycle</w:t>
+      </w:r>
+      <w:proofErr w:type="spellEnd"/>
+      <w:r>
+        <w:rPr>
+          <w:lang w:val="en-US"/>
+        </w:rPr>
+        <w:t xml:space="preserve">” was performing poorly against the others, so it was removed from this analysis. In </w:t>
+      </w:r>
+      <w:r>
+        <w:rPr>
+          <w:lang w:val="en-US"/>
+        </w:rPr>
+        <w:t xml:space="preserve">figure (a) we </w:t>
+      </w:r>
+      <w:r>
+        <w:rPr>
+          <w:lang w:val="en-US"/>
+        </w:rPr>
+        <w:t xml:space="preserve">have </w:t>
+      </w:r>
+      <w:r>
+        <w:rPr>
+          <w:lang w:val="en-US"/>
+        </w:rPr>
+        <w:t xml:space="preserve">the </w:t>
+      </w:r>
+      <w:r>
+        <w:rPr>
+          <w:lang w:val="en-US"/>
+        </w:rPr>
+        <w:t>results until n=6</w:t>
+      </w:r>
+      <w:r>
+        <w:rPr>
+          <w:lang w:val="en-US"/>
+        </w:rPr>
+        <w:t xml:space="preserve">. </w:t>
       </w:r>
       <w:r>
         <w:rPr>
@@ -2240,27 +2346,94 @@
         <w:rPr>
           <w:lang w:val="en-US"/>
         </w:rPr>
-        <w:t>has the lines above “Roulette Wheel Selection”, meaning it is performing worse. We only use Roulette from now onwards. For mutation, “Individual For Random” is performing the worse for both selection functions, so we will only keep the other two. Now we take this information and add the other crossover functions that weren’t used on the first run. Looking at figure (b)</w:t>
-      </w:r>
-      <w:r>
-        <w:rPr>
-          <w:lang w:val="en-US"/>
-        </w:rPr>
-        <w:t>, for the same selection and mutation, the crossovers “</w:t>
+        <w:t xml:space="preserve">has the lines </w:t>
+      </w:r>
+      <w:r>
+        <w:rPr>
+          <w:lang w:val="en-US"/>
+        </w:rPr>
+        <w:t>bellow</w:t>
+      </w:r>
+      <w:r>
+        <w:rPr>
+          <w:lang w:val="en-US"/>
+        </w:rPr>
+        <w:t xml:space="preserve"> “Roulette Wheel Selection”, meaning it is performing </w:t>
+      </w:r>
+      <w:r>
+        <w:rPr>
+          <w:lang w:val="en-US"/>
+        </w:rPr>
+        <w:t>better</w:t>
+      </w:r>
+      <w:r>
+        <w:rPr>
+          <w:lang w:val="en-US"/>
+        </w:rPr>
+        <w:t xml:space="preserve">. We only use </w:t>
+      </w:r>
+      <w:r>
+        <w:rPr>
+          <w:lang w:val="en-US"/>
+        </w:rPr>
+        <w:t>Tournament Selection</w:t>
+      </w:r>
+      <w:r>
+        <w:rPr>
+          <w:lang w:val="en-US"/>
+        </w:rPr>
+        <w:t xml:space="preserve"> from now onwards. For mutation, “</w:t>
       </w:r>
       <w:proofErr w:type="spellStart"/>
       <w:r>
         <w:rPr>
           <w:lang w:val="en-US"/>
         </w:rPr>
-        <w:t>crossHalf</w:t>
+        <w:t>crossGeometricSemantic</w:t>
       </w:r>
       <w:proofErr w:type="spellEnd"/>
       <w:r>
         <w:rPr>
           <w:lang w:val="en-US"/>
         </w:rPr>
-        <w:t>” and “</w:t>
+        <w:t xml:space="preserve">” is performing the worse for both selection functions, so we will only keep the other two. Now we take this information and </w:t>
+      </w:r>
+      <w:r>
+        <w:rPr>
+          <w:lang w:val="en-US"/>
+        </w:rPr>
+        <w:t>increase the size of the board to get a better estimate and determine what is the best combination</w:t>
+      </w:r>
+      <w:r>
+        <w:rPr>
+          <w:lang w:val="en-US"/>
+        </w:rPr>
+        <w:t>. Looking at figure (b)</w:t>
+      </w:r>
+      <w:r>
+        <w:rPr>
+          <w:lang w:val="en-US"/>
+        </w:rPr>
+        <w:t xml:space="preserve">, </w:t>
+      </w:r>
+      <w:r>
+        <w:rPr>
+          <w:lang w:val="en-US"/>
+        </w:rPr>
+        <w:t xml:space="preserve">we compare the combinations remaining. </w:t>
+      </w:r>
+      <w:r>
+        <w:rPr>
+          <w:lang w:val="en-US"/>
+        </w:rPr>
+        <w:t xml:space="preserve">The best </w:t>
+      </w:r>
+      <w:r>
+        <w:rPr>
+          <w:lang w:val="en-US"/>
+        </w:rPr>
+        <w:lastRenderedPageBreak/>
+        <w:t>performance is obtained for “Tournament Selection”, “Position with conflict for random” and “</w:t>
       </w:r>
       <w:proofErr w:type="spellStart"/>
       <w:r>
@@ -2274,80 +2447,7 @@
         <w:rPr>
           <w:lang w:val="en-US"/>
         </w:rPr>
-        <w:t xml:space="preserve">” have better performances than </w:t>
-      </w:r>
-      <w:r>
-        <w:rPr>
-          <w:lang w:val="en-US"/>
-        </w:rPr>
-        <w:lastRenderedPageBreak/>
-        <w:t>“</w:t>
-      </w:r>
-      <w:proofErr w:type="spellStart"/>
-      <w:r>
-        <w:rPr>
-          <w:lang w:val="en-US"/>
-        </w:rPr>
-        <w:t>crossCycle</w:t>
-      </w:r>
-      <w:proofErr w:type="spellEnd"/>
-      <w:r>
-        <w:rPr>
-          <w:lang w:val="en-US"/>
-        </w:rPr>
-        <w:t>” and “</w:t>
-      </w:r>
-      <w:proofErr w:type="spellStart"/>
-      <w:r>
-        <w:rPr>
-          <w:lang w:val="en-US"/>
-        </w:rPr>
-        <w:t>crossGeometricSemantic</w:t>
-      </w:r>
-      <w:proofErr w:type="spellEnd"/>
-      <w:r>
-        <w:rPr>
-          <w:lang w:val="en-US"/>
-        </w:rPr>
-        <w:t xml:space="preserve">”, so will only keep the first two. Now that we have less </w:t>
-      </w:r>
-      <w:r>
-        <w:rPr>
-          <w:lang w:val="en-US"/>
-        </w:rPr>
-        <w:t>combinations,</w:t>
-      </w:r>
-      <w:r>
-        <w:rPr>
-          <w:lang w:val="en-US"/>
-        </w:rPr>
-        <w:t xml:space="preserve"> we will run for higher board sizes to make a better assessment of what the best combination of functions is.  </w:t>
-      </w:r>
-      <w:r>
-        <w:rPr>
-          <w:lang w:val="en-US"/>
-        </w:rPr>
-        <w:t>Looking at figure (c) we will take the lowest line as the best combination, assuming that it would maintains bellow the other ones for higher board sizes. So that is “Roulette Wheel Selection” for selection function, “Shift Coordinate on Position with Conflict” for mutation function and “</w:t>
-      </w:r>
-      <w:proofErr w:type="spellStart"/>
-      <w:r>
-        <w:rPr>
-          <w:lang w:val="en-US"/>
-        </w:rPr>
-        <w:t>cross</w:t>
-      </w:r>
-      <w:r>
-        <w:rPr>
-          <w:lang w:val="en-US"/>
-        </w:rPr>
-        <w:t>Half</w:t>
-      </w:r>
-      <w:proofErr w:type="spellEnd"/>
-      <w:r>
-        <w:rPr>
-          <w:lang w:val="en-US"/>
-        </w:rPr>
-        <w:t>” for crossover function.</w:t>
+        <w:t>”. We now take this combination and do tests with other parameters.</w:t>
       </w:r>
     </w:p>
     <w:p>
@@ -2430,7 +2530,19 @@
         <w:rPr>
           <w:lang w:val="en-US"/>
         </w:rPr>
-        <w:t>. When elitism is “True”, the fraction of the best population kept in order of best fitness is always 10%. Looking at the results (figure (d))</w:t>
+        <w:t>. When elitism is “True”, the fraction of the best population kept in order of best fitness is always 10%. Looking at the results (figure (</w:t>
+      </w:r>
+      <w:r>
+        <w:rPr>
+          <w:lang w:val="en-US"/>
+        </w:rPr>
+        <w:t>c</w:t>
+      </w:r>
+      <w:r>
+        <w:rPr>
+          <w:lang w:val="en-US"/>
+        </w:rPr>
+        <w:t>))</w:t>
       </w:r>
       <w:r>
         <w:rPr>
@@ -2491,13 +2603,37 @@
         <w:rPr>
           <w:lang w:val="en-US"/>
         </w:rPr>
-        <w:t>9</w:t>
-      </w:r>
-      <w:r>
-        <w:rPr>
-          <w:lang w:val="en-US"/>
-        </w:rPr>
-        <w:t>, we can see that the growth in time is exponential as would be expected (figure (e))</w:t>
+        <w:t>17</w:t>
+      </w:r>
+      <w:r>
+        <w:rPr>
+          <w:lang w:val="en-US"/>
+        </w:rPr>
+        <w:t xml:space="preserve">, we can see that the growth in time is </w:t>
+      </w:r>
+      <w:r>
+        <w:rPr>
+          <w:lang w:val="en-US"/>
+        </w:rPr>
+        <w:t xml:space="preserve">approximately </w:t>
+      </w:r>
+      <w:r>
+        <w:rPr>
+          <w:lang w:val="en-US"/>
+        </w:rPr>
+        <w:t>exponential as would be expected (figure (</w:t>
+      </w:r>
+      <w:r>
+        <w:rPr>
+          <w:lang w:val="en-US"/>
+        </w:rPr>
+        <w:t>d</w:t>
+      </w:r>
+      <w:r>
+        <w:rPr>
+          <w:lang w:val="en-US"/>
+        </w:rPr>
+        <w:t>))</w:t>
       </w:r>
       <w:r>
         <w:rPr>
@@ -2521,7 +2657,79 @@
         <w:rPr>
           <w:lang w:val="en-US"/>
         </w:rPr>
-        <w:t>maintain all the parameters constant and obtain the distribution of the results for each run via boxplot. Using the parameters of the best model, in figure (f) we follow this logic for different board sizes. The horizontal line of 0 indicates the average. There are differences higher than a factor of 2, which is very significant. The problem is seen across different sizes equally for small values. This might indicate that we should have used more than 30 runs for each point for the graphs above to get more consistent results and that the performance of the algorithm is very dependent on a random factor, which is not a great sign.</w:t>
+        <w:t>maintain all the parameters constant and obtain the distribution of the results for each run via boxplot. Using the parameters of the best model, in figure (</w:t>
+      </w:r>
+      <w:r>
+        <w:rPr>
+          <w:lang w:val="en-US"/>
+        </w:rPr>
+        <w:t>e</w:t>
+      </w:r>
+      <w:r>
+        <w:rPr>
+          <w:lang w:val="en-US"/>
+        </w:rPr>
+        <w:t>) we follow this logic for different board sizes. The horizontal line of 0 indicates the average</w:t>
+      </w:r>
+      <w:r>
+        <w:rPr>
+          <w:lang w:val="en-US"/>
+        </w:rPr>
+        <w:t xml:space="preserve"> for each instance</w:t>
+      </w:r>
+      <w:r>
+        <w:rPr>
+          <w:lang w:val="en-US"/>
+        </w:rPr>
+        <w:t xml:space="preserve">. There are differences higher than </w:t>
+      </w:r>
+      <w:r>
+        <w:rPr>
+          <w:lang w:val="en-US"/>
+        </w:rPr>
+        <w:t>50%</w:t>
+      </w:r>
+      <w:r>
+        <w:rPr>
+          <w:lang w:val="en-US"/>
+        </w:rPr>
+        <w:t xml:space="preserve">, which </w:t>
+      </w:r>
+      <w:r>
+        <w:rPr>
+          <w:lang w:val="en-US"/>
+        </w:rPr>
+        <w:t>means the initial positions have a big impact on the results.</w:t>
+      </w:r>
+      <w:r>
+        <w:rPr>
+          <w:lang w:val="en-US"/>
+        </w:rPr>
+        <w:t xml:space="preserve"> The problem is seen across different </w:t>
+      </w:r>
+      <w:r>
+        <w:rPr>
+          <w:lang w:val="en-US"/>
+        </w:rPr>
+        <w:t xml:space="preserve">board sizes. </w:t>
+      </w:r>
+      <w:r>
+        <w:rPr>
+          <w:lang w:val="en-US"/>
+        </w:rPr>
+        <w:t xml:space="preserve">This might indicate that we should have used more than 30 runs for each point for the graphs above to get more consistent results and that the performance of the algorithm is dependent on a random factor, </w:t>
+      </w:r>
+      <w:r>
+        <w:rPr>
+          <w:lang w:val="en-US"/>
+        </w:rPr>
+        <w:t>at least for these values of (n).</w:t>
+      </w:r>
+      <w:r>
+        <w:rPr>
+          <w:lang w:val="en-US"/>
+        </w:rPr>
+        <w:t xml:space="preserve"> This also helps explain the fact that in figure (d) from 16 to 17 there is a decrease in time, we also see an increase probably higher than expected from 15 to 16.  </w:t>
       </w:r>
     </w:p>
     <w:p>
@@ -2549,20 +2757,17 @@
     </w:p>
     <w:p>
       <w:pPr>
-        <w:rPr>
-          <w:lang w:val="en-US"/>
-        </w:rPr>
+        <w:pStyle w:val="NormalWeb"/>
       </w:pPr>
       <w:r>
         <w:rPr>
           <w:noProof/>
-          <w:lang w:val="en-US"/>
         </w:rPr>
         <w:drawing>
-          <wp:inline distT="0" distB="0" distL="0" distR="0" wp14:anchorId="2427B4EF" wp14:editId="0D8137C3">
-            <wp:extent cx="4578350" cy="3052055"/>
-            <wp:effectExtent l="0" t="0" r="0" b="0"/>
-            <wp:docPr id="12893232" name="Imagem 1" descr="Uma imagem com texto, captura de ecrã, file, Paralelo&#10;&#10;Descrição gerada automaticamente"/>
+          <wp:inline distT="0" distB="0" distL="0" distR="0" wp14:anchorId="28140354" wp14:editId="271779FC">
+            <wp:extent cx="4829459" cy="3219450"/>
+            <wp:effectExtent l="0" t="0" r="9525" b="0"/>
+            <wp:docPr id="1024350376" name="Imagem 1" descr="Uma imagem com texto, captura de ecrã, file, diagrama&#10;&#10;Descrição gerada automaticamente"/>
             <wp:cNvGraphicFramePr>
               <a:graphicFrameLocks xmlns:a="http://schemas.openxmlformats.org/drawingml/2006/main" noChangeAspect="1"/>
             </wp:cNvGraphicFramePr>
@@ -2570,7 +2775,7 @@
               <a:graphicData uri="http://schemas.openxmlformats.org/drawingml/2006/picture">
                 <pic:pic xmlns:pic="http://schemas.openxmlformats.org/drawingml/2006/picture">
                   <pic:nvPicPr>
-                    <pic:cNvPr id="12893232" name="Imagem 1" descr="Uma imagem com texto, captura de ecrã, file, Paralelo&#10;&#10;Descrição gerada automaticamente"/>
+                    <pic:cNvPr id="1024350376" name="Imagem 1" descr="Uma imagem com texto, captura de ecrã, file, diagrama&#10;&#10;Descrição gerada automaticamente"/>
                     <pic:cNvPicPr>
                       <a:picLocks noChangeAspect="1" noChangeArrowheads="1"/>
                     </pic:cNvPicPr>
@@ -2591,7 +2796,7 @@
                   <pic:spPr bwMode="auto">
                     <a:xfrm>
                       <a:off x="0" y="0"/>
-                      <a:ext cx="4597233" cy="3064643"/>
+                      <a:ext cx="4841589" cy="3227536"/>
                     </a:xfrm>
                     <a:prstGeom prst="rect">
                       <a:avLst/>
@@ -2629,21 +2834,12 @@
       </w:r>
     </w:p>
     <w:p>
-      <w:pPr>
-        <w:rPr>
-          <w:lang w:val="en-US"/>
-        </w:rPr>
-      </w:pPr>
-      <w:r>
-        <w:rPr>
-          <w:noProof/>
-          <w:lang w:val="en-US"/>
-        </w:rPr>
+      <w:r>
         <w:drawing>
-          <wp:inline distT="0" distB="0" distL="0" distR="0" wp14:anchorId="58FE2E40" wp14:editId="310AFC63">
-            <wp:extent cx="4724400" cy="2622198"/>
+          <wp:inline distT="0" distB="0" distL="0" distR="0" wp14:anchorId="14D7D985" wp14:editId="4B4E5380">
+            <wp:extent cx="4921250" cy="2908115"/>
             <wp:effectExtent l="0" t="0" r="0" b="6985"/>
-            <wp:docPr id="1383563359" name="Imagem 2" descr="Uma imagem com texto, captura de ecrã, file, Paralelo&#10;&#10;Descrição gerada automaticamente"/>
+            <wp:docPr id="1150782957" name="Imagem 2" descr="Uma imagem com texto, file, diagrama, Gráfico&#10;&#10;Descrição gerada automaticamente"/>
             <wp:cNvGraphicFramePr>
               <a:graphicFrameLocks xmlns:a="http://schemas.openxmlformats.org/drawingml/2006/main" noChangeAspect="1"/>
             </wp:cNvGraphicFramePr>
@@ -2651,13 +2847,13 @@
               <a:graphicData uri="http://schemas.openxmlformats.org/drawingml/2006/picture">
                 <pic:pic xmlns:pic="http://schemas.openxmlformats.org/drawingml/2006/picture">
                   <pic:nvPicPr>
-                    <pic:cNvPr id="1383563359" name="Imagem 2" descr="Uma imagem com texto, captura de ecrã, file, Paralelo&#10;&#10;Descrição gerada automaticamente"/>
+                    <pic:cNvPr id="1150782957" name="Imagem 2" descr="Uma imagem com texto, file, diagrama, Gráfico&#10;&#10;Descrição gerada automaticamente"/>
                     <pic:cNvPicPr>
                       <a:picLocks noChangeAspect="1" noChangeArrowheads="1"/>
                     </pic:cNvPicPr>
                   </pic:nvPicPr>
                   <pic:blipFill>
-                    <a:blip r:embed="rId8" cstate="print">
+                    <a:blip r:embed="rId8">
                       <a:extLst>
                         <a:ext uri="{28A0092B-C50C-407E-A947-70E740481C1C}">
                           <a14:useLocalDpi xmlns:a14="http://schemas.microsoft.com/office/drawing/2010/main" val="0"/>
@@ -2672,7 +2868,7 @@
                   <pic:spPr bwMode="auto">
                     <a:xfrm>
                       <a:off x="0" y="0"/>
-                      <a:ext cx="4736509" cy="2628919"/>
+                      <a:ext cx="4936887" cy="2917355"/>
                     </a:xfrm>
                     <a:prstGeom prst="rect">
                       <a:avLst/>
@@ -2699,25 +2895,28 @@
         <w:rPr>
           <w:lang w:val="en-US"/>
         </w:rPr>
-        <w:t>Figure (b): Second comparison to get the best combination of functions.</w:t>
-      </w:r>
-    </w:p>
-    <w:p>
-      <w:pPr>
-        <w:rPr>
-          <w:lang w:val="en-US"/>
-        </w:rPr>
+        <w:t xml:space="preserve">Figure (b): </w:t>
+      </w:r>
+      <w:r>
+        <w:rPr>
+          <w:lang w:val="en-US"/>
+        </w:rPr>
+        <w:t>Finding the best combination of functions.</w:t>
+      </w:r>
+    </w:p>
+    <w:p>
+      <w:pPr>
+        <w:pStyle w:val="NormalWeb"/>
       </w:pPr>
       <w:r>
         <w:rPr>
           <w:noProof/>
-          <w:lang w:val="en-US"/>
         </w:rPr>
         <w:drawing>
-          <wp:inline distT="0" distB="0" distL="0" distR="0" wp14:anchorId="34107CEB" wp14:editId="3F18AF54">
-            <wp:extent cx="4524641" cy="3016250"/>
-            <wp:effectExtent l="0" t="0" r="9525" b="0"/>
-            <wp:docPr id="1158420144" name="Imagem 3" descr="Uma imagem com texto, file, diagrama, captura de ecrã&#10;&#10;Descrição gerada automaticamente"/>
+          <wp:inline distT="0" distB="0" distL="0" distR="0" wp14:anchorId="1359324B" wp14:editId="7D7B529D">
+            <wp:extent cx="4921250" cy="3279483"/>
+            <wp:effectExtent l="0" t="0" r="0" b="0"/>
+            <wp:docPr id="1526250214" name="Imagem 3" descr="Uma imagem com texto, diagrama, file, Gráfico&#10;&#10;Descrição gerada automaticamente"/>
             <wp:cNvGraphicFramePr>
               <a:graphicFrameLocks xmlns:a="http://schemas.openxmlformats.org/drawingml/2006/main" noChangeAspect="1"/>
             </wp:cNvGraphicFramePr>
@@ -2725,13 +2924,13 @@
               <a:graphicData uri="http://schemas.openxmlformats.org/drawingml/2006/picture">
                 <pic:pic xmlns:pic="http://schemas.openxmlformats.org/drawingml/2006/picture">
                   <pic:nvPicPr>
-                    <pic:cNvPr id="1158420144" name="Imagem 3" descr="Uma imagem com texto, file, diagrama, captura de ecrã&#10;&#10;Descrição gerada automaticamente"/>
+                    <pic:cNvPr id="1526250214" name="Imagem 3" descr="Uma imagem com texto, diagrama, file, Gráfico&#10;&#10;Descrição gerada automaticamente"/>
                     <pic:cNvPicPr>
                       <a:picLocks noChangeAspect="1" noChangeArrowheads="1"/>
                     </pic:cNvPicPr>
                   </pic:nvPicPr>
                   <pic:blipFill>
-                    <a:blip r:embed="rId9" cstate="print">
+                    <a:blip r:embed="rId9">
                       <a:extLst>
                         <a:ext uri="{28A0092B-C50C-407E-A947-70E740481C1C}">
                           <a14:useLocalDpi xmlns:a14="http://schemas.microsoft.com/office/drawing/2010/main" val="0"/>
@@ -2746,7 +2945,7 @@
                   <pic:spPr bwMode="auto">
                     <a:xfrm>
                       <a:off x="0" y="0"/>
-                      <a:ext cx="4528614" cy="3018899"/>
+                      <a:ext cx="4929557" cy="3285019"/>
                     </a:xfrm>
                     <a:prstGeom prst="rect">
                       <a:avLst/>
@@ -2773,26 +2972,35 @@
         <w:rPr>
           <w:lang w:val="en-US"/>
         </w:rPr>
-        <w:t>Figure (c): Getting the set of functions with best performance for low (n).</w:t>
-      </w:r>
-    </w:p>
-    <w:p>
-      <w:pPr>
-        <w:rPr>
-          <w:lang w:val="en-US"/>
-        </w:rPr>
+        <w:t xml:space="preserve">Figure </w:t>
+      </w:r>
+      <w:r>
+        <w:rPr>
+          <w:lang w:val="en-US"/>
+        </w:rPr>
+        <w:t>(c)</w:t>
+      </w:r>
+      <w:r>
+        <w:rPr>
+          <w:lang w:val="en-US"/>
+        </w:rPr>
+        <w:t>: Different population sizes and elitism option.</w:t>
+      </w:r>
+    </w:p>
+    <w:p>
+      <w:pPr>
+        <w:pStyle w:val="NormalWeb"/>
       </w:pPr>
       <w:r>
         <w:rPr>
           <w:noProof/>
-          <w:lang w:val="en-US"/>
         </w:rPr>
         <w:lastRenderedPageBreak/>
         <w:drawing>
-          <wp:inline distT="0" distB="0" distL="0" distR="0" wp14:anchorId="33D7F748" wp14:editId="0E4950BA">
-            <wp:extent cx="4372232" cy="2914650"/>
-            <wp:effectExtent l="0" t="0" r="9525" b="0"/>
-            <wp:docPr id="1602005326" name="Imagem 4" descr="Uma imagem com texto, captura de ecrã, diagrama, file&#10;&#10;Descrição gerada automaticamente"/>
+          <wp:inline distT="0" distB="0" distL="0" distR="0" wp14:anchorId="0882E74E" wp14:editId="3AE79E5A">
+            <wp:extent cx="4901184" cy="3266112"/>
+            <wp:effectExtent l="0" t="0" r="0" b="0"/>
+            <wp:docPr id="1630020995" name="Imagem 4" descr="Uma imagem com file, Gráfico, diagrama, texto&#10;&#10;Descrição gerada automaticamente"/>
             <wp:cNvGraphicFramePr>
               <a:graphicFrameLocks xmlns:a="http://schemas.openxmlformats.org/drawingml/2006/main" noChangeAspect="1"/>
             </wp:cNvGraphicFramePr>
@@ -2800,7 +3008,7 @@
               <a:graphicData uri="http://schemas.openxmlformats.org/drawingml/2006/picture">
                 <pic:pic xmlns:pic="http://schemas.openxmlformats.org/drawingml/2006/picture">
                   <pic:nvPicPr>
-                    <pic:cNvPr id="1602005326" name="Imagem 4" descr="Uma imagem com texto, captura de ecrã, diagrama, file&#10;&#10;Descrição gerada automaticamente"/>
+                    <pic:cNvPr id="1630020995" name="Imagem 4" descr="Uma imagem com file, Gráfico, diagrama, texto&#10;&#10;Descrição gerada automaticamente"/>
                     <pic:cNvPicPr>
                       <a:picLocks noChangeAspect="1" noChangeArrowheads="1"/>
                     </pic:cNvPicPr>
@@ -2821,7 +3029,7 @@
                   <pic:spPr bwMode="auto">
                     <a:xfrm>
                       <a:off x="0" y="0"/>
-                      <a:ext cx="4383570" cy="2922208"/>
+                      <a:ext cx="4909119" cy="3271399"/>
                     </a:xfrm>
                     <a:prstGeom prst="rect">
                       <a:avLst/>
@@ -2848,25 +3056,34 @@
         <w:rPr>
           <w:lang w:val="en-US"/>
         </w:rPr>
-        <w:t>Figure (d): Different population sizes and elitism option.</w:t>
-      </w:r>
-    </w:p>
-    <w:p>
-      <w:pPr>
-        <w:rPr>
-          <w:lang w:val="en-US"/>
-        </w:rPr>
+        <w:t>Figure (</w:t>
+      </w:r>
+      <w:r>
+        <w:rPr>
+          <w:lang w:val="en-US"/>
+        </w:rPr>
+        <w:t>d</w:t>
+      </w:r>
+      <w:r>
+        <w:rPr>
+          <w:lang w:val="en-US"/>
+        </w:rPr>
+        <w:t>): Results for the best model.</w:t>
+      </w:r>
+    </w:p>
+    <w:p>
+      <w:pPr>
+        <w:pStyle w:val="NormalWeb"/>
       </w:pPr>
       <w:r>
         <w:rPr>
           <w:noProof/>
-          <w:lang w:val="en-US"/>
         </w:rPr>
         <w:drawing>
-          <wp:inline distT="0" distB="0" distL="0" distR="0" wp14:anchorId="3E2E0C06" wp14:editId="206DB0D0">
-            <wp:extent cx="4495800" cy="2997023"/>
-            <wp:effectExtent l="0" t="0" r="0" b="0"/>
-            <wp:docPr id="1311796148" name="Imagem 1" descr="Uma imagem com texto, file, diagrama, Gráfico&#10;&#10;Descrição gerada automaticamente"/>
+          <wp:inline distT="0" distB="0" distL="0" distR="0" wp14:anchorId="2B861B8A" wp14:editId="382E72C0">
+            <wp:extent cx="4782857" cy="3350361"/>
+            <wp:effectExtent l="0" t="0" r="0" b="2540"/>
+            <wp:docPr id="908210113" name="Imagem 5" descr="Uma imagem com texto, diagrama, file, Esquema&#10;&#10;Descrição gerada automaticamente"/>
             <wp:cNvGraphicFramePr>
               <a:graphicFrameLocks xmlns:a="http://schemas.openxmlformats.org/drawingml/2006/main" noChangeAspect="1"/>
             </wp:cNvGraphicFramePr>
@@ -2874,7 +3091,7 @@
               <a:graphicData uri="http://schemas.openxmlformats.org/drawingml/2006/picture">
                 <pic:pic xmlns:pic="http://schemas.openxmlformats.org/drawingml/2006/picture">
                   <pic:nvPicPr>
-                    <pic:cNvPr id="1311796148" name="Imagem 1" descr="Uma imagem com texto, file, diagrama, Gráfico&#10;&#10;Descrição gerada automaticamente"/>
+                    <pic:cNvPr id="908210113" name="Imagem 5" descr="Uma imagem com texto, diagrama, file, Esquema&#10;&#10;Descrição gerada automaticamente"/>
                     <pic:cNvPicPr>
                       <a:picLocks noChangeAspect="1" noChangeArrowheads="1"/>
                     </pic:cNvPicPr>
@@ -2895,7 +3112,7 @@
                   <pic:spPr bwMode="auto">
                     <a:xfrm>
                       <a:off x="0" y="0"/>
-                      <a:ext cx="4507400" cy="3004756"/>
+                      <a:ext cx="4793281" cy="3357663"/>
                     </a:xfrm>
                     <a:prstGeom prst="rect">
                       <a:avLst/>
@@ -2922,83 +3139,19 @@
         <w:rPr>
           <w:lang w:val="en-US"/>
         </w:rPr>
-        <w:t>Figure (e): Results for the best model.</w:t>
-      </w:r>
-    </w:p>
-    <w:p>
-      <w:pPr>
-        <w:pStyle w:val="NormalWeb"/>
-        <w:rPr>
-          <w:lang w:val="en-US"/>
-        </w:rPr>
-      </w:pPr>
-      <w:r>
-        <w:rPr>
-          <w:noProof/>
-          <w:lang w:val="en-US"/>
-        </w:rPr>
-        <w:lastRenderedPageBreak/>
-        <w:drawing>
-          <wp:inline distT="0" distB="0" distL="0" distR="0" wp14:anchorId="43465449" wp14:editId="39CD918B">
-            <wp:extent cx="4571847" cy="3200400"/>
-            <wp:effectExtent l="0" t="0" r="635" b="0"/>
-            <wp:docPr id="1531800715" name="Imagem 2" descr="Uma imagem com diagrama, texto, Esquema, file&#10;&#10;Descrição gerada automaticamente"/>
-            <wp:cNvGraphicFramePr>
-              <a:graphicFrameLocks xmlns:a="http://schemas.openxmlformats.org/drawingml/2006/main" noChangeAspect="1"/>
-            </wp:cNvGraphicFramePr>
-            <a:graphic xmlns:a="http://schemas.openxmlformats.org/drawingml/2006/main">
-              <a:graphicData uri="http://schemas.openxmlformats.org/drawingml/2006/picture">
-                <pic:pic xmlns:pic="http://schemas.openxmlformats.org/drawingml/2006/picture">
-                  <pic:nvPicPr>
-                    <pic:cNvPr id="1531800715" name="Imagem 2" descr="Uma imagem com diagrama, texto, Esquema, file&#10;&#10;Descrição gerada automaticamente"/>
-                    <pic:cNvPicPr>
-                      <a:picLocks noChangeAspect="1" noChangeArrowheads="1"/>
-                    </pic:cNvPicPr>
-                  </pic:nvPicPr>
-                  <pic:blipFill>
-                    <a:blip r:embed="rId12">
-                      <a:extLst>
-                        <a:ext uri="{28A0092B-C50C-407E-A947-70E740481C1C}">
-                          <a14:useLocalDpi xmlns:a14="http://schemas.microsoft.com/office/drawing/2010/main" val="0"/>
-                        </a:ext>
-                      </a:extLst>
-                    </a:blip>
-                    <a:srcRect/>
-                    <a:stretch>
-                      <a:fillRect/>
-                    </a:stretch>
-                  </pic:blipFill>
-                  <pic:spPr bwMode="auto">
-                    <a:xfrm>
-                      <a:off x="0" y="0"/>
-                      <a:ext cx="4579872" cy="3206018"/>
-                    </a:xfrm>
-                    <a:prstGeom prst="rect">
-                      <a:avLst/>
-                    </a:prstGeom>
-                    <a:noFill/>
-                    <a:ln>
-                      <a:noFill/>
-                    </a:ln>
-                  </pic:spPr>
-                </pic:pic>
-              </a:graphicData>
-            </a:graphic>
-          </wp:inline>
-        </w:drawing>
-      </w:r>
-    </w:p>
-    <w:p>
-      <w:pPr>
-        <w:rPr>
-          <w:lang w:val="en-US"/>
-        </w:rPr>
-      </w:pPr>
-      <w:r>
-        <w:rPr>
-          <w:lang w:val="en-US"/>
-        </w:rPr>
-        <w:t>Figure (f):</w:t>
+        <w:t>Figure (</w:t>
+      </w:r>
+      <w:r>
+        <w:rPr>
+          <w:lang w:val="en-US"/>
+        </w:rPr>
+        <w:t>e</w:t>
+      </w:r>
+      <w:r>
+        <w:rPr>
+          <w:lang w:val="en-US"/>
+        </w:rPr>
+        <w:t>):</w:t>
       </w:r>
       <w:r>
         <w:rPr>
@@ -3144,6 +3297,7 @@
           <w:szCs w:val="24"/>
           <w:lang w:val="en-US"/>
         </w:rPr>
+        <w:lastRenderedPageBreak/>
         <w:t>Do different operators affect the convergence of your GA?</w:t>
       </w:r>
     </w:p>
@@ -3409,7 +3563,7 @@
         <w:rFonts w:ascii="Symbol" w:hAnsi="Symbol" w:hint="default"/>
       </w:rPr>
     </w:lvl>
-    <w:lvl w:ilvl="1" w:tplc="08160003" w:tentative="1">
+    <w:lvl w:ilvl="1" w:tplc="08160003">
       <w:start w:val="1"/>
       <w:numFmt w:val="bullet"/>
       <w:lvlText w:val="o"/>
@@ -3421,7 +3575,7 @@
         <w:rFonts w:ascii="Courier New" w:hAnsi="Courier New" w:cs="Courier New" w:hint="default"/>
       </w:rPr>
     </w:lvl>
-    <w:lvl w:ilvl="2" w:tplc="08160005" w:tentative="1">
+    <w:lvl w:ilvl="2" w:tplc="08160005">
       <w:start w:val="1"/>
       <w:numFmt w:val="bullet"/>
       <w:lvlText w:val=""/>
@@ -3433,7 +3587,7 @@
         <w:rFonts w:ascii="Wingdings" w:hAnsi="Wingdings" w:hint="default"/>
       </w:rPr>
     </w:lvl>
-    <w:lvl w:ilvl="3" w:tplc="08160001" w:tentative="1">
+    <w:lvl w:ilvl="3" w:tplc="08160001">
       <w:start w:val="1"/>
       <w:numFmt w:val="bullet"/>
       <w:lvlText w:val=""/>
@@ -4036,11 +4190,11 @@
     <w:qFormat/>
     <w:rsid w:val="00C054B0"/>
   </w:style>
-  <w:style w:type="paragraph" w:styleId="Heading1">
+  <w:style w:type="paragraph" w:styleId="Ttulo1">
     <w:name w:val="heading 1"/>
     <w:basedOn w:val="Normal"/>
     <w:next w:val="Normal"/>
-    <w:link w:val="Heading1Char"/>
+    <w:link w:val="Ttulo1Carter"/>
     <w:uiPriority w:val="9"/>
     <w:qFormat/>
     <w:rsid w:val="007338F4"/>
@@ -4057,11 +4211,11 @@
       <w:szCs w:val="40"/>
     </w:rPr>
   </w:style>
-  <w:style w:type="paragraph" w:styleId="Heading2">
+  <w:style w:type="paragraph" w:styleId="Ttulo2">
     <w:name w:val="heading 2"/>
     <w:basedOn w:val="Normal"/>
     <w:next w:val="Normal"/>
-    <w:link w:val="Heading2Char"/>
+    <w:link w:val="Ttulo2Carter"/>
     <w:uiPriority w:val="9"/>
     <w:semiHidden/>
     <w:unhideWhenUsed/>
@@ -4080,11 +4234,11 @@
       <w:szCs w:val="32"/>
     </w:rPr>
   </w:style>
-  <w:style w:type="paragraph" w:styleId="Heading3">
+  <w:style w:type="paragraph" w:styleId="Ttulo3">
     <w:name w:val="heading 3"/>
     <w:basedOn w:val="Normal"/>
     <w:next w:val="Normal"/>
-    <w:link w:val="Heading3Char"/>
+    <w:link w:val="Ttulo3Carter"/>
     <w:uiPriority w:val="9"/>
     <w:semiHidden/>
     <w:unhideWhenUsed/>
@@ -4103,11 +4257,11 @@
       <w:szCs w:val="28"/>
     </w:rPr>
   </w:style>
-  <w:style w:type="paragraph" w:styleId="Heading4">
+  <w:style w:type="paragraph" w:styleId="Ttulo4">
     <w:name w:val="heading 4"/>
     <w:basedOn w:val="Normal"/>
     <w:next w:val="Normal"/>
-    <w:link w:val="Heading4Char"/>
+    <w:link w:val="Ttulo4Carter"/>
     <w:uiPriority w:val="9"/>
     <w:semiHidden/>
     <w:unhideWhenUsed/>
@@ -4126,11 +4280,11 @@
       <w:color w:val="0F4761" w:themeColor="accent1" w:themeShade="BF"/>
     </w:rPr>
   </w:style>
-  <w:style w:type="paragraph" w:styleId="Heading5">
+  <w:style w:type="paragraph" w:styleId="Ttulo5">
     <w:name w:val="heading 5"/>
     <w:basedOn w:val="Normal"/>
     <w:next w:val="Normal"/>
-    <w:link w:val="Heading5Char"/>
+    <w:link w:val="Ttulo5Carter"/>
     <w:uiPriority w:val="9"/>
     <w:semiHidden/>
     <w:unhideWhenUsed/>
@@ -4147,11 +4301,11 @@
       <w:color w:val="0F4761" w:themeColor="accent1" w:themeShade="BF"/>
     </w:rPr>
   </w:style>
-  <w:style w:type="paragraph" w:styleId="Heading6">
+  <w:style w:type="paragraph" w:styleId="Ttulo6">
     <w:name w:val="heading 6"/>
     <w:basedOn w:val="Normal"/>
     <w:next w:val="Normal"/>
-    <w:link w:val="Heading6Char"/>
+    <w:link w:val="Ttulo6Carter"/>
     <w:uiPriority w:val="9"/>
     <w:semiHidden/>
     <w:unhideWhenUsed/>
@@ -4170,11 +4324,11 @@
       <w:color w:val="595959" w:themeColor="text1" w:themeTint="A6"/>
     </w:rPr>
   </w:style>
-  <w:style w:type="paragraph" w:styleId="Heading7">
+  <w:style w:type="paragraph" w:styleId="Ttulo7">
     <w:name w:val="heading 7"/>
     <w:basedOn w:val="Normal"/>
     <w:next w:val="Normal"/>
-    <w:link w:val="Heading7Char"/>
+    <w:link w:val="Ttulo7Carter"/>
     <w:uiPriority w:val="9"/>
     <w:semiHidden/>
     <w:unhideWhenUsed/>
@@ -4191,11 +4345,11 @@
       <w:color w:val="595959" w:themeColor="text1" w:themeTint="A6"/>
     </w:rPr>
   </w:style>
-  <w:style w:type="paragraph" w:styleId="Heading8">
+  <w:style w:type="paragraph" w:styleId="Ttulo8">
     <w:name w:val="heading 8"/>
     <w:basedOn w:val="Normal"/>
     <w:next w:val="Normal"/>
-    <w:link w:val="Heading8Char"/>
+    <w:link w:val="Ttulo8Carter"/>
     <w:uiPriority w:val="9"/>
     <w:semiHidden/>
     <w:unhideWhenUsed/>
@@ -4214,11 +4368,11 @@
       <w:color w:val="272727" w:themeColor="text1" w:themeTint="D8"/>
     </w:rPr>
   </w:style>
-  <w:style w:type="paragraph" w:styleId="Heading9">
+  <w:style w:type="paragraph" w:styleId="Ttulo9">
     <w:name w:val="heading 9"/>
     <w:basedOn w:val="Normal"/>
     <w:next w:val="Normal"/>
-    <w:link w:val="Heading9Char"/>
+    <w:link w:val="Ttulo9Carter"/>
     <w:uiPriority w:val="9"/>
     <w:semiHidden/>
     <w:unhideWhenUsed/>
@@ -4235,13 +4389,12 @@
       <w:color w:val="272727" w:themeColor="text1" w:themeTint="D8"/>
     </w:rPr>
   </w:style>
-  <w:style w:type="character" w:default="1" w:styleId="DefaultParagraphFont">
+  <w:style w:type="character" w:default="1" w:styleId="Tipodeletrapredefinidodopargrafo">
     <w:name w:val="Default Paragraph Font"/>
     <w:uiPriority w:val="1"/>
-    <w:semiHidden/>
     <w:unhideWhenUsed/>
   </w:style>
-  <w:style w:type="table" w:default="1" w:styleId="TableNormal">
+  <w:style w:type="table" w:default="1" w:styleId="Tabelanormal">
     <w:name w:val="Normal Table"/>
     <w:uiPriority w:val="99"/>
     <w:semiHidden/>
@@ -4256,16 +4409,16 @@
       </w:tblCellMar>
     </w:tblPr>
   </w:style>
-  <w:style w:type="numbering" w:default="1" w:styleId="NoList">
+  <w:style w:type="numbering" w:default="1" w:styleId="Semlista">
     <w:name w:val="No List"/>
     <w:uiPriority w:val="99"/>
     <w:semiHidden/>
     <w:unhideWhenUsed/>
   </w:style>
-  <w:style w:type="character" w:customStyle="1" w:styleId="Heading1Char">
-    <w:name w:val="Heading 1 Char"/>
-    <w:basedOn w:val="DefaultParagraphFont"/>
-    <w:link w:val="Heading1"/>
+  <w:style w:type="character" w:customStyle="1" w:styleId="Ttulo1Carter">
+    <w:name w:val="Título 1 Caráter"/>
+    <w:basedOn w:val="Tipodeletrapredefinidodopargrafo"/>
+    <w:link w:val="Ttulo1"/>
     <w:uiPriority w:val="9"/>
     <w:rsid w:val="007338F4"/>
     <w:rPr>
@@ -4275,10 +4428,10 @@
       <w:szCs w:val="40"/>
     </w:rPr>
   </w:style>
-  <w:style w:type="character" w:customStyle="1" w:styleId="Heading2Char">
-    <w:name w:val="Heading 2 Char"/>
-    <w:basedOn w:val="DefaultParagraphFont"/>
-    <w:link w:val="Heading2"/>
+  <w:style w:type="character" w:customStyle="1" w:styleId="Ttulo2Carter">
+    <w:name w:val="Título 2 Caráter"/>
+    <w:basedOn w:val="Tipodeletrapredefinidodopargrafo"/>
+    <w:link w:val="Ttulo2"/>
     <w:uiPriority w:val="9"/>
     <w:semiHidden/>
     <w:rsid w:val="007338F4"/>
@@ -4289,10 +4442,10 @@
       <w:szCs w:val="32"/>
     </w:rPr>
   </w:style>
-  <w:style w:type="character" w:customStyle="1" w:styleId="Heading3Char">
-    <w:name w:val="Heading 3 Char"/>
-    <w:basedOn w:val="DefaultParagraphFont"/>
-    <w:link w:val="Heading3"/>
+  <w:style w:type="character" w:customStyle="1" w:styleId="Ttulo3Carter">
+    <w:name w:val="Título 3 Caráter"/>
+    <w:basedOn w:val="Tipodeletrapredefinidodopargrafo"/>
+    <w:link w:val="Ttulo3"/>
     <w:uiPriority w:val="9"/>
     <w:semiHidden/>
     <w:rsid w:val="007338F4"/>
@@ -4303,10 +4456,10 @@
       <w:szCs w:val="28"/>
     </w:rPr>
   </w:style>
-  <w:style w:type="character" w:customStyle="1" w:styleId="Heading4Char">
-    <w:name w:val="Heading 4 Char"/>
-    <w:basedOn w:val="DefaultParagraphFont"/>
-    <w:link w:val="Heading4"/>
+  <w:style w:type="character" w:customStyle="1" w:styleId="Ttulo4Carter">
+    <w:name w:val="Título 4 Caráter"/>
+    <w:basedOn w:val="Tipodeletrapredefinidodopargrafo"/>
+    <w:link w:val="Ttulo4"/>
     <w:uiPriority w:val="9"/>
     <w:semiHidden/>
     <w:rsid w:val="007338F4"/>
@@ -4317,10 +4470,10 @@
       <w:color w:val="0F4761" w:themeColor="accent1" w:themeShade="BF"/>
     </w:rPr>
   </w:style>
-  <w:style w:type="character" w:customStyle="1" w:styleId="Heading5Char">
-    <w:name w:val="Heading 5 Char"/>
-    <w:basedOn w:val="DefaultParagraphFont"/>
-    <w:link w:val="Heading5"/>
+  <w:style w:type="character" w:customStyle="1" w:styleId="Ttulo5Carter">
+    <w:name w:val="Título 5 Caráter"/>
+    <w:basedOn w:val="Tipodeletrapredefinidodopargrafo"/>
+    <w:link w:val="Ttulo5"/>
     <w:uiPriority w:val="9"/>
     <w:semiHidden/>
     <w:rsid w:val="007338F4"/>
@@ -4329,10 +4482,10 @@
       <w:color w:val="0F4761" w:themeColor="accent1" w:themeShade="BF"/>
     </w:rPr>
   </w:style>
-  <w:style w:type="character" w:customStyle="1" w:styleId="Heading6Char">
-    <w:name w:val="Heading 6 Char"/>
-    <w:basedOn w:val="DefaultParagraphFont"/>
-    <w:link w:val="Heading6"/>
+  <w:style w:type="character" w:customStyle="1" w:styleId="Ttulo6Carter">
+    <w:name w:val="Título 6 Caráter"/>
+    <w:basedOn w:val="Tipodeletrapredefinidodopargrafo"/>
+    <w:link w:val="Ttulo6"/>
     <w:uiPriority w:val="9"/>
     <w:semiHidden/>
     <w:rsid w:val="007338F4"/>
@@ -4343,10 +4496,10 @@
       <w:color w:val="595959" w:themeColor="text1" w:themeTint="A6"/>
     </w:rPr>
   </w:style>
-  <w:style w:type="character" w:customStyle="1" w:styleId="Heading7Char">
-    <w:name w:val="Heading 7 Char"/>
-    <w:basedOn w:val="DefaultParagraphFont"/>
-    <w:link w:val="Heading7"/>
+  <w:style w:type="character" w:customStyle="1" w:styleId="Ttulo7Carter">
+    <w:name w:val="Título 7 Caráter"/>
+    <w:basedOn w:val="Tipodeletrapredefinidodopargrafo"/>
+    <w:link w:val="Ttulo7"/>
     <w:uiPriority w:val="9"/>
     <w:semiHidden/>
     <w:rsid w:val="007338F4"/>
@@ -4355,10 +4508,10 @@
       <w:color w:val="595959" w:themeColor="text1" w:themeTint="A6"/>
     </w:rPr>
   </w:style>
-  <w:style w:type="character" w:customStyle="1" w:styleId="Heading8Char">
-    <w:name w:val="Heading 8 Char"/>
-    <w:basedOn w:val="DefaultParagraphFont"/>
-    <w:link w:val="Heading8"/>
+  <w:style w:type="character" w:customStyle="1" w:styleId="Ttulo8Carter">
+    <w:name w:val="Título 8 Caráter"/>
+    <w:basedOn w:val="Tipodeletrapredefinidodopargrafo"/>
+    <w:link w:val="Ttulo8"/>
     <w:uiPriority w:val="9"/>
     <w:semiHidden/>
     <w:rsid w:val="007338F4"/>
@@ -4369,10 +4522,10 @@
       <w:color w:val="272727" w:themeColor="text1" w:themeTint="D8"/>
     </w:rPr>
   </w:style>
-  <w:style w:type="character" w:customStyle="1" w:styleId="Heading9Char">
-    <w:name w:val="Heading 9 Char"/>
-    <w:basedOn w:val="DefaultParagraphFont"/>
-    <w:link w:val="Heading9"/>
+  <w:style w:type="character" w:customStyle="1" w:styleId="Ttulo9Carter">
+    <w:name w:val="Título 9 Caráter"/>
+    <w:basedOn w:val="Tipodeletrapredefinidodopargrafo"/>
+    <w:link w:val="Ttulo9"/>
     <w:uiPriority w:val="9"/>
     <w:semiHidden/>
     <w:rsid w:val="007338F4"/>
@@ -4381,11 +4534,11 @@
       <w:color w:val="272727" w:themeColor="text1" w:themeTint="D8"/>
     </w:rPr>
   </w:style>
-  <w:style w:type="paragraph" w:styleId="Title">
+  <w:style w:type="paragraph" w:styleId="Ttulo">
     <w:name w:val="Title"/>
     <w:basedOn w:val="Normal"/>
     <w:next w:val="Normal"/>
-    <w:link w:val="TitleChar"/>
+    <w:link w:val="TtuloCarter"/>
     <w:uiPriority w:val="10"/>
     <w:qFormat/>
     <w:rsid w:val="007338F4"/>
@@ -4401,10 +4554,10 @@
       <w:szCs w:val="56"/>
     </w:rPr>
   </w:style>
-  <w:style w:type="character" w:customStyle="1" w:styleId="TitleChar">
-    <w:name w:val="Title Char"/>
-    <w:basedOn w:val="DefaultParagraphFont"/>
-    <w:link w:val="Title"/>
+  <w:style w:type="character" w:customStyle="1" w:styleId="TtuloCarter">
+    <w:name w:val="Título Caráter"/>
+    <w:basedOn w:val="Tipodeletrapredefinidodopargrafo"/>
+    <w:link w:val="Ttulo"/>
     <w:uiPriority w:val="10"/>
     <w:rsid w:val="007338F4"/>
     <w:rPr>
@@ -4415,11 +4568,11 @@
       <w:szCs w:val="56"/>
     </w:rPr>
   </w:style>
-  <w:style w:type="paragraph" w:styleId="Subtitle">
+  <w:style w:type="paragraph" w:styleId="Subttulo">
     <w:name w:val="Subtitle"/>
     <w:basedOn w:val="Normal"/>
     <w:next w:val="Normal"/>
-    <w:link w:val="SubtitleChar"/>
+    <w:link w:val="SubttuloCarter"/>
     <w:uiPriority w:val="11"/>
     <w:qFormat/>
     <w:rsid w:val="007338F4"/>
@@ -4436,10 +4589,10 @@
       <w:szCs w:val="28"/>
     </w:rPr>
   </w:style>
-  <w:style w:type="character" w:customStyle="1" w:styleId="SubtitleChar">
-    <w:name w:val="Subtitle Char"/>
-    <w:basedOn w:val="DefaultParagraphFont"/>
-    <w:link w:val="Subtitle"/>
+  <w:style w:type="character" w:customStyle="1" w:styleId="SubttuloCarter">
+    <w:name w:val="Subtítulo Caráter"/>
+    <w:basedOn w:val="Tipodeletrapredefinidodopargrafo"/>
+    <w:link w:val="Subttulo"/>
     <w:uiPriority w:val="11"/>
     <w:rsid w:val="007338F4"/>
     <w:rPr>
@@ -4450,11 +4603,11 @@
       <w:szCs w:val="28"/>
     </w:rPr>
   </w:style>
-  <w:style w:type="paragraph" w:styleId="Quote">
+  <w:style w:type="paragraph" w:styleId="Citao">
     <w:name w:val="Quote"/>
     <w:basedOn w:val="Normal"/>
     <w:next w:val="Normal"/>
-    <w:link w:val="QuoteChar"/>
+    <w:link w:val="CitaoCarter"/>
     <w:uiPriority w:val="29"/>
     <w:qFormat/>
     <w:rsid w:val="007338F4"/>
@@ -4468,10 +4621,10 @@
       <w:color w:val="404040" w:themeColor="text1" w:themeTint="BF"/>
     </w:rPr>
   </w:style>
-  <w:style w:type="character" w:customStyle="1" w:styleId="QuoteChar">
-    <w:name w:val="Quote Char"/>
-    <w:basedOn w:val="DefaultParagraphFont"/>
-    <w:link w:val="Quote"/>
+  <w:style w:type="character" w:customStyle="1" w:styleId="CitaoCarter">
+    <w:name w:val="Citação Caráter"/>
+    <w:basedOn w:val="Tipodeletrapredefinidodopargrafo"/>
+    <w:link w:val="Citao"/>
     <w:uiPriority w:val="29"/>
     <w:rsid w:val="007338F4"/>
     <w:rPr>
@@ -4480,7 +4633,7 @@
       <w:color w:val="404040" w:themeColor="text1" w:themeTint="BF"/>
     </w:rPr>
   </w:style>
-  <w:style w:type="paragraph" w:styleId="ListParagraph">
+  <w:style w:type="paragraph" w:styleId="PargrafodaLista">
     <w:name w:val="List Paragraph"/>
     <w:basedOn w:val="Normal"/>
     <w:uiPriority w:val="34"/>
@@ -4491,9 +4644,9 @@
       <w:contextualSpacing/>
     </w:pPr>
   </w:style>
-  <w:style w:type="character" w:styleId="IntenseEmphasis">
+  <w:style w:type="character" w:styleId="nfaseIntensa">
     <w:name w:val="Intense Emphasis"/>
-    <w:basedOn w:val="DefaultParagraphFont"/>
+    <w:basedOn w:val="Tipodeletrapredefinidodopargrafo"/>
     <w:uiPriority w:val="21"/>
     <w:qFormat/>
     <w:rsid w:val="007338F4"/>
@@ -4503,11 +4656,11 @@
       <w:color w:val="0F4761" w:themeColor="accent1" w:themeShade="BF"/>
     </w:rPr>
   </w:style>
-  <w:style w:type="paragraph" w:styleId="IntenseQuote">
+  <w:style w:type="paragraph" w:styleId="CitaoIntensa">
     <w:name w:val="Intense Quote"/>
     <w:basedOn w:val="Normal"/>
     <w:next w:val="Normal"/>
-    <w:link w:val="IntenseQuoteChar"/>
+    <w:link w:val="CitaoIntensaCarter"/>
     <w:uiPriority w:val="30"/>
     <w:qFormat/>
     <w:rsid w:val="007338F4"/>
@@ -4526,10 +4679,10 @@
       <w:color w:val="0F4761" w:themeColor="accent1" w:themeShade="BF"/>
     </w:rPr>
   </w:style>
-  <w:style w:type="character" w:customStyle="1" w:styleId="IntenseQuoteChar">
-    <w:name w:val="Intense Quote Char"/>
-    <w:basedOn w:val="DefaultParagraphFont"/>
-    <w:link w:val="IntenseQuote"/>
+  <w:style w:type="character" w:customStyle="1" w:styleId="CitaoIntensaCarter">
+    <w:name w:val="Citação Intensa Caráter"/>
+    <w:basedOn w:val="Tipodeletrapredefinidodopargrafo"/>
+    <w:link w:val="CitaoIntensa"/>
     <w:uiPriority w:val="30"/>
     <w:rsid w:val="007338F4"/>
     <w:rPr>
@@ -4538,9 +4691,9 @@
       <w:color w:val="0F4761" w:themeColor="accent1" w:themeShade="BF"/>
     </w:rPr>
   </w:style>
-  <w:style w:type="character" w:styleId="IntenseReference">
+  <w:style w:type="character" w:styleId="RefernciaIntensa">
     <w:name w:val="Intense Reference"/>
-    <w:basedOn w:val="DefaultParagraphFont"/>
+    <w:basedOn w:val="Tipodeletrapredefinidodopargrafo"/>
     <w:uiPriority w:val="32"/>
     <w:qFormat/>
     <w:rsid w:val="007338F4"/>
@@ -4556,7 +4709,6 @@
     <w:name w:val="Normal (Web)"/>
     <w:basedOn w:val="Normal"/>
     <w:uiPriority w:val="99"/>
-    <w:semiHidden/>
     <w:unhideWhenUsed/>
     <w:rsid w:val="00C22556"/>
     <w:pPr>

</xml_diff>

<commit_message>
Other algorithms e adições ao report
</commit_message>
<xml_diff>
--- a/Report.docx
+++ b/Report.docx
@@ -1,6 +1,6 @@
 
 <file path=word/document.xml><?xml version="1.0" encoding="utf-8"?>
-<w:document xmlns:wpc="http://schemas.microsoft.com/office/word/2010/wordprocessingCanvas" xmlns:cx="http://schemas.microsoft.com/office/drawing/2014/chartex" xmlns:cx1="http://schemas.microsoft.com/office/drawing/2015/9/8/chartex" xmlns:cx2="http://schemas.microsoft.com/office/drawing/2015/10/21/chartex" xmlns:cx3="http://schemas.microsoft.com/office/drawing/2016/5/9/chartex" xmlns:cx4="http://schemas.microsoft.com/office/drawing/2016/5/10/chartex" xmlns:cx5="http://schemas.microsoft.com/office/drawing/2016/5/11/chartex" xmlns:cx6="http://schemas.microsoft.com/office/drawing/2016/5/12/chartex" xmlns:cx7="http://schemas.microsoft.com/office/drawing/2016/5/13/chartex" xmlns:cx8="http://schemas.microsoft.com/office/drawing/2016/5/14/chartex" xmlns:mc="http://schemas.openxmlformats.org/markup-compatibility/2006" xmlns:aink="http://schemas.microsoft.com/office/drawing/2016/ink" xmlns:am3d="http://schemas.microsoft.com/office/drawing/2017/model3d" xmlns:o="urn:schemas-microsoft-com:office:office" xmlns:oel="http://schemas.microsoft.com/office/2019/extlst" xmlns:r="http://schemas.openxmlformats.org/officeDocument/2006/relationships" xmlns:m="http://schemas.openxmlformats.org/officeDocument/2006/math" xmlns:v="urn:schemas-microsoft-com:vml" xmlns:wp14="http://schemas.microsoft.com/office/word/2010/wordprocessingDrawing" xmlns:wp="http://schemas.openxmlformats.org/drawingml/2006/wordprocessingDrawing" xmlns:w10="urn:schemas-microsoft-com:office:word" xmlns:w="http://schemas.openxmlformats.org/wordprocessingml/2006/main" xmlns:w14="http://schemas.microsoft.com/office/word/2010/wordml" xmlns:w15="http://schemas.microsoft.com/office/word/2012/wordml" xmlns:w16cex="http://schemas.microsoft.com/office/word/2018/wordml/cex" xmlns:w16cid="http://schemas.microsoft.com/office/word/2016/wordml/cid" xmlns:w16="http://schemas.microsoft.com/office/word/2018/wordml" xmlns:w16du="http://schemas.microsoft.com/office/word/2023/wordml/word16du" xmlns:w16sdtdh="http://schemas.microsoft.com/office/word/2020/wordml/sdtdatahash" xmlns:w16se="http://schemas.microsoft.com/office/word/2015/wordml/symex" xmlns:wpg="http://schemas.microsoft.com/office/word/2010/wordprocessingGroup" xmlns:wpi="http://schemas.microsoft.com/office/word/2010/wordprocessingInk" xmlns:wne="http://schemas.microsoft.com/office/word/2006/wordml" xmlns:wps="http://schemas.microsoft.com/office/word/2010/wordprocessingShape" mc:Ignorable="w14 w15 w16se w16cid w16 w16cex w16sdtdh w16du wp14">
+<w:document xmlns:wpc="http://schemas.microsoft.com/office/word/2010/wordprocessingCanvas" xmlns:cx="http://schemas.microsoft.com/office/drawing/2014/chartex" xmlns:cx1="http://schemas.microsoft.com/office/drawing/2015/9/8/chartex" xmlns:cx2="http://schemas.microsoft.com/office/drawing/2015/10/21/chartex" xmlns:cx3="http://schemas.microsoft.com/office/drawing/2016/5/9/chartex" xmlns:cx4="http://schemas.microsoft.com/office/drawing/2016/5/10/chartex" xmlns:cx5="http://schemas.microsoft.com/office/drawing/2016/5/11/chartex" xmlns:cx6="http://schemas.microsoft.com/office/drawing/2016/5/12/chartex" xmlns:cx7="http://schemas.microsoft.com/office/drawing/2016/5/13/chartex" xmlns:cx8="http://schemas.microsoft.com/office/drawing/2016/5/14/chartex" xmlns:mc="http://schemas.openxmlformats.org/markup-compatibility/2006" xmlns:aink="http://schemas.microsoft.com/office/drawing/2016/ink" xmlns:am3d="http://schemas.microsoft.com/office/drawing/2017/model3d" xmlns:o="urn:schemas-microsoft-com:office:office" xmlns:oel="http://schemas.microsoft.com/office/2019/extlst" xmlns:r="http://schemas.openxmlformats.org/officeDocument/2006/relationships" xmlns:m="http://schemas.openxmlformats.org/officeDocument/2006/math" xmlns:v="urn:schemas-microsoft-com:vml" xmlns:wp14="http://schemas.microsoft.com/office/word/2010/wordprocessingDrawing" xmlns:wp="http://schemas.openxmlformats.org/drawingml/2006/wordprocessingDrawing" xmlns:w10="urn:schemas-microsoft-com:office:word" xmlns:w="http://schemas.openxmlformats.org/wordprocessingml/2006/main" xmlns:w14="http://schemas.microsoft.com/office/word/2010/wordml" xmlns:w15="http://schemas.microsoft.com/office/word/2012/wordml" xmlns:w16cex="http://schemas.microsoft.com/office/word/2018/wordml/cex" xmlns:w16cid="http://schemas.microsoft.com/office/word/2016/wordml/cid" xmlns:w16="http://schemas.microsoft.com/office/word/2018/wordml" xmlns:w16sdtdh="http://schemas.microsoft.com/office/word/2020/wordml/sdtdatahash" xmlns:w16se="http://schemas.microsoft.com/office/word/2015/wordml/symex" xmlns:wpg="http://schemas.microsoft.com/office/word/2010/wordprocessingGroup" xmlns:wpi="http://schemas.microsoft.com/office/word/2010/wordprocessingInk" xmlns:wne="http://schemas.microsoft.com/office/word/2006/wordml" xmlns:wps="http://schemas.microsoft.com/office/word/2010/wordprocessingShape" mc:Ignorable="w14 w15 w16se w16cid w16 w16cex w16sdtdh wp14">
   <w:body>
     <w:p>
       <w:pPr>
@@ -10,8 +10,11 @@
         </w:rPr>
       </w:pPr>
       <w:r>
+        <w:rPr>
+          <w:noProof/>
+        </w:rPr>
         <w:drawing>
-          <wp:anchor distT="0" distB="0" distL="114300" distR="114300" simplePos="0" relativeHeight="251658240" behindDoc="0" locked="0" layoutInCell="1" allowOverlap="1" wp14:anchorId="2E9ED8EC" wp14:editId="3B126B17">
+          <wp:anchor distT="0" distB="0" distL="114300" distR="114300" simplePos="0" relativeHeight="251658240" behindDoc="0" locked="0" layoutInCell="1" allowOverlap="1" wp14:anchorId="2E9ED8EC" wp14:editId="3E41A0E9">
             <wp:simplePos x="0" y="0"/>
             <wp:positionH relativeFrom="margin">
               <wp:posOffset>4616450</wp:posOffset>
@@ -364,53 +367,112 @@
       </w:r>
     </w:p>
     <w:p>
-      <w:r>
+      <w:pPr>
+        <w:rPr>
+          <w:lang w:val="pt-PT"/>
+        </w:rPr>
+      </w:pPr>
+      <w:r>
+        <w:rPr>
+          <w:lang w:val="pt-PT"/>
+        </w:rPr>
         <w:t>20230525</w:t>
       </w:r>
       <w:r>
+        <w:rPr>
+          <w:lang w:val="pt-PT"/>
+        </w:rPr>
         <w:tab/>
         <w:t>Alícia Pinho Santos</w:t>
       </w:r>
     </w:p>
     <w:p>
-      <w:r>
+      <w:pPr>
+        <w:rPr>
+          <w:lang w:val="pt-PT"/>
+        </w:rPr>
+      </w:pPr>
+      <w:r>
+        <w:rPr>
+          <w:lang w:val="pt-PT"/>
+        </w:rPr>
         <w:t>20230522</w:t>
       </w:r>
       <w:r>
+        <w:rPr>
+          <w:lang w:val="pt-PT"/>
+        </w:rPr>
         <w:tab/>
         <w:t>Jaime Simões</w:t>
       </w:r>
       <w:r>
+        <w:rPr>
+          <w:lang w:val="pt-PT"/>
+        </w:rPr>
         <w:tab/>
       </w:r>
       <w:r>
+        <w:rPr>
+          <w:lang w:val="pt-PT"/>
+        </w:rPr>
         <w:tab/>
       </w:r>
     </w:p>
     <w:p>
-      <w:r>
+      <w:pPr>
+        <w:rPr>
+          <w:lang w:val="pt-PT"/>
+        </w:rPr>
+      </w:pPr>
+      <w:r>
+        <w:rPr>
+          <w:lang w:val="pt-PT"/>
+        </w:rPr>
         <w:t>20230983</w:t>
       </w:r>
       <w:r>
+        <w:rPr>
+          <w:lang w:val="pt-PT"/>
+        </w:rPr>
         <w:tab/>
         <w:t>José Pedro Cruz Fernandes</w:t>
       </w:r>
       <w:r>
+        <w:rPr>
+          <w:lang w:val="pt-PT"/>
+        </w:rPr>
         <w:tab/>
       </w:r>
       <w:r>
+        <w:rPr>
+          <w:lang w:val="pt-PT"/>
+        </w:rPr>
         <w:tab/>
       </w:r>
     </w:p>
     <w:p>
-      <w:r>
+      <w:pPr>
+        <w:rPr>
+          <w:lang w:val="pt-PT"/>
+        </w:rPr>
+      </w:pPr>
+      <w:r>
+        <w:rPr>
+          <w:lang w:val="pt-PT"/>
+        </w:rPr>
         <w:t>20222125</w:t>
       </w:r>
       <w:r>
+        <w:rPr>
+          <w:lang w:val="pt-PT"/>
+        </w:rPr>
         <w:tab/>
         <w:t>Nuno Sousa</w:t>
       </w:r>
       <w:r>
+        <w:rPr>
+          <w:lang w:val="pt-PT"/>
+        </w:rPr>
         <w:tab/>
       </w:r>
     </w:p>
@@ -422,6 +484,7 @@
           <w:color w:val="0070C0"/>
           <w:sz w:val="32"/>
           <w:szCs w:val="32"/>
+          <w:lang w:val="pt-PT"/>
         </w:rPr>
       </w:pPr>
       <w:r>
@@ -431,6 +494,7 @@
           <w:color w:val="0070C0"/>
           <w:sz w:val="32"/>
           <w:szCs w:val="32"/>
+          <w:lang w:val="pt-PT"/>
         </w:rPr>
         <w:br w:type="page"/>
       </w:r>
@@ -443,11 +507,20 @@
           <w:color w:val="00B050"/>
           <w:sz w:val="24"/>
           <w:szCs w:val="24"/>
+          <w:lang w:val="pt-PT"/>
         </w:rPr>
       </w:pPr>
     </w:p>
     <w:sdt>
       <w:sdtPr>
+        <w:rPr>
+          <w:rFonts w:asciiTheme="minorHAnsi" w:eastAsiaTheme="minorHAnsi" w:hAnsiTheme="minorHAnsi" w:cstheme="minorBidi"/>
+          <w:color w:val="auto"/>
+          <w:kern w:val="2"/>
+          <w:sz w:val="22"/>
+          <w:szCs w:val="22"/>
+          <w14:ligatures w14:val="standardContextual"/>
+        </w:rPr>
         <w:id w:val="1333339980"/>
         <w:docPartObj>
           <w:docPartGallery w:val="Table of Contents"/>
@@ -456,14 +529,8 @@
       </w:sdtPr>
       <w:sdtEndPr>
         <w:rPr>
-          <w:rFonts w:asciiTheme="minorHAnsi" w:eastAsiaTheme="minorHAnsi" w:hAnsiTheme="minorHAnsi" w:cstheme="minorBidi"/>
           <w:b/>
           <w:bCs/>
-          <w:color w:val="auto"/>
-          <w:kern w:val="2"/>
-          <w:sz w:val="22"/>
-          <w:szCs w:val="22"/>
-          <w14:ligatures w14:val="standardContextual"/>
         </w:rPr>
       </w:sdtEndPr>
       <w:sdtContent>
@@ -1431,15 +1498,7 @@
         <w:t>equaling</w:t>
       </w:r>
       <w:r>
-        <w:t xml:space="preserve"> 2 or 3 there is no possible solution. However, for any integer </w:t>
-      </w:r>
-      <w:proofErr w:type="gramStart"/>
-      <w:r>
-        <w:t>n bigger</w:t>
-      </w:r>
-      <w:proofErr w:type="gramEnd"/>
-      <w:r>
-        <w:t xml:space="preserve"> than 3, there is at least one possible combination of positions that meets the criteria. </w:t>
+        <w:t xml:space="preserve"> 2 or 3 there is no possible solution. However, for any integer n bigger than 3, there is at least one possible combination of positions that meets the criteria. </w:t>
       </w:r>
       <w:r>
         <w:t>This may seem a simple challenge, but as the n grows</w:t>
@@ -1697,16 +1756,11 @@
       <w:r>
         <w:t xml:space="preserve">each board would only be </w:t>
       </w:r>
-      <w:proofErr w:type="gramStart"/>
       <w:r>
         <w:t>n</w:t>
       </w:r>
       <w:r>
-        <w:t xml:space="preserve"> tuples</w:t>
-      </w:r>
-      <w:proofErr w:type="gramEnd"/>
-      <w:r>
-        <w:t xml:space="preserve"> of 2 integers. Each tuple contains the coordinates </w:t>
+        <w:t xml:space="preserve"> tuples of 2 integers. Each tuple contains the coordinates </w:t>
       </w:r>
       <w:r>
         <w:t xml:space="preserve">of a </w:t>
@@ -1855,53 +1909,56 @@
         <w:jc w:val="both"/>
       </w:pPr>
       <w:r>
+        <w:t xml:space="preserve">The algorithm </w:t>
+      </w:r>
+      <w:r>
+        <w:t>starts</w:t>
+      </w:r>
+      <w:r>
+        <w:t xml:space="preserve"> by initializing a population of </w:t>
+      </w:r>
+      <w:r>
+        <w:t xml:space="preserve">random </w:t>
+      </w:r>
+      <w:r>
+        <w:t xml:space="preserve">individuals, </w:t>
+      </w:r>
+      <w:r>
+        <w:t>each representing a set of</w:t>
+      </w:r>
+      <w:r>
+        <w:t xml:space="preserve"> n positions of random values </w:t>
+      </w:r>
+      <w:r>
+        <w:t xml:space="preserve">for </w:t>
+      </w:r>
+      <w:r>
+        <w:t>x and y</w:t>
+      </w:r>
+      <w:r>
+        <w:t xml:space="preserve"> coordinates,</w:t>
+      </w:r>
+      <w:r>
+        <w:t xml:space="preserve"> up to n</w:t>
+      </w:r>
+      <w:r>
+        <w:t xml:space="preserve">. The size of this population is </w:t>
+      </w:r>
+      <w:r>
+        <w:t xml:space="preserve">specified </w:t>
+      </w:r>
+      <w:r>
+        <w:t xml:space="preserve">as a parameter </w:t>
+      </w:r>
+      <w:r>
+        <w:t>beforehand and</w:t>
+      </w:r>
+      <w:r>
+        <w:t xml:space="preserve"> remains constant over the </w:t>
+      </w:r>
+      <w:r>
         <w:lastRenderedPageBreak/>
-        <w:t xml:space="preserve">The algorithm </w:t>
-      </w:r>
-      <w:r>
-        <w:t>starts</w:t>
-      </w:r>
-      <w:r>
-        <w:t xml:space="preserve"> by initializing a population of </w:t>
-      </w:r>
-      <w:r>
-        <w:t xml:space="preserve">random </w:t>
-      </w:r>
-      <w:r>
-        <w:t xml:space="preserve">individuals, </w:t>
-      </w:r>
-      <w:r>
-        <w:t>each representing a set of</w:t>
-      </w:r>
-      <w:r>
-        <w:t xml:space="preserve"> n positions of random values </w:t>
-      </w:r>
-      <w:r>
-        <w:t xml:space="preserve">for </w:t>
-      </w:r>
-      <w:r>
-        <w:t>x and y</w:t>
-      </w:r>
-      <w:r>
-        <w:t xml:space="preserve"> coordinates,</w:t>
-      </w:r>
-      <w:r>
-        <w:t xml:space="preserve"> up to n</w:t>
-      </w:r>
-      <w:r>
-        <w:t xml:space="preserve">. The size of this population is </w:t>
-      </w:r>
-      <w:r>
-        <w:t xml:space="preserve">specified </w:t>
-      </w:r>
-      <w:r>
-        <w:t xml:space="preserve">as a parameter </w:t>
-      </w:r>
-      <w:r>
-        <w:t>beforehand and</w:t>
-      </w:r>
-      <w:r>
-        <w:t xml:space="preserve"> remains constant over the generations</w:t>
+        <w:t>generations</w:t>
       </w:r>
       <w:r>
         <w:t>.</w:t>
@@ -1988,13 +2045,8 @@
         <w:ind w:firstLine="708"/>
         <w:jc w:val="both"/>
       </w:pPr>
-      <w:proofErr w:type="gramStart"/>
-      <w:r>
-        <w:t>The fitness</w:t>
-      </w:r>
-      <w:proofErr w:type="gramEnd"/>
-      <w:r>
-        <w:t xml:space="preserve"> value is what defines the quality </w:t>
+      <w:r>
+        <w:t xml:space="preserve">The fitness value is what defines the quality </w:t>
       </w:r>
       <w:r>
         <w:t xml:space="preserve">of </w:t>
@@ -2448,6 +2500,7 @@
         <w:t xml:space="preserve"> </w:t>
       </w:r>
       <w:r>
+        <w:lastRenderedPageBreak/>
         <w:t>position. Then it fills the remaining positions with the parent not used as reference for that specific run.</w:t>
       </w:r>
     </w:p>
@@ -2582,15 +2635,7 @@
         <w:t>A</w:t>
       </w:r>
       <w:r>
-        <w:t xml:space="preserve">lso targets the positions where there are conflicts. But this time it shifts just one of the coordinates (either row or column). And this </w:t>
-      </w:r>
-      <w:proofErr w:type="gramStart"/>
-      <w:r>
-        <w:t>times</w:t>
-      </w:r>
-      <w:proofErr w:type="gramEnd"/>
-      <w:r>
-        <w:t xml:space="preserve"> it applies this to all present conflicts.</w:t>
+        <w:t>lso targets the positions where there are conflicts. But this time it shifts just one of the coordinates (either row or column). And this times it applies this to all present conflicts.</w:t>
       </w:r>
     </w:p>
     <w:p>
@@ -3011,6 +3056,7 @@
       </w:pPr>
       <w:bookmarkStart w:id="9" w:name="_Toc168154505"/>
       <w:r>
+        <w:lastRenderedPageBreak/>
         <w:t>Finding the best combination of functions</w:t>
       </w:r>
       <w:bookmarkEnd w:id="9"/>
@@ -3099,11 +3145,7 @@
         <w:jc w:val="both"/>
       </w:pPr>
       <w:r>
-        <w:t xml:space="preserve">When seeing the outputs of the </w:t>
-      </w:r>
-      <w:r>
-        <w:lastRenderedPageBreak/>
-        <w:t xml:space="preserve">first runs it was clear the crossover function “crossCycle” was performing poorly against the others, so it was removed from this analysis. </w:t>
+        <w:t xml:space="preserve">When seeing the outputs of the first runs it was clear the crossover function “crossCycle” was performing poorly against the others, so it was removed from this analysis. </w:t>
       </w:r>
       <w:r>
         <w:t>F</w:t>
@@ -3377,13 +3419,8 @@
       <w:r>
         <w:t xml:space="preserve"> for different population sizes and </w:t>
       </w:r>
-      <w:proofErr w:type="gramStart"/>
-      <w:r>
-        <w:t>elitism</w:t>
-      </w:r>
-      <w:proofErr w:type="gramEnd"/>
-      <w:r>
-        <w:t xml:space="preserve"> </w:t>
+      <w:r>
+        <w:t xml:space="preserve">elitism </w:t>
       </w:r>
       <w:r>
         <w:t>optio</w:t>
@@ -3613,6 +3650,151 @@
       </w:r>
       <w:r>
         <w:t xml:space="preserve"> from 16 to 17 there is a decrease in time, we also see an increase probably higher than expected from 15 to 16.  </w:t>
+      </w:r>
+    </w:p>
+    <w:p>
+      <w:pPr>
+        <w:pStyle w:val="Heading2"/>
+        <w:rPr>
+          <w:b/>
+          <w:bCs/>
+        </w:rPr>
+      </w:pPr>
+      <w:r>
+        <w:rPr>
+          <w:b/>
+          <w:bCs/>
+        </w:rPr>
+        <w:lastRenderedPageBreak/>
+        <w:t>Addendum</w:t>
+      </w:r>
+    </w:p>
+    <w:p>
+      <w:pPr>
+        <w:pStyle w:val="Heading2"/>
+      </w:pPr>
+      <w:r>
+        <w:t>Comparison of Genetic Algorithm with</w:t>
+      </w:r>
+      <w:r>
+        <w:t xml:space="preserve"> other</w:t>
+      </w:r>
+      <w:r>
+        <w:t xml:space="preserve"> Algorithms</w:t>
+      </w:r>
+    </w:p>
+    <w:p>
+      <w:pPr>
+        <w:ind w:firstLine="708"/>
+        <w:jc w:val="both"/>
+      </w:pPr>
+      <w:r>
+        <w:t xml:space="preserve">As a final part of our analysis, we conducted a comparison of the genetic algorithm's performance against three other algorithms </w:t>
+      </w:r>
+      <w:r>
+        <w:t>sometimes</w:t>
+      </w:r>
+      <w:r>
+        <w:t xml:space="preserve"> used to solve the N-Queens problem: brute force, backtracking, and simulated annealing. </w:t>
+      </w:r>
+    </w:p>
+    <w:p>
+      <w:pPr>
+        <w:pStyle w:val="ListParagraph"/>
+        <w:numPr>
+          <w:ilvl w:val="0"/>
+          <w:numId w:val="10"/>
+        </w:numPr>
+        <w:jc w:val="both"/>
+      </w:pPr>
+      <w:r>
+        <w:rPr>
+          <w:b/>
+          <w:bCs/>
+        </w:rPr>
+        <w:t>Brute Force</w:t>
+      </w:r>
+      <w:r>
+        <w:t>: This approach systematically enumerates all possible configurations for the queens on the board and checks each one to see if it's a solution.</w:t>
+      </w:r>
+    </w:p>
+    <w:p>
+      <w:pPr>
+        <w:pStyle w:val="ListParagraph"/>
+        <w:numPr>
+          <w:ilvl w:val="0"/>
+          <w:numId w:val="10"/>
+        </w:numPr>
+        <w:jc w:val="both"/>
+      </w:pPr>
+      <w:r>
+        <w:rPr>
+          <w:b/>
+          <w:bCs/>
+        </w:rPr>
+        <w:t>Backtracking</w:t>
+      </w:r>
+      <w:r>
+        <w:t xml:space="preserve">: This algorithm builds up to a solution incrementally, abandoning a solution as soon as it determines that the queen placed at the nth column does not lead to a solution. </w:t>
+      </w:r>
+      <w:r>
+        <w:t>We included a version that stop after one solution and one that finds all solutions.</w:t>
+      </w:r>
+    </w:p>
+    <w:p>
+      <w:pPr>
+        <w:pStyle w:val="ListParagraph"/>
+        <w:numPr>
+          <w:ilvl w:val="0"/>
+          <w:numId w:val="10"/>
+        </w:numPr>
+        <w:jc w:val="both"/>
+      </w:pPr>
+      <w:r>
+        <w:rPr>
+          <w:b/>
+          <w:bCs/>
+        </w:rPr>
+        <w:t>Simulated Annealing:</w:t>
+      </w:r>
+      <w:r>
+        <w:t xml:space="preserve"> A probabilistic technique for approximating the global optimum of a given function. It attempts to avoid being trapped in local optima by allowing less optimal moves but gradually reduces the probability of such moves as it explores more solutions.</w:t>
+      </w:r>
+    </w:p>
+    <w:p>
+      <w:pPr>
+        <w:ind w:firstLine="708"/>
+        <w:jc w:val="both"/>
+      </w:pPr>
+      <w:r>
+        <w:t>Brute force is perhaps the most inefficient possible algorithm, besides random search, and without a logarithmic scale would start to make it impossible to detect any distinctions after ~n=12. Backtracking follows behind, although the difference remains large between the two. Figure 6</w:t>
+      </w:r>
+    </w:p>
+    <w:p>
+      <w:pPr>
+        <w:ind w:firstLine="708"/>
+        <w:jc w:val="both"/>
+      </w:pPr>
+      <w:r>
+        <w:t>Simulated annealing increases in a much more progressive manner (although its behavior, which is highly dependent on the parameters, could perhaps be modified if the parameters were explored further)  contrasting with the genetic algorithm which behaves in a more “stochastic” manner. Figure 7</w:t>
+      </w:r>
+    </w:p>
+    <w:p>
+      <w:pPr>
+        <w:ind w:firstLine="708"/>
+        <w:jc w:val="both"/>
+      </w:pPr>
+      <w:r>
+        <w:t xml:space="preserve">This comparison serves </w:t>
+      </w:r>
+      <w:r>
+        <w:t xml:space="preserve">mostly </w:t>
+      </w:r>
+      <w:r>
+        <w:t>as a sanity check method to validate the optimization of our own genetic algorithm implementation</w:t>
+      </w:r>
+      <w:r>
+        <w:t>, by comparing it with other popular algorithms which are well benchmarked.</w:t>
       </w:r>
     </w:p>
     <w:p>
@@ -3638,6 +3820,7 @@
       </w:r>
       <w:bookmarkStart w:id="12" w:name="_Toc168154508"/>
       <w:r>
+        <w:lastRenderedPageBreak/>
         <w:t>Annex</w:t>
       </w:r>
       <w:bookmarkEnd w:id="12"/>
@@ -3649,8 +3832,11 @@
         <w:jc w:val="center"/>
       </w:pPr>
       <w:r>
+        <w:rPr>
+          <w:noProof/>
+        </w:rPr>
         <w:drawing>
-          <wp:inline distT="0" distB="0" distL="0" distR="0" wp14:anchorId="28140354" wp14:editId="0FBA0598">
+          <wp:inline distT="0" distB="0" distL="0" distR="0" wp14:anchorId="28140354" wp14:editId="340EFE61">
             <wp:extent cx="4829459" cy="3219450"/>
             <wp:effectExtent l="0" t="0" r="9525" b="0"/>
             <wp:docPr id="1024350376" name="Imagem 1" descr="Uma imagem com texto, captura de ecrã, file, diagrama&#10;&#10;Descrição gerada automaticamente"/>
@@ -3732,6 +3918,9 @@
         <w:jc w:val="center"/>
       </w:pPr>
       <w:r>
+        <w:rPr>
+          <w:noProof/>
+        </w:rPr>
         <w:drawing>
           <wp:inline distT="0" distB="0" distL="0" distR="0" wp14:anchorId="14D7D985" wp14:editId="4B4E5380">
             <wp:extent cx="4921250" cy="2908115"/>
@@ -3816,6 +4005,10 @@
         <w:jc w:val="center"/>
       </w:pPr>
       <w:r>
+        <w:rPr>
+          <w:noProof/>
+        </w:rPr>
+        <w:lastRenderedPageBreak/>
         <w:drawing>
           <wp:inline distT="0" distB="0" distL="0" distR="0" wp14:anchorId="1359324B" wp14:editId="7D7B529D">
             <wp:extent cx="4921250" cy="3279483"/>
@@ -3900,6 +4093,9 @@
         <w:jc w:val="center"/>
       </w:pPr>
       <w:r>
+        <w:rPr>
+          <w:noProof/>
+        </w:rPr>
         <w:drawing>
           <wp:inline distT="0" distB="0" distL="0" distR="0" wp14:anchorId="0882E74E" wp14:editId="3AE79E5A">
             <wp:extent cx="4901184" cy="3266112"/>
@@ -3984,6 +4180,10 @@
         <w:jc w:val="center"/>
       </w:pPr>
       <w:r>
+        <w:rPr>
+          <w:noProof/>
+        </w:rPr>
+        <w:lastRenderedPageBreak/>
         <w:drawing>
           <wp:inline distT="0" distB="0" distL="0" distR="0" wp14:anchorId="2B861B8A" wp14:editId="382E72C0">
             <wp:extent cx="4782857" cy="3350361"/>
@@ -4061,6 +4261,121 @@
         <w:t>: Variation of results on different runs</w:t>
       </w:r>
     </w:p>
+    <w:p>
+      <w:r>
+        <w:drawing>
+          <wp:inline distT="0" distB="0" distL="0" distR="0" wp14:anchorId="3BFF7EC5" wp14:editId="25714E2F">
+            <wp:extent cx="5400040" cy="3362325"/>
+            <wp:effectExtent l="0" t="0" r="0" b="3175"/>
+            <wp:docPr id="1366925430" name="Picture 1" descr="A graph with different colored lines&#10;&#10;Description automatically generated"/>
+            <wp:cNvGraphicFramePr>
+              <a:graphicFrameLocks xmlns:a="http://schemas.openxmlformats.org/drawingml/2006/main" noChangeAspect="1"/>
+            </wp:cNvGraphicFramePr>
+            <a:graphic xmlns:a="http://schemas.openxmlformats.org/drawingml/2006/main">
+              <a:graphicData uri="http://schemas.openxmlformats.org/drawingml/2006/picture">
+                <pic:pic xmlns:pic="http://schemas.openxmlformats.org/drawingml/2006/picture">
+                  <pic:nvPicPr>
+                    <pic:cNvPr id="1366925430" name="Picture 1" descr="A graph with different colored lines&#10;&#10;Description automatically generated"/>
+                    <pic:cNvPicPr/>
+                  </pic:nvPicPr>
+                  <pic:blipFill>
+                    <a:blip r:embed="rId12"/>
+                    <a:stretch>
+                      <a:fillRect/>
+                    </a:stretch>
+                  </pic:blipFill>
+                  <pic:spPr>
+                    <a:xfrm>
+                      <a:off x="0" y="0"/>
+                      <a:ext cx="5400040" cy="3362325"/>
+                    </a:xfrm>
+                    <a:prstGeom prst="rect">
+                      <a:avLst/>
+                    </a:prstGeom>
+                  </pic:spPr>
+                </pic:pic>
+              </a:graphicData>
+            </a:graphic>
+          </wp:inline>
+        </w:drawing>
+      </w:r>
+    </w:p>
+    <w:p>
+      <w:pPr>
+        <w:pStyle w:val="Caption"/>
+        <w:jc w:val="center"/>
+      </w:pPr>
+      <w:r>
+        <w:t xml:space="preserve">Figure </w:t>
+      </w:r>
+      <w:r>
+        <w:t>6</w:t>
+      </w:r>
+      <w:r>
+        <w:t xml:space="preserve">: </w:t>
+      </w:r>
+      <w:r>
+        <w:t>Comparison of all other algorithms (log scale)</w:t>
+      </w:r>
+    </w:p>
+    <w:p>
+      <w:r>
+        <w:lastRenderedPageBreak/>
+        <w:drawing>
+          <wp:inline distT="0" distB="0" distL="0" distR="0" wp14:anchorId="5449BAD5" wp14:editId="15AAAA73">
+            <wp:extent cx="5400040" cy="3361690"/>
+            <wp:effectExtent l="0" t="0" r="0" b="3810"/>
+            <wp:docPr id="1513282807" name="Picture 1" descr="A graph with a line and a line&#10;&#10;Description automatically generated"/>
+            <wp:cNvGraphicFramePr>
+              <a:graphicFrameLocks xmlns:a="http://schemas.openxmlformats.org/drawingml/2006/main" noChangeAspect="1"/>
+            </wp:cNvGraphicFramePr>
+            <a:graphic xmlns:a="http://schemas.openxmlformats.org/drawingml/2006/main">
+              <a:graphicData uri="http://schemas.openxmlformats.org/drawingml/2006/picture">
+                <pic:pic xmlns:pic="http://schemas.openxmlformats.org/drawingml/2006/picture">
+                  <pic:nvPicPr>
+                    <pic:cNvPr id="1513282807" name="Picture 1" descr="A graph with a line and a line&#10;&#10;Description automatically generated"/>
+                    <pic:cNvPicPr/>
+                  </pic:nvPicPr>
+                  <pic:blipFill>
+                    <a:blip r:embed="rId13"/>
+                    <a:stretch>
+                      <a:fillRect/>
+                    </a:stretch>
+                  </pic:blipFill>
+                  <pic:spPr>
+                    <a:xfrm>
+                      <a:off x="0" y="0"/>
+                      <a:ext cx="5400040" cy="3361690"/>
+                    </a:xfrm>
+                    <a:prstGeom prst="rect">
+                      <a:avLst/>
+                    </a:prstGeom>
+                  </pic:spPr>
+                </pic:pic>
+              </a:graphicData>
+            </a:graphic>
+          </wp:inline>
+        </w:drawing>
+      </w:r>
+    </w:p>
+    <w:p>
+      <w:pPr>
+        <w:pStyle w:val="Caption"/>
+        <w:jc w:val="center"/>
+      </w:pPr>
+      <w:r>
+        <w:t xml:space="preserve">Figure </w:t>
+      </w:r>
+      <w:r>
+        <w:t>7</w:t>
+      </w:r>
+      <w:r>
+        <w:t xml:space="preserve">: </w:t>
+      </w:r>
+      <w:r>
+        <w:t>Simulated annealing and genetic algorithm</w:t>
+      </w:r>
+    </w:p>
     <w:p/>
     <w:p>
       <w:pPr>
@@ -4195,7 +4510,7 @@
 </file>
 
 <file path=word/numbering.xml><?xml version="1.0" encoding="utf-8"?>
-<w:numbering xmlns:wpc="http://schemas.microsoft.com/office/word/2010/wordprocessingCanvas" xmlns:cx="http://schemas.microsoft.com/office/drawing/2014/chartex" xmlns:cx1="http://schemas.microsoft.com/office/drawing/2015/9/8/chartex" xmlns:cx2="http://schemas.microsoft.com/office/drawing/2015/10/21/chartex" xmlns:cx3="http://schemas.microsoft.com/office/drawing/2016/5/9/chartex" xmlns:cx4="http://schemas.microsoft.com/office/drawing/2016/5/10/chartex" xmlns:cx5="http://schemas.microsoft.com/office/drawing/2016/5/11/chartex" xmlns:cx6="http://schemas.microsoft.com/office/drawing/2016/5/12/chartex" xmlns:cx7="http://schemas.microsoft.com/office/drawing/2016/5/13/chartex" xmlns:cx8="http://schemas.microsoft.com/office/drawing/2016/5/14/chartex" xmlns:mc="http://schemas.openxmlformats.org/markup-compatibility/2006" xmlns:aink="http://schemas.microsoft.com/office/drawing/2016/ink" xmlns:am3d="http://schemas.microsoft.com/office/drawing/2017/model3d" xmlns:o="urn:schemas-microsoft-com:office:office" xmlns:oel="http://schemas.microsoft.com/office/2019/extlst" xmlns:r="http://schemas.openxmlformats.org/officeDocument/2006/relationships" xmlns:m="http://schemas.openxmlformats.org/officeDocument/2006/math" xmlns:v="urn:schemas-microsoft-com:vml" xmlns:wp14="http://schemas.microsoft.com/office/word/2010/wordprocessingDrawing" xmlns:wp="http://schemas.openxmlformats.org/drawingml/2006/wordprocessingDrawing" xmlns:w10="urn:schemas-microsoft-com:office:word" xmlns:w="http://schemas.openxmlformats.org/wordprocessingml/2006/main" xmlns:w14="http://schemas.microsoft.com/office/word/2010/wordml" xmlns:w15="http://schemas.microsoft.com/office/word/2012/wordml" xmlns:w16cex="http://schemas.microsoft.com/office/word/2018/wordml/cex" xmlns:w16cid="http://schemas.microsoft.com/office/word/2016/wordml/cid" xmlns:w16="http://schemas.microsoft.com/office/word/2018/wordml" xmlns:w16du="http://schemas.microsoft.com/office/word/2023/wordml/word16du" xmlns:w16sdtdh="http://schemas.microsoft.com/office/word/2020/wordml/sdtdatahash" xmlns:w16se="http://schemas.microsoft.com/office/word/2015/wordml/symex" xmlns:wpg="http://schemas.microsoft.com/office/word/2010/wordprocessingGroup" xmlns:wpi="http://schemas.microsoft.com/office/word/2010/wordprocessingInk" xmlns:wne="http://schemas.microsoft.com/office/word/2006/wordml" xmlns:wps="http://schemas.microsoft.com/office/word/2010/wordprocessingShape" mc:Ignorable="w14 w15 w16se w16cid w16 w16cex w16sdtdh w16du wp14">
+<w:numbering xmlns:wpc="http://schemas.microsoft.com/office/word/2010/wordprocessingCanvas" xmlns:cx="http://schemas.microsoft.com/office/drawing/2014/chartex" xmlns:cx1="http://schemas.microsoft.com/office/drawing/2015/9/8/chartex" xmlns:cx2="http://schemas.microsoft.com/office/drawing/2015/10/21/chartex" xmlns:cx3="http://schemas.microsoft.com/office/drawing/2016/5/9/chartex" xmlns:cx4="http://schemas.microsoft.com/office/drawing/2016/5/10/chartex" xmlns:cx5="http://schemas.microsoft.com/office/drawing/2016/5/11/chartex" xmlns:cx6="http://schemas.microsoft.com/office/drawing/2016/5/12/chartex" xmlns:cx7="http://schemas.microsoft.com/office/drawing/2016/5/13/chartex" xmlns:cx8="http://schemas.microsoft.com/office/drawing/2016/5/14/chartex" xmlns:mc="http://schemas.openxmlformats.org/markup-compatibility/2006" xmlns:aink="http://schemas.microsoft.com/office/drawing/2016/ink" xmlns:am3d="http://schemas.microsoft.com/office/drawing/2017/model3d" xmlns:o="urn:schemas-microsoft-com:office:office" xmlns:oel="http://schemas.microsoft.com/office/2019/extlst" xmlns:r="http://schemas.openxmlformats.org/officeDocument/2006/relationships" xmlns:m="http://schemas.openxmlformats.org/officeDocument/2006/math" xmlns:v="urn:schemas-microsoft-com:vml" xmlns:wp14="http://schemas.microsoft.com/office/word/2010/wordprocessingDrawing" xmlns:wp="http://schemas.openxmlformats.org/drawingml/2006/wordprocessingDrawing" xmlns:w10="urn:schemas-microsoft-com:office:word" xmlns:w="http://schemas.openxmlformats.org/wordprocessingml/2006/main" xmlns:w14="http://schemas.microsoft.com/office/word/2010/wordml" xmlns:w15="http://schemas.microsoft.com/office/word/2012/wordml" xmlns:w16cex="http://schemas.microsoft.com/office/word/2018/wordml/cex" xmlns:w16cid="http://schemas.microsoft.com/office/word/2016/wordml/cid" xmlns:w16="http://schemas.microsoft.com/office/word/2018/wordml" xmlns:w16sdtdh="http://schemas.microsoft.com/office/word/2020/wordml/sdtdatahash" xmlns:w16se="http://schemas.microsoft.com/office/word/2015/wordml/symex" xmlns:wpg="http://schemas.microsoft.com/office/word/2010/wordprocessingGroup" xmlns:wpi="http://schemas.microsoft.com/office/word/2010/wordprocessingInk" xmlns:wne="http://schemas.microsoft.com/office/word/2006/wordml" xmlns:wps="http://schemas.microsoft.com/office/word/2010/wordprocessingShape" mc:Ignorable="w14 w15 w16se w16cid w16 w16cex w16sdtdh wp14">
   <w:abstractNum w:abstractNumId="0" w15:restartNumberingAfterBreak="0">
     <w:nsid w:val="01763EB9"/>
     <w:multiLevelType w:val="hybridMultilevel"/>
@@ -5101,6 +5416,119 @@
     </w:lvl>
   </w:abstractNum>
   <w:abstractNum w:abstractNumId="8" w15:restartNumberingAfterBreak="0">
+    <w:nsid w:val="6BEF762F"/>
+    <w:multiLevelType w:val="hybridMultilevel"/>
+    <w:tmpl w:val="B4968720"/>
+    <w:lvl w:ilvl="0" w:tplc="04090001">
+      <w:start w:val="1"/>
+      <w:numFmt w:val="bullet"/>
+      <w:lvlText w:val=""/>
+      <w:lvlJc w:val="left"/>
+      <w:pPr>
+        <w:ind w:left="720" w:hanging="360"/>
+      </w:pPr>
+      <w:rPr>
+        <w:rFonts w:ascii="Symbol" w:hAnsi="Symbol" w:hint="default"/>
+      </w:rPr>
+    </w:lvl>
+    <w:lvl w:ilvl="1" w:tplc="08090003" w:tentative="1">
+      <w:start w:val="1"/>
+      <w:numFmt w:val="bullet"/>
+      <w:lvlText w:val="o"/>
+      <w:lvlJc w:val="left"/>
+      <w:pPr>
+        <w:ind w:left="1440" w:hanging="360"/>
+      </w:pPr>
+      <w:rPr>
+        <w:rFonts w:ascii="Courier New" w:hAnsi="Courier New" w:cs="Courier New" w:hint="default"/>
+      </w:rPr>
+    </w:lvl>
+    <w:lvl w:ilvl="2" w:tplc="08090005" w:tentative="1">
+      <w:start w:val="1"/>
+      <w:numFmt w:val="bullet"/>
+      <w:lvlText w:val=""/>
+      <w:lvlJc w:val="left"/>
+      <w:pPr>
+        <w:ind w:left="2160" w:hanging="360"/>
+      </w:pPr>
+      <w:rPr>
+        <w:rFonts w:ascii="Wingdings" w:hAnsi="Wingdings" w:hint="default"/>
+      </w:rPr>
+    </w:lvl>
+    <w:lvl w:ilvl="3" w:tplc="08090001" w:tentative="1">
+      <w:start w:val="1"/>
+      <w:numFmt w:val="bullet"/>
+      <w:lvlText w:val=""/>
+      <w:lvlJc w:val="left"/>
+      <w:pPr>
+        <w:ind w:left="2880" w:hanging="360"/>
+      </w:pPr>
+      <w:rPr>
+        <w:rFonts w:ascii="Symbol" w:hAnsi="Symbol" w:hint="default"/>
+      </w:rPr>
+    </w:lvl>
+    <w:lvl w:ilvl="4" w:tplc="08090003" w:tentative="1">
+      <w:start w:val="1"/>
+      <w:numFmt w:val="bullet"/>
+      <w:lvlText w:val="o"/>
+      <w:lvlJc w:val="left"/>
+      <w:pPr>
+        <w:ind w:left="3600" w:hanging="360"/>
+      </w:pPr>
+      <w:rPr>
+        <w:rFonts w:ascii="Courier New" w:hAnsi="Courier New" w:cs="Courier New" w:hint="default"/>
+      </w:rPr>
+    </w:lvl>
+    <w:lvl w:ilvl="5" w:tplc="08090005" w:tentative="1">
+      <w:start w:val="1"/>
+      <w:numFmt w:val="bullet"/>
+      <w:lvlText w:val=""/>
+      <w:lvlJc w:val="left"/>
+      <w:pPr>
+        <w:ind w:left="4320" w:hanging="360"/>
+      </w:pPr>
+      <w:rPr>
+        <w:rFonts w:ascii="Wingdings" w:hAnsi="Wingdings" w:hint="default"/>
+      </w:rPr>
+    </w:lvl>
+    <w:lvl w:ilvl="6" w:tplc="08090001" w:tentative="1">
+      <w:start w:val="1"/>
+      <w:numFmt w:val="bullet"/>
+      <w:lvlText w:val=""/>
+      <w:lvlJc w:val="left"/>
+      <w:pPr>
+        <w:ind w:left="5040" w:hanging="360"/>
+      </w:pPr>
+      <w:rPr>
+        <w:rFonts w:ascii="Symbol" w:hAnsi="Symbol" w:hint="default"/>
+      </w:rPr>
+    </w:lvl>
+    <w:lvl w:ilvl="7" w:tplc="08090003" w:tentative="1">
+      <w:start w:val="1"/>
+      <w:numFmt w:val="bullet"/>
+      <w:lvlText w:val="o"/>
+      <w:lvlJc w:val="left"/>
+      <w:pPr>
+        <w:ind w:left="5760" w:hanging="360"/>
+      </w:pPr>
+      <w:rPr>
+        <w:rFonts w:ascii="Courier New" w:hAnsi="Courier New" w:cs="Courier New" w:hint="default"/>
+      </w:rPr>
+    </w:lvl>
+    <w:lvl w:ilvl="8" w:tplc="08090005" w:tentative="1">
+      <w:start w:val="1"/>
+      <w:numFmt w:val="bullet"/>
+      <w:lvlText w:val=""/>
+      <w:lvlJc w:val="left"/>
+      <w:pPr>
+        <w:ind w:left="6480" w:hanging="360"/>
+      </w:pPr>
+      <w:rPr>
+        <w:rFonts w:ascii="Wingdings" w:hAnsi="Wingdings" w:hint="default"/>
+      </w:rPr>
+    </w:lvl>
+  </w:abstractNum>
+  <w:abstractNum w:abstractNumId="9" w15:restartNumberingAfterBreak="0">
     <w:nsid w:val="7E9C701D"/>
     <w:multiLevelType w:val="hybridMultilevel"/>
     <w:tmpl w:val="B62438A0"/>
@@ -5214,7 +5642,7 @@
     </w:lvl>
   </w:abstractNum>
   <w:num w:numId="1" w16cid:durableId="1925382970">
-    <w:abstractNumId w:val="8"/>
+    <w:abstractNumId w:val="9"/>
   </w:num>
   <w:num w:numId="2" w16cid:durableId="1797286143">
     <w:abstractNumId w:val="5"/>
@@ -5240,11 +5668,14 @@
   <w:num w:numId="9" w16cid:durableId="1503426758">
     <w:abstractNumId w:val="1"/>
   </w:num>
+  <w:num w:numId="10" w16cid:durableId="811486822">
+    <w:abstractNumId w:val="8"/>
+  </w:num>
 </w:numbering>
 </file>
 
 <file path=word/styles.xml><?xml version="1.0" encoding="utf-8"?>
-<w:styles xmlns:mc="http://schemas.openxmlformats.org/markup-compatibility/2006" xmlns:r="http://schemas.openxmlformats.org/officeDocument/2006/relationships" xmlns:w="http://schemas.openxmlformats.org/wordprocessingml/2006/main" xmlns:w14="http://schemas.microsoft.com/office/word/2010/wordml" xmlns:w15="http://schemas.microsoft.com/office/word/2012/wordml" xmlns:w16cex="http://schemas.microsoft.com/office/word/2018/wordml/cex" xmlns:w16cid="http://schemas.microsoft.com/office/word/2016/wordml/cid" xmlns:w16="http://schemas.microsoft.com/office/word/2018/wordml" xmlns:w16du="http://schemas.microsoft.com/office/word/2023/wordml/word16du" xmlns:w16sdtdh="http://schemas.microsoft.com/office/word/2020/wordml/sdtdatahash" xmlns:w16se="http://schemas.microsoft.com/office/word/2015/wordml/symex" mc:Ignorable="w14 w15 w16se w16cid w16 w16cex w16sdtdh w16du">
+<w:styles xmlns:mc="http://schemas.openxmlformats.org/markup-compatibility/2006" xmlns:r="http://schemas.openxmlformats.org/officeDocument/2006/relationships" xmlns:w="http://schemas.openxmlformats.org/wordprocessingml/2006/main" xmlns:w14="http://schemas.microsoft.com/office/word/2010/wordml" xmlns:w15="http://schemas.microsoft.com/office/word/2012/wordml" xmlns:w16cex="http://schemas.microsoft.com/office/word/2018/wordml/cex" xmlns:w16cid="http://schemas.microsoft.com/office/word/2016/wordml/cid" xmlns:w16="http://schemas.microsoft.com/office/word/2018/wordml" xmlns:w16sdtdh="http://schemas.microsoft.com/office/word/2020/wordml/sdtdatahash" xmlns:w16se="http://schemas.microsoft.com/office/word/2015/wordml/symex" mc:Ignorable="w14 w15 w16se w16cid w16 w16cex w16sdtdh">
   <w:docDefaults>
     <w:rPrDefault>
       <w:rPr>

</xml_diff>

<commit_message>
up update to index
</commit_message>
<xml_diff>
--- a/Report.docx
+++ b/Report.docx
@@ -339,6 +339,7 @@
           <w:bCs/>
           <w:sz w:val="24"/>
           <w:szCs w:val="24"/>
+          <w:lang w:val="pt-PT"/>
         </w:rPr>
       </w:pPr>
       <w:r>
@@ -347,15 +348,18 @@
           <w:bCs/>
           <w:sz w:val="24"/>
           <w:szCs w:val="24"/>
+          <w:lang w:val="pt-PT"/>
         </w:rPr>
         <w:t xml:space="preserve">Group </w:t>
       </w:r>
+      <w:proofErr w:type="spellStart"/>
       <w:r>
         <w:rPr>
           <w:b/>
           <w:bCs/>
           <w:sz w:val="24"/>
           <w:szCs w:val="24"/>
+          <w:lang w:val="pt-PT"/>
         </w:rPr>
         <w:t>N</w:t>
       </w:r>
@@ -365,15 +369,18 @@
           <w:bCs/>
           <w:sz w:val="24"/>
           <w:szCs w:val="24"/>
+          <w:lang w:val="pt-PT"/>
         </w:rPr>
         <w:t>ame</w:t>
       </w:r>
+      <w:proofErr w:type="spellEnd"/>
       <w:r>
         <w:rPr>
           <w:b/>
           <w:bCs/>
           <w:sz w:val="24"/>
           <w:szCs w:val="24"/>
+          <w:lang w:val="pt-PT"/>
         </w:rPr>
         <w:t xml:space="preserve"> –</w:t>
       </w:r>
@@ -383,6 +390,7 @@
           <w:bCs/>
           <w:sz w:val="24"/>
           <w:szCs w:val="24"/>
+          <w:lang w:val="pt-PT"/>
         </w:rPr>
         <w:t xml:space="preserve"> Queen</w:t>
       </w:r>
@@ -571,8 +579,10 @@
             </w:tabs>
             <w:rPr>
               <w:rFonts w:eastAsiaTheme="minorEastAsia"/>
+              <w:noProof/>
               <w:sz w:val="24"/>
               <w:szCs w:val="24"/>
+              <w:lang w:val="en-GB" w:eastAsia="en-GB"/>
             </w:rPr>
           </w:pPr>
           <w:r>
@@ -584,50 +594,58 @@
           <w:r>
             <w:fldChar w:fldCharType="separate"/>
           </w:r>
-          <w:hyperlink w:anchor="_Toc168154496" w:history="1">
+          <w:hyperlink w:anchor="_Toc168266804" w:history="1">
             <w:r>
               <w:rPr>
                 <w:rStyle w:val="Hyperlink"/>
+                <w:noProof/>
               </w:rPr>
               <w:t>Problem</w:t>
             </w:r>
             <w:r>
               <w:rPr>
+                <w:noProof/>
                 <w:webHidden/>
               </w:rPr>
               <w:tab/>
             </w:r>
             <w:r>
               <w:rPr>
+                <w:noProof/>
                 <w:webHidden/>
               </w:rPr>
               <w:fldChar w:fldCharType="begin"/>
             </w:r>
             <w:r>
               <w:rPr>
-                <w:webHidden/>
-              </w:rPr>
-              <w:instrText xml:space="preserve"> PAGEREF _Toc168154496 \h </w:instrText>
-            </w:r>
-            <w:r>
-              <w:rPr>
-                <w:webHidden/>
-              </w:rPr>
-            </w:r>
-            <w:r>
-              <w:rPr>
+                <w:noProof/>
+                <w:webHidden/>
+              </w:rPr>
+              <w:instrText xml:space="preserve"> PAGEREF _Toc168266804 \h </w:instrText>
+            </w:r>
+            <w:r>
+              <w:rPr>
+                <w:noProof/>
+                <w:webHidden/>
+              </w:rPr>
+            </w:r>
+            <w:r>
+              <w:rPr>
+                <w:noProof/>
                 <w:webHidden/>
               </w:rPr>
               <w:fldChar w:fldCharType="separate"/>
             </w:r>
             <w:r>
               <w:rPr>
+                <w:noProof/>
                 <w:webHidden/>
               </w:rPr>
               <w:t>3</w:t>
             </w:r>
             <w:r>
               <w:rPr>
+                <w:noProof/>
                 <w:webHidden/>
               </w:rPr>
               <w:fldChar w:fldCharType="end"/>
@@ -642,54 +660,64 @@
             </w:tabs>
             <w:rPr>
               <w:rFonts w:eastAsiaTheme="minorEastAsia"/>
+              <w:noProof/>
               <w:sz w:val="24"/>
               <w:szCs w:val="24"/>
+              <w:lang w:val="en-GB" w:eastAsia="en-GB"/>
             </w:rPr>
           </w:pPr>
-          <w:hyperlink w:anchor="_Toc168154497" w:history="1">
+          <w:hyperlink w:anchor="_Toc168266805" w:history="1">
             <w:r>
               <w:rPr>
                 <w:rStyle w:val="Hyperlink"/>
+                <w:noProof/>
               </w:rPr>
               <w:t>Representation</w:t>
             </w:r>
             <w:r>
               <w:rPr>
+                <w:noProof/>
                 <w:webHidden/>
               </w:rPr>
               <w:tab/>
             </w:r>
             <w:r>
               <w:rPr>
+                <w:noProof/>
                 <w:webHidden/>
               </w:rPr>
               <w:fldChar w:fldCharType="begin"/>
             </w:r>
             <w:r>
               <w:rPr>
-                <w:webHidden/>
-              </w:rPr>
-              <w:instrText xml:space="preserve"> PAGEREF _Toc168154497 \h </w:instrText>
-            </w:r>
-            <w:r>
-              <w:rPr>
-                <w:webHidden/>
-              </w:rPr>
-            </w:r>
-            <w:r>
-              <w:rPr>
+                <w:noProof/>
+                <w:webHidden/>
+              </w:rPr>
+              <w:instrText xml:space="preserve"> PAGEREF _Toc168266805 \h </w:instrText>
+            </w:r>
+            <w:r>
+              <w:rPr>
+                <w:noProof/>
+                <w:webHidden/>
+              </w:rPr>
+            </w:r>
+            <w:r>
+              <w:rPr>
+                <w:noProof/>
                 <w:webHidden/>
               </w:rPr>
               <w:fldChar w:fldCharType="separate"/>
             </w:r>
             <w:r>
               <w:rPr>
+                <w:noProof/>
                 <w:webHidden/>
               </w:rPr>
               <w:t>3</w:t>
             </w:r>
             <w:r>
               <w:rPr>
+                <w:noProof/>
                 <w:webHidden/>
               </w:rPr>
               <w:fldChar w:fldCharType="end"/>
@@ -704,54 +732,64 @@
             </w:tabs>
             <w:rPr>
               <w:rFonts w:eastAsiaTheme="minorEastAsia"/>
+              <w:noProof/>
               <w:sz w:val="24"/>
               <w:szCs w:val="24"/>
+              <w:lang w:val="en-GB" w:eastAsia="en-GB"/>
             </w:rPr>
           </w:pPr>
-          <w:hyperlink w:anchor="_Toc168154498" w:history="1">
+          <w:hyperlink w:anchor="_Toc168266806" w:history="1">
             <w:r>
               <w:rPr>
                 <w:rStyle w:val="Hyperlink"/>
+                <w:noProof/>
               </w:rPr>
               <w:t>Initialization and Structure</w:t>
             </w:r>
             <w:r>
               <w:rPr>
+                <w:noProof/>
                 <w:webHidden/>
               </w:rPr>
               <w:tab/>
             </w:r>
             <w:r>
               <w:rPr>
+                <w:noProof/>
                 <w:webHidden/>
               </w:rPr>
               <w:fldChar w:fldCharType="begin"/>
             </w:r>
             <w:r>
               <w:rPr>
-                <w:webHidden/>
-              </w:rPr>
-              <w:instrText xml:space="preserve"> PAGEREF _Toc168154498 \h </w:instrText>
-            </w:r>
-            <w:r>
-              <w:rPr>
-                <w:webHidden/>
-              </w:rPr>
-            </w:r>
-            <w:r>
-              <w:rPr>
+                <w:noProof/>
+                <w:webHidden/>
+              </w:rPr>
+              <w:instrText xml:space="preserve"> PAGEREF _Toc168266806 \h </w:instrText>
+            </w:r>
+            <w:r>
+              <w:rPr>
+                <w:noProof/>
+                <w:webHidden/>
+              </w:rPr>
+            </w:r>
+            <w:r>
+              <w:rPr>
+                <w:noProof/>
                 <w:webHidden/>
               </w:rPr>
               <w:fldChar w:fldCharType="separate"/>
             </w:r>
             <w:r>
               <w:rPr>
+                <w:noProof/>
                 <w:webHidden/>
               </w:rPr>
               <w:t>3</w:t>
             </w:r>
             <w:r>
               <w:rPr>
+                <w:noProof/>
                 <w:webHidden/>
               </w:rPr>
               <w:fldChar w:fldCharType="end"/>
@@ -764,51 +802,66 @@
             <w:tabs>
               <w:tab w:val="right" w:leader="dot" w:pos="8494"/>
             </w:tabs>
+            <w:rPr>
+              <w:rFonts w:eastAsiaTheme="minorEastAsia"/>
+              <w:noProof/>
+              <w:sz w:val="24"/>
+              <w:szCs w:val="24"/>
+              <w:lang w:val="en-GB" w:eastAsia="en-GB"/>
+            </w:rPr>
           </w:pPr>
-          <w:hyperlink w:anchor="_Toc168154499" w:history="1">
+          <w:hyperlink w:anchor="_Toc168266807" w:history="1">
             <w:r>
               <w:rPr>
                 <w:rStyle w:val="Hyperlink"/>
+                <w:noProof/>
               </w:rPr>
               <w:t>Fitness</w:t>
             </w:r>
             <w:r>
               <w:rPr>
+                <w:noProof/>
                 <w:webHidden/>
               </w:rPr>
               <w:tab/>
             </w:r>
             <w:r>
               <w:rPr>
+                <w:noProof/>
                 <w:webHidden/>
               </w:rPr>
               <w:fldChar w:fldCharType="begin"/>
             </w:r>
             <w:r>
               <w:rPr>
-                <w:webHidden/>
-              </w:rPr>
-              <w:instrText xml:space="preserve"> PAGEREF _Toc168154499 \h </w:instrText>
-            </w:r>
-            <w:r>
-              <w:rPr>
-                <w:webHidden/>
-              </w:rPr>
-            </w:r>
-            <w:r>
-              <w:rPr>
+                <w:noProof/>
+                <w:webHidden/>
+              </w:rPr>
+              <w:instrText xml:space="preserve"> PAGEREF _Toc168266807 \h </w:instrText>
+            </w:r>
+            <w:r>
+              <w:rPr>
+                <w:noProof/>
+                <w:webHidden/>
+              </w:rPr>
+            </w:r>
+            <w:r>
+              <w:rPr>
+                <w:noProof/>
                 <w:webHidden/>
               </w:rPr>
               <w:fldChar w:fldCharType="separate"/>
             </w:r>
             <w:r>
               <w:rPr>
+                <w:noProof/>
                 <w:webHidden/>
               </w:rPr>
               <w:t>4</w:t>
             </w:r>
             <w:r>
               <w:rPr>
+                <w:noProof/>
                 <w:webHidden/>
               </w:rPr>
               <w:fldChar w:fldCharType="end"/>
@@ -821,51 +874,66 @@
             <w:tabs>
               <w:tab w:val="right" w:leader="dot" w:pos="8494"/>
             </w:tabs>
+            <w:rPr>
+              <w:rFonts w:eastAsiaTheme="minorEastAsia"/>
+              <w:noProof/>
+              <w:sz w:val="24"/>
+              <w:szCs w:val="24"/>
+              <w:lang w:val="en-GB" w:eastAsia="en-GB"/>
+            </w:rPr>
           </w:pPr>
-          <w:hyperlink w:anchor="_Toc168154500" w:history="1">
+          <w:hyperlink w:anchor="_Toc168266808" w:history="1">
             <w:r>
               <w:rPr>
                 <w:rStyle w:val="Hyperlink"/>
+                <w:noProof/>
               </w:rPr>
               <w:t>Selection Functions</w:t>
             </w:r>
             <w:r>
               <w:rPr>
+                <w:noProof/>
                 <w:webHidden/>
               </w:rPr>
               <w:tab/>
             </w:r>
             <w:r>
               <w:rPr>
+                <w:noProof/>
                 <w:webHidden/>
               </w:rPr>
               <w:fldChar w:fldCharType="begin"/>
             </w:r>
             <w:r>
               <w:rPr>
-                <w:webHidden/>
-              </w:rPr>
-              <w:instrText xml:space="preserve"> PAGEREF _Toc168154500 \h </w:instrText>
-            </w:r>
-            <w:r>
-              <w:rPr>
-                <w:webHidden/>
-              </w:rPr>
-            </w:r>
-            <w:r>
-              <w:rPr>
+                <w:noProof/>
+                <w:webHidden/>
+              </w:rPr>
+              <w:instrText xml:space="preserve"> PAGEREF _Toc168266808 \h </w:instrText>
+            </w:r>
+            <w:r>
+              <w:rPr>
+                <w:noProof/>
+                <w:webHidden/>
+              </w:rPr>
+            </w:r>
+            <w:r>
+              <w:rPr>
+                <w:noProof/>
                 <w:webHidden/>
               </w:rPr>
               <w:fldChar w:fldCharType="separate"/>
             </w:r>
             <w:r>
               <w:rPr>
+                <w:noProof/>
                 <w:webHidden/>
               </w:rPr>
               <w:t>4</w:t>
             </w:r>
             <w:r>
               <w:rPr>
+                <w:noProof/>
                 <w:webHidden/>
               </w:rPr>
               <w:fldChar w:fldCharType="end"/>
@@ -878,51 +946,66 @@
             <w:tabs>
               <w:tab w:val="right" w:leader="dot" w:pos="8494"/>
             </w:tabs>
+            <w:rPr>
+              <w:rFonts w:eastAsiaTheme="minorEastAsia"/>
+              <w:noProof/>
+              <w:sz w:val="24"/>
+              <w:szCs w:val="24"/>
+              <w:lang w:val="en-GB" w:eastAsia="en-GB"/>
+            </w:rPr>
           </w:pPr>
-          <w:hyperlink w:anchor="_Toc168154501" w:history="1">
+          <w:hyperlink w:anchor="_Toc168266809" w:history="1">
             <w:r>
               <w:rPr>
                 <w:rStyle w:val="Hyperlink"/>
+                <w:noProof/>
               </w:rPr>
               <w:t>Crossover Functions</w:t>
             </w:r>
             <w:r>
               <w:rPr>
+                <w:noProof/>
                 <w:webHidden/>
               </w:rPr>
               <w:tab/>
             </w:r>
             <w:r>
               <w:rPr>
+                <w:noProof/>
                 <w:webHidden/>
               </w:rPr>
               <w:fldChar w:fldCharType="begin"/>
             </w:r>
             <w:r>
               <w:rPr>
-                <w:webHidden/>
-              </w:rPr>
-              <w:instrText xml:space="preserve"> PAGEREF _Toc168154501 \h </w:instrText>
-            </w:r>
-            <w:r>
-              <w:rPr>
-                <w:webHidden/>
-              </w:rPr>
-            </w:r>
-            <w:r>
-              <w:rPr>
+                <w:noProof/>
+                <w:webHidden/>
+              </w:rPr>
+              <w:instrText xml:space="preserve"> PAGEREF _Toc168266809 \h </w:instrText>
+            </w:r>
+            <w:r>
+              <w:rPr>
+                <w:noProof/>
+                <w:webHidden/>
+              </w:rPr>
+            </w:r>
+            <w:r>
+              <w:rPr>
+                <w:noProof/>
                 <w:webHidden/>
               </w:rPr>
               <w:fldChar w:fldCharType="separate"/>
             </w:r>
             <w:r>
               <w:rPr>
-                <w:webHidden/>
-              </w:rPr>
-              <w:t>4</w:t>
-            </w:r>
-            <w:r>
-              <w:rPr>
+                <w:noProof/>
+                <w:webHidden/>
+              </w:rPr>
+              <w:t>5</w:t>
+            </w:r>
+            <w:r>
+              <w:rPr>
+                <w:noProof/>
                 <w:webHidden/>
               </w:rPr>
               <w:fldChar w:fldCharType="end"/>
@@ -935,51 +1018,66 @@
             <w:tabs>
               <w:tab w:val="right" w:leader="dot" w:pos="8494"/>
             </w:tabs>
+            <w:rPr>
+              <w:rFonts w:eastAsiaTheme="minorEastAsia"/>
+              <w:noProof/>
+              <w:sz w:val="24"/>
+              <w:szCs w:val="24"/>
+              <w:lang w:val="en-GB" w:eastAsia="en-GB"/>
+            </w:rPr>
           </w:pPr>
-          <w:hyperlink w:anchor="_Toc168154502" w:history="1">
+          <w:hyperlink w:anchor="_Toc168266810" w:history="1">
             <w:r>
               <w:rPr>
                 <w:rStyle w:val="Hyperlink"/>
-              </w:rPr>
-              <w:t>Mutation Function</w:t>
-            </w:r>
-            <w:r>
-              <w:rPr>
+                <w:noProof/>
+              </w:rPr>
+              <w:t>Mutation Functions</w:t>
+            </w:r>
+            <w:r>
+              <w:rPr>
+                <w:noProof/>
                 <w:webHidden/>
               </w:rPr>
               <w:tab/>
             </w:r>
             <w:r>
               <w:rPr>
+                <w:noProof/>
                 <w:webHidden/>
               </w:rPr>
               <w:fldChar w:fldCharType="begin"/>
             </w:r>
             <w:r>
               <w:rPr>
-                <w:webHidden/>
-              </w:rPr>
-              <w:instrText xml:space="preserve"> PAGEREF _Toc168154502 \h </w:instrText>
-            </w:r>
-            <w:r>
-              <w:rPr>
-                <w:webHidden/>
-              </w:rPr>
-            </w:r>
-            <w:r>
-              <w:rPr>
+                <w:noProof/>
+                <w:webHidden/>
+              </w:rPr>
+              <w:instrText xml:space="preserve"> PAGEREF _Toc168266810 \h </w:instrText>
+            </w:r>
+            <w:r>
+              <w:rPr>
+                <w:noProof/>
+                <w:webHidden/>
+              </w:rPr>
+            </w:r>
+            <w:r>
+              <w:rPr>
+                <w:noProof/>
                 <w:webHidden/>
               </w:rPr>
               <w:fldChar w:fldCharType="separate"/>
             </w:r>
             <w:r>
               <w:rPr>
+                <w:noProof/>
                 <w:webHidden/>
               </w:rPr>
               <w:t>5</w:t>
             </w:r>
             <w:r>
               <w:rPr>
+                <w:noProof/>
                 <w:webHidden/>
               </w:rPr>
               <w:fldChar w:fldCharType="end"/>
@@ -992,51 +1090,66 @@
             <w:tabs>
               <w:tab w:val="right" w:leader="dot" w:pos="8494"/>
             </w:tabs>
+            <w:rPr>
+              <w:rFonts w:eastAsiaTheme="minorEastAsia"/>
+              <w:noProof/>
+              <w:sz w:val="24"/>
+              <w:szCs w:val="24"/>
+              <w:lang w:val="en-GB" w:eastAsia="en-GB"/>
+            </w:rPr>
           </w:pPr>
-          <w:hyperlink w:anchor="_Toc168154503" w:history="1">
+          <w:hyperlink w:anchor="_Toc168266811" w:history="1">
             <w:r>
               <w:rPr>
                 <w:rStyle w:val="Hyperlink"/>
+                <w:noProof/>
               </w:rPr>
               <w:t>Elitism</w:t>
             </w:r>
             <w:r>
               <w:rPr>
+                <w:noProof/>
                 <w:webHidden/>
               </w:rPr>
               <w:tab/>
             </w:r>
             <w:r>
               <w:rPr>
+                <w:noProof/>
                 <w:webHidden/>
               </w:rPr>
               <w:fldChar w:fldCharType="begin"/>
             </w:r>
             <w:r>
               <w:rPr>
-                <w:webHidden/>
-              </w:rPr>
-              <w:instrText xml:space="preserve"> PAGEREF _Toc168154503 \h </w:instrText>
-            </w:r>
-            <w:r>
-              <w:rPr>
-                <w:webHidden/>
-              </w:rPr>
-            </w:r>
-            <w:r>
-              <w:rPr>
+                <w:noProof/>
+                <w:webHidden/>
+              </w:rPr>
+              <w:instrText xml:space="preserve"> PAGEREF _Toc168266811 \h </w:instrText>
+            </w:r>
+            <w:r>
+              <w:rPr>
+                <w:noProof/>
+                <w:webHidden/>
+              </w:rPr>
+            </w:r>
+            <w:r>
+              <w:rPr>
+                <w:noProof/>
                 <w:webHidden/>
               </w:rPr>
               <w:fldChar w:fldCharType="separate"/>
             </w:r>
             <w:r>
               <w:rPr>
+                <w:noProof/>
                 <w:webHidden/>
               </w:rPr>
               <w:t>5</w:t>
             </w:r>
             <w:r>
               <w:rPr>
+                <w:noProof/>
                 <w:webHidden/>
               </w:rPr>
               <w:fldChar w:fldCharType="end"/>
@@ -1051,54 +1164,64 @@
             </w:tabs>
             <w:rPr>
               <w:rFonts w:eastAsiaTheme="minorEastAsia"/>
+              <w:noProof/>
               <w:sz w:val="24"/>
               <w:szCs w:val="24"/>
+              <w:lang w:val="en-GB" w:eastAsia="en-GB"/>
             </w:rPr>
           </w:pPr>
-          <w:hyperlink w:anchor="_Toc168154504" w:history="1">
+          <w:hyperlink w:anchor="_Toc168266812" w:history="1">
             <w:r>
               <w:rPr>
                 <w:rStyle w:val="Hyperlink"/>
+                <w:noProof/>
               </w:rPr>
               <w:t>Looking for the best model</w:t>
             </w:r>
             <w:r>
               <w:rPr>
+                <w:noProof/>
                 <w:webHidden/>
               </w:rPr>
               <w:tab/>
             </w:r>
             <w:r>
               <w:rPr>
+                <w:noProof/>
                 <w:webHidden/>
               </w:rPr>
               <w:fldChar w:fldCharType="begin"/>
             </w:r>
             <w:r>
               <w:rPr>
-                <w:webHidden/>
-              </w:rPr>
-              <w:instrText xml:space="preserve"> PAGEREF _Toc168154504 \h </w:instrText>
-            </w:r>
-            <w:r>
-              <w:rPr>
-                <w:webHidden/>
-              </w:rPr>
-            </w:r>
-            <w:r>
-              <w:rPr>
+                <w:noProof/>
+                <w:webHidden/>
+              </w:rPr>
+              <w:instrText xml:space="preserve"> PAGEREF _Toc168266812 \h </w:instrText>
+            </w:r>
+            <w:r>
+              <w:rPr>
+                <w:noProof/>
+                <w:webHidden/>
+              </w:rPr>
+            </w:r>
+            <w:r>
+              <w:rPr>
+                <w:noProof/>
                 <w:webHidden/>
               </w:rPr>
               <w:fldChar w:fldCharType="separate"/>
             </w:r>
             <w:r>
               <w:rPr>
+                <w:noProof/>
                 <w:webHidden/>
               </w:rPr>
               <w:t>5</w:t>
             </w:r>
             <w:r>
               <w:rPr>
+                <w:noProof/>
                 <w:webHidden/>
               </w:rPr>
               <w:fldChar w:fldCharType="end"/>
@@ -1111,51 +1234,66 @@
             <w:tabs>
               <w:tab w:val="right" w:leader="dot" w:pos="8494"/>
             </w:tabs>
+            <w:rPr>
+              <w:rFonts w:eastAsiaTheme="minorEastAsia"/>
+              <w:noProof/>
+              <w:sz w:val="24"/>
+              <w:szCs w:val="24"/>
+              <w:lang w:val="en-GB" w:eastAsia="en-GB"/>
+            </w:rPr>
           </w:pPr>
-          <w:hyperlink w:anchor="_Toc168154505" w:history="1">
+          <w:hyperlink w:anchor="_Toc168266813" w:history="1">
             <w:r>
               <w:rPr>
                 <w:rStyle w:val="Hyperlink"/>
+                <w:noProof/>
               </w:rPr>
               <w:t>Finding the best combination of functions</w:t>
             </w:r>
             <w:r>
               <w:rPr>
+                <w:noProof/>
                 <w:webHidden/>
               </w:rPr>
               <w:tab/>
             </w:r>
             <w:r>
               <w:rPr>
+                <w:noProof/>
                 <w:webHidden/>
               </w:rPr>
               <w:fldChar w:fldCharType="begin"/>
             </w:r>
             <w:r>
               <w:rPr>
-                <w:webHidden/>
-              </w:rPr>
-              <w:instrText xml:space="preserve"> PAGEREF _Toc168154505 \h </w:instrText>
-            </w:r>
-            <w:r>
-              <w:rPr>
-                <w:webHidden/>
-              </w:rPr>
-            </w:r>
-            <w:r>
-              <w:rPr>
+                <w:noProof/>
+                <w:webHidden/>
+              </w:rPr>
+              <w:instrText xml:space="preserve"> PAGEREF _Toc168266813 \h </w:instrText>
+            </w:r>
+            <w:r>
+              <w:rPr>
+                <w:noProof/>
+                <w:webHidden/>
+              </w:rPr>
+            </w:r>
+            <w:r>
+              <w:rPr>
+                <w:noProof/>
                 <w:webHidden/>
               </w:rPr>
               <w:fldChar w:fldCharType="separate"/>
             </w:r>
             <w:r>
               <w:rPr>
-                <w:webHidden/>
-              </w:rPr>
-              <w:t>5</w:t>
-            </w:r>
-            <w:r>
-              <w:rPr>
+                <w:noProof/>
+                <w:webHidden/>
+              </w:rPr>
+              <w:t>6</w:t>
+            </w:r>
+            <w:r>
+              <w:rPr>
+                <w:noProof/>
                 <w:webHidden/>
               </w:rPr>
               <w:fldChar w:fldCharType="end"/>
@@ -1168,51 +1306,66 @@
             <w:tabs>
               <w:tab w:val="right" w:leader="dot" w:pos="8494"/>
             </w:tabs>
+            <w:rPr>
+              <w:rFonts w:eastAsiaTheme="minorEastAsia"/>
+              <w:noProof/>
+              <w:sz w:val="24"/>
+              <w:szCs w:val="24"/>
+              <w:lang w:val="en-GB" w:eastAsia="en-GB"/>
+            </w:rPr>
           </w:pPr>
-          <w:hyperlink w:anchor="_Toc168154506" w:history="1">
+          <w:hyperlink w:anchor="_Toc168266814" w:history="1">
             <w:r>
               <w:rPr>
                 <w:rStyle w:val="Hyperlink"/>
+                <w:noProof/>
               </w:rPr>
               <w:t>Optimizing population size and elitism</w:t>
             </w:r>
             <w:r>
               <w:rPr>
+                <w:noProof/>
                 <w:webHidden/>
               </w:rPr>
               <w:tab/>
             </w:r>
             <w:r>
               <w:rPr>
+                <w:noProof/>
                 <w:webHidden/>
               </w:rPr>
               <w:fldChar w:fldCharType="begin"/>
             </w:r>
             <w:r>
               <w:rPr>
-                <w:webHidden/>
-              </w:rPr>
-              <w:instrText xml:space="preserve"> PAGEREF _Toc168154506 \h </w:instrText>
-            </w:r>
-            <w:r>
-              <w:rPr>
-                <w:webHidden/>
-              </w:rPr>
-            </w:r>
-            <w:r>
-              <w:rPr>
+                <w:noProof/>
+                <w:webHidden/>
+              </w:rPr>
+              <w:instrText xml:space="preserve"> PAGEREF _Toc168266814 \h </w:instrText>
+            </w:r>
+            <w:r>
+              <w:rPr>
+                <w:noProof/>
+                <w:webHidden/>
+              </w:rPr>
+            </w:r>
+            <w:r>
+              <w:rPr>
+                <w:noProof/>
                 <w:webHidden/>
               </w:rPr>
               <w:fldChar w:fldCharType="separate"/>
             </w:r>
             <w:r>
               <w:rPr>
+                <w:noProof/>
                 <w:webHidden/>
               </w:rPr>
               <w:t>6</w:t>
             </w:r>
             <w:r>
               <w:rPr>
+                <w:noProof/>
                 <w:webHidden/>
               </w:rPr>
               <w:fldChar w:fldCharType="end"/>
@@ -1225,51 +1378,66 @@
             <w:tabs>
               <w:tab w:val="right" w:leader="dot" w:pos="8494"/>
             </w:tabs>
+            <w:rPr>
+              <w:rFonts w:eastAsiaTheme="minorEastAsia"/>
+              <w:noProof/>
+              <w:sz w:val="24"/>
+              <w:szCs w:val="24"/>
+              <w:lang w:val="en-GB" w:eastAsia="en-GB"/>
+            </w:rPr>
           </w:pPr>
-          <w:hyperlink w:anchor="_Toc168154507" w:history="1">
+          <w:hyperlink w:anchor="_Toc168266815" w:history="1">
             <w:r>
               <w:rPr>
                 <w:rStyle w:val="Hyperlink"/>
+                <w:noProof/>
               </w:rPr>
               <w:t>Results and associated fluctuations</w:t>
             </w:r>
             <w:r>
               <w:rPr>
+                <w:noProof/>
                 <w:webHidden/>
               </w:rPr>
               <w:tab/>
             </w:r>
             <w:r>
               <w:rPr>
+                <w:noProof/>
                 <w:webHidden/>
               </w:rPr>
               <w:fldChar w:fldCharType="begin"/>
             </w:r>
             <w:r>
               <w:rPr>
-                <w:webHidden/>
-              </w:rPr>
-              <w:instrText xml:space="preserve"> PAGEREF _Toc168154507 \h </w:instrText>
-            </w:r>
-            <w:r>
-              <w:rPr>
-                <w:webHidden/>
-              </w:rPr>
-            </w:r>
-            <w:r>
-              <w:rPr>
+                <w:noProof/>
+                <w:webHidden/>
+              </w:rPr>
+              <w:instrText xml:space="preserve"> PAGEREF _Toc168266815 \h </w:instrText>
+            </w:r>
+            <w:r>
+              <w:rPr>
+                <w:noProof/>
+                <w:webHidden/>
+              </w:rPr>
+            </w:r>
+            <w:r>
+              <w:rPr>
+                <w:noProof/>
                 <w:webHidden/>
               </w:rPr>
               <w:fldChar w:fldCharType="separate"/>
             </w:r>
             <w:r>
               <w:rPr>
-                <w:webHidden/>
-              </w:rPr>
-              <w:t>6</w:t>
-            </w:r>
-            <w:r>
-              <w:rPr>
+                <w:noProof/>
+                <w:webHidden/>
+              </w:rPr>
+              <w:t>7</w:t>
+            </w:r>
+            <w:r>
+              <w:rPr>
+                <w:noProof/>
                 <w:webHidden/>
               </w:rPr>
               <w:fldChar w:fldCharType="end"/>
@@ -1284,54 +1452,281 @@
             </w:tabs>
             <w:rPr>
               <w:rFonts w:eastAsiaTheme="minorEastAsia"/>
+              <w:noProof/>
               <w:sz w:val="24"/>
               <w:szCs w:val="24"/>
+              <w:lang w:val="en-GB" w:eastAsia="en-GB"/>
             </w:rPr>
           </w:pPr>
-          <w:hyperlink w:anchor="_Toc168154508" w:history="1">
+          <w:hyperlink w:anchor="_Toc168266816" w:history="1">
             <w:r>
               <w:rPr>
                 <w:rStyle w:val="Hyperlink"/>
+                <w:noProof/>
+              </w:rPr>
+              <w:t>Addendum</w:t>
+            </w:r>
+            <w:r>
+              <w:rPr>
+                <w:noProof/>
+                <w:webHidden/>
+              </w:rPr>
+              <w:tab/>
+            </w:r>
+            <w:r>
+              <w:rPr>
+                <w:noProof/>
+                <w:webHidden/>
+              </w:rPr>
+              <w:fldChar w:fldCharType="begin"/>
+            </w:r>
+            <w:r>
+              <w:rPr>
+                <w:noProof/>
+                <w:webHidden/>
+              </w:rPr>
+              <w:instrText xml:space="preserve"> PAGEREF _Toc168266816 \h </w:instrText>
+            </w:r>
+            <w:r>
+              <w:rPr>
+                <w:noProof/>
+                <w:webHidden/>
+              </w:rPr>
+            </w:r>
+            <w:r>
+              <w:rPr>
+                <w:noProof/>
+                <w:webHidden/>
+              </w:rPr>
+              <w:fldChar w:fldCharType="separate"/>
+            </w:r>
+            <w:r>
+              <w:rPr>
+                <w:noProof/>
+                <w:webHidden/>
+              </w:rPr>
+              <w:t>7</w:t>
+            </w:r>
+            <w:r>
+              <w:rPr>
+                <w:noProof/>
+                <w:webHidden/>
+              </w:rPr>
+              <w:fldChar w:fldCharType="end"/>
+            </w:r>
+          </w:hyperlink>
+        </w:p>
+        <w:p>
+          <w:pPr>
+            <w:pStyle w:val="TOC2"/>
+            <w:tabs>
+              <w:tab w:val="right" w:leader="dot" w:pos="8494"/>
+            </w:tabs>
+            <w:rPr>
+              <w:rFonts w:eastAsiaTheme="minorEastAsia"/>
+              <w:noProof/>
+              <w:sz w:val="24"/>
+              <w:szCs w:val="24"/>
+              <w:lang w:val="en-GB" w:eastAsia="en-GB"/>
+            </w:rPr>
+          </w:pPr>
+          <w:hyperlink w:anchor="_Toc168266817" w:history="1">
+            <w:r>
+              <w:rPr>
+                <w:rStyle w:val="Hyperlink"/>
+                <w:noProof/>
+              </w:rPr>
+              <w:t>Comparison of Genetic Algorithm with other Algorithms</w:t>
+            </w:r>
+            <w:r>
+              <w:rPr>
+                <w:noProof/>
+                <w:webHidden/>
+              </w:rPr>
+              <w:tab/>
+            </w:r>
+            <w:r>
+              <w:rPr>
+                <w:noProof/>
+                <w:webHidden/>
+              </w:rPr>
+              <w:fldChar w:fldCharType="begin"/>
+            </w:r>
+            <w:r>
+              <w:rPr>
+                <w:noProof/>
+                <w:webHidden/>
+              </w:rPr>
+              <w:instrText xml:space="preserve"> PAGEREF _Toc168266817 \h </w:instrText>
+            </w:r>
+            <w:r>
+              <w:rPr>
+                <w:noProof/>
+                <w:webHidden/>
+              </w:rPr>
+            </w:r>
+            <w:r>
+              <w:rPr>
+                <w:noProof/>
+                <w:webHidden/>
+              </w:rPr>
+              <w:fldChar w:fldCharType="separate"/>
+            </w:r>
+            <w:r>
+              <w:rPr>
+                <w:noProof/>
+                <w:webHidden/>
+              </w:rPr>
+              <w:t>7</w:t>
+            </w:r>
+            <w:r>
+              <w:rPr>
+                <w:noProof/>
+                <w:webHidden/>
+              </w:rPr>
+              <w:fldChar w:fldCharType="end"/>
+            </w:r>
+          </w:hyperlink>
+        </w:p>
+        <w:p>
+          <w:pPr>
+            <w:pStyle w:val="TOC1"/>
+            <w:tabs>
+              <w:tab w:val="right" w:leader="dot" w:pos="8494"/>
+            </w:tabs>
+            <w:rPr>
+              <w:rFonts w:eastAsiaTheme="minorEastAsia"/>
+              <w:noProof/>
+              <w:sz w:val="24"/>
+              <w:szCs w:val="24"/>
+              <w:lang w:val="en-GB" w:eastAsia="en-GB"/>
+            </w:rPr>
+          </w:pPr>
+          <w:hyperlink w:anchor="_Toc168266818" w:history="1">
+            <w:r>
+              <w:rPr>
+                <w:rStyle w:val="Hyperlink"/>
+                <w:noProof/>
               </w:rPr>
               <w:t>Annex</w:t>
             </w:r>
             <w:r>
               <w:rPr>
+                <w:noProof/>
                 <w:webHidden/>
               </w:rPr>
               <w:tab/>
             </w:r>
             <w:r>
               <w:rPr>
+                <w:noProof/>
                 <w:webHidden/>
               </w:rPr>
               <w:fldChar w:fldCharType="begin"/>
             </w:r>
             <w:r>
               <w:rPr>
-                <w:webHidden/>
-              </w:rPr>
-              <w:instrText xml:space="preserve"> PAGEREF _Toc168154508 \h </w:instrText>
-            </w:r>
-            <w:r>
-              <w:rPr>
-                <w:webHidden/>
-              </w:rPr>
-            </w:r>
-            <w:r>
-              <w:rPr>
+                <w:noProof/>
+                <w:webHidden/>
+              </w:rPr>
+              <w:instrText xml:space="preserve"> PAGEREF _Toc168266818 \h </w:instrText>
+            </w:r>
+            <w:r>
+              <w:rPr>
+                <w:noProof/>
+                <w:webHidden/>
+              </w:rPr>
+            </w:r>
+            <w:r>
+              <w:rPr>
+                <w:noProof/>
                 <w:webHidden/>
               </w:rPr>
               <w:fldChar w:fldCharType="separate"/>
             </w:r>
             <w:r>
               <w:rPr>
-                <w:webHidden/>
-              </w:rPr>
-              <w:t>7</w:t>
-            </w:r>
-            <w:r>
-              <w:rPr>
+                <w:noProof/>
+                <w:webHidden/>
+              </w:rPr>
+              <w:t>8</w:t>
+            </w:r>
+            <w:r>
+              <w:rPr>
+                <w:noProof/>
+                <w:webHidden/>
+              </w:rPr>
+              <w:fldChar w:fldCharType="end"/>
+            </w:r>
+          </w:hyperlink>
+        </w:p>
+        <w:p>
+          <w:pPr>
+            <w:pStyle w:val="TOC2"/>
+            <w:tabs>
+              <w:tab w:val="right" w:leader="dot" w:pos="8494"/>
+            </w:tabs>
+            <w:rPr>
+              <w:rFonts w:eastAsiaTheme="minorEastAsia"/>
+              <w:noProof/>
+              <w:sz w:val="24"/>
+              <w:szCs w:val="24"/>
+              <w:lang w:val="en-GB" w:eastAsia="en-GB"/>
+            </w:rPr>
+          </w:pPr>
+          <w:hyperlink w:anchor="_Toc168266819" w:history="1">
+            <w:r>
+              <w:rPr>
+                <w:rStyle w:val="Hyperlink"/>
+                <w:noProof/>
+                <w:lang w:val="en-GB"/>
+              </w:rPr>
+              <w:t>Division of labour</w:t>
+            </w:r>
+            <w:r>
+              <w:rPr>
+                <w:noProof/>
+                <w:webHidden/>
+              </w:rPr>
+              <w:tab/>
+            </w:r>
+            <w:r>
+              <w:rPr>
+                <w:noProof/>
+                <w:webHidden/>
+              </w:rPr>
+              <w:fldChar w:fldCharType="begin"/>
+            </w:r>
+            <w:r>
+              <w:rPr>
+                <w:noProof/>
+                <w:webHidden/>
+              </w:rPr>
+              <w:instrText xml:space="preserve"> PAGEREF _Toc168266819 \h </w:instrText>
+            </w:r>
+            <w:r>
+              <w:rPr>
+                <w:noProof/>
+                <w:webHidden/>
+              </w:rPr>
+            </w:r>
+            <w:r>
+              <w:rPr>
+                <w:noProof/>
+                <w:webHidden/>
+              </w:rPr>
+              <w:fldChar w:fldCharType="separate"/>
+            </w:r>
+            <w:r>
+              <w:rPr>
+                <w:noProof/>
+                <w:webHidden/>
+              </w:rPr>
+              <w:t>11</w:t>
+            </w:r>
+            <w:r>
+              <w:rPr>
+                <w:noProof/>
                 <w:webHidden/>
               </w:rPr>
               <w:fldChar w:fldCharType="end"/>
@@ -1374,7 +1769,7 @@
       <w:pPr>
         <w:pStyle w:val="Heading1"/>
       </w:pPr>
-      <w:bookmarkStart w:id="0" w:name="_Toc168154496"/>
+      <w:bookmarkStart w:id="0" w:name="_Toc168266804"/>
       <w:r>
         <w:lastRenderedPageBreak/>
         <w:t>Problem</w:t>
@@ -1723,7 +2118,7 @@
       <w:pPr>
         <w:pStyle w:val="Heading1"/>
       </w:pPr>
-      <w:bookmarkStart w:id="1" w:name="_Toc168154497"/>
+      <w:bookmarkStart w:id="1" w:name="_Toc168266805"/>
       <w:r>
         <w:t>Representation</w:t>
       </w:r>
@@ -1892,7 +2287,7 @@
       <w:pPr>
         <w:pStyle w:val="Heading1"/>
       </w:pPr>
-      <w:bookmarkStart w:id="2" w:name="_Toc168154498"/>
+      <w:bookmarkStart w:id="2" w:name="_Toc168266806"/>
       <w:r>
         <w:t>I</w:t>
       </w:r>
@@ -2049,13 +2444,7 @@
         <w:jc w:val="both"/>
       </w:pPr>
       <w:r>
-        <w:t xml:space="preserve">Afterwards, if the option elitism is enabled, the specified percentage of the individuals with the lowest fitness are saved in a separate list which will become </w:t>
-      </w:r>
-      <w:r>
-        <w:t xml:space="preserve">in the future </w:t>
-      </w:r>
-      <w:r>
-        <w:t xml:space="preserve">the next generation’s population. </w:t>
+        <w:t xml:space="preserve">Afterwards, if the option elitism is enabled, the specified percentage of the individuals with the lowest fitness are saved in a separate list which will become in the future the next generation’s population. </w:t>
       </w:r>
     </w:p>
     <w:p>
@@ -2107,10 +2496,7 @@
         <w:t xml:space="preserve">and added </w:t>
       </w:r>
       <w:r>
-        <w:t xml:space="preserve">to </w:t>
-      </w:r>
-      <w:r>
-        <w:t>th</w:t>
+        <w:t>to th</w:t>
       </w:r>
       <w:r>
         <w:t>at</w:t>
@@ -2164,7 +2550,7 @@
       <w:pPr>
         <w:pStyle w:val="Heading2"/>
       </w:pPr>
-      <w:bookmarkStart w:id="3" w:name="_Toc168154499"/>
+      <w:bookmarkStart w:id="3" w:name="_Toc168266807"/>
       <w:r>
         <w:t>Fitness</w:t>
       </w:r>
@@ -2272,7 +2658,7 @@
       <w:pPr>
         <w:pStyle w:val="Heading2"/>
       </w:pPr>
-      <w:bookmarkStart w:id="4" w:name="_Toc168154500"/>
+      <w:bookmarkStart w:id="4" w:name="_Toc168266808"/>
       <w:r>
         <w:t>Selection Function</w:t>
       </w:r>
@@ -2471,7 +2857,7 @@
       <w:pPr>
         <w:pStyle w:val="Heading2"/>
       </w:pPr>
-      <w:bookmarkStart w:id="5" w:name="_Toc168154501"/>
+      <w:bookmarkStart w:id="5" w:name="_Toc168266809"/>
       <w:r>
         <w:lastRenderedPageBreak/>
         <w:t>Crossover Function</w:t>
@@ -2737,17 +3123,17 @@
       <w:pPr>
         <w:pStyle w:val="Heading2"/>
       </w:pPr>
-      <w:bookmarkStart w:id="6" w:name="_Toc168154502"/>
+      <w:bookmarkStart w:id="6" w:name="_Toc168266810"/>
       <w:r>
         <w:t>Mutation</w:t>
       </w:r>
       <w:r>
         <w:t xml:space="preserve"> Function</w:t>
       </w:r>
+      <w:r>
+        <w:t>s</w:t>
+      </w:r>
       <w:bookmarkEnd w:id="6"/>
-      <w:r>
-        <w:t>s</w:t>
-      </w:r>
     </w:p>
     <w:p>
       <w:pPr>
@@ -2923,7 +3309,7 @@
       <w:pPr>
         <w:pStyle w:val="Heading2"/>
       </w:pPr>
-      <w:bookmarkStart w:id="7" w:name="_Toc168154503"/>
+      <w:bookmarkStart w:id="7" w:name="_Toc168266811"/>
       <w:r>
         <w:t>Elitism</w:t>
       </w:r>
@@ -3065,7 +3451,7 @@
       <w:pPr>
         <w:pStyle w:val="Heading1"/>
       </w:pPr>
-      <w:bookmarkStart w:id="8" w:name="_Toc168154504"/>
+      <w:bookmarkStart w:id="8" w:name="_Toc168266812"/>
       <w:r>
         <w:t>Looking for the best model</w:t>
       </w:r>
@@ -3328,7 +3714,7 @@
       <w:pPr>
         <w:pStyle w:val="Heading2"/>
       </w:pPr>
-      <w:bookmarkStart w:id="9" w:name="_Toc168154505"/>
+      <w:bookmarkStart w:id="9" w:name="_Toc168266813"/>
       <w:r>
         <w:t>Finding the best combination of functions</w:t>
       </w:r>
@@ -3665,7 +4051,7 @@
       <w:pPr>
         <w:pStyle w:val="Heading2"/>
       </w:pPr>
-      <w:bookmarkStart w:id="10" w:name="_Toc168154506"/>
+      <w:bookmarkStart w:id="10" w:name="_Toc168266814"/>
       <w:r>
         <w:t>Optimizing population size</w:t>
       </w:r>
@@ -3825,7 +4211,7 @@
       <w:pPr>
         <w:pStyle w:val="Heading2"/>
       </w:pPr>
-      <w:bookmarkStart w:id="11" w:name="_Toc168154507"/>
+      <w:bookmarkStart w:id="11" w:name="_Toc168266815"/>
       <w:r>
         <w:lastRenderedPageBreak/>
         <w:t>Results and associated fluctuations</w:t>
@@ -3948,24 +4334,19 @@
     </w:p>
     <w:p>
       <w:pPr>
+        <w:pStyle w:val="Heading1"/>
+      </w:pPr>
+      <w:bookmarkStart w:id="12" w:name="_Toc168266816"/>
+      <w:r>
+        <w:t>Addendum</w:t>
+      </w:r>
+      <w:bookmarkEnd w:id="12"/>
+    </w:p>
+    <w:p>
+      <w:pPr>
         <w:pStyle w:val="Heading2"/>
-        <w:rPr>
-          <w:b/>
-          <w:bCs/>
-        </w:rPr>
-      </w:pPr>
-      <w:r>
-        <w:rPr>
-          <w:b/>
-          <w:bCs/>
-        </w:rPr>
-        <w:t>Addendum</w:t>
-      </w:r>
-    </w:p>
-    <w:p>
-      <w:pPr>
-        <w:pStyle w:val="Heading2"/>
-      </w:pPr>
+      </w:pPr>
+      <w:bookmarkStart w:id="13" w:name="_Toc168266817"/>
       <w:r>
         <w:t>Comparison of Genetic Algorithm with</w:t>
       </w:r>
@@ -3975,6 +4356,7 @@
       <w:r>
         <w:t xml:space="preserve"> Algorithms</w:t>
       </w:r>
+      <w:bookmarkEnd w:id="13"/>
     </w:p>
     <w:p>
       <w:pPr>
@@ -4102,12 +4484,12 @@
         </w:rPr>
         <w:br w:type="page"/>
       </w:r>
-      <w:bookmarkStart w:id="12" w:name="_Toc168154508"/>
+      <w:bookmarkStart w:id="14" w:name="_Toc168266818"/>
       <w:r>
         <w:lastRenderedPageBreak/>
         <w:t>Annex</w:t>
       </w:r>
-      <w:bookmarkEnd w:id="12"/>
+      <w:bookmarkEnd w:id="14"/>
     </w:p>
     <w:p>
       <w:pPr>
@@ -4120,7 +4502,7 @@
           <w:noProof/>
         </w:rPr>
         <w:drawing>
-          <wp:inline distT="0" distB="0" distL="0" distR="0" wp14:anchorId="28140354" wp14:editId="718EDE06">
+          <wp:inline distT="0" distB="0" distL="0" distR="0" wp14:anchorId="28140354" wp14:editId="1B44D23D">
             <wp:extent cx="4829459" cy="3219450"/>
             <wp:effectExtent l="0" t="0" r="9525" b="0"/>
             <wp:docPr id="1024350376" name="Imagem 1" descr="Uma imagem com texto, captura de ecrã, file, diagrama&#10;&#10;Descrição gerada automaticamente"/>
@@ -4671,6 +5053,22 @@
     <w:p/>
     <w:p>
       <w:pPr>
+        <w:pStyle w:val="Heading2"/>
+        <w:rPr>
+          <w:lang w:val="en-GB"/>
+        </w:rPr>
+      </w:pPr>
+      <w:bookmarkStart w:id="15" w:name="_Toc168266819"/>
+      <w:r>
+        <w:rPr>
+          <w:lang w:val="en-GB"/>
+        </w:rPr>
+        <w:t>Division of labour</w:t>
+      </w:r>
+      <w:bookmarkEnd w:id="15"/>
+    </w:p>
+    <w:p>
+      <w:pPr>
         <w:autoSpaceDE w:val="0"/>
         <w:autoSpaceDN w:val="0"/>
         <w:adjustRightInd w:val="0"/>
@@ -4683,115 +5081,7 @@
           <w:kern w:val="0"/>
           <w:sz w:val="24"/>
           <w:szCs w:val="24"/>
-          <w:lang w:val="pt-PT"/>
-        </w:rPr>
-      </w:pPr>
-      <w:proofErr w:type="spellStart"/>
-      <w:r>
-        <w:rPr>
-          <w:rFonts w:ascii="Calibri-Italic" w:hAnsi="Calibri-Italic" w:cs="Calibri-Italic"/>
-          <w:i/>
-          <w:iCs/>
-          <w:kern w:val="0"/>
-          <w:sz w:val="24"/>
-          <w:szCs w:val="24"/>
-          <w:lang w:val="pt-PT"/>
-        </w:rPr>
-        <w:t>Division</w:t>
-      </w:r>
-      <w:proofErr w:type="spellEnd"/>
-      <w:r>
-        <w:rPr>
-          <w:rFonts w:ascii="Calibri-Italic" w:hAnsi="Calibri-Italic" w:cs="Calibri-Italic"/>
-          <w:i/>
-          <w:iCs/>
-          <w:kern w:val="0"/>
-          <w:sz w:val="24"/>
-          <w:szCs w:val="24"/>
-          <w:lang w:val="pt-PT"/>
-        </w:rPr>
-        <w:t xml:space="preserve"> </w:t>
-      </w:r>
-      <w:proofErr w:type="spellStart"/>
-      <w:r>
-        <w:rPr>
-          <w:rFonts w:ascii="Calibri-Italic" w:hAnsi="Calibri-Italic" w:cs="Calibri-Italic"/>
-          <w:i/>
-          <w:iCs/>
-          <w:kern w:val="0"/>
-          <w:sz w:val="24"/>
-          <w:szCs w:val="24"/>
-          <w:lang w:val="pt-PT"/>
-        </w:rPr>
-        <w:t>o</w:t>
-      </w:r>
-      <w:r>
-        <w:rPr>
-          <w:rFonts w:ascii="Calibri-Italic" w:hAnsi="Calibri-Italic" w:cs="Calibri-Italic"/>
-          <w:i/>
-          <w:iCs/>
-          <w:kern w:val="0"/>
-          <w:sz w:val="24"/>
-          <w:szCs w:val="24"/>
-          <w:lang w:val="pt-PT"/>
-        </w:rPr>
-        <w:t>f</w:t>
-      </w:r>
-      <w:proofErr w:type="spellEnd"/>
-      <w:r>
-        <w:rPr>
-          <w:rFonts w:ascii="Calibri-Italic" w:hAnsi="Calibri-Italic" w:cs="Calibri-Italic"/>
-          <w:i/>
-          <w:iCs/>
-          <w:kern w:val="0"/>
-          <w:sz w:val="24"/>
-          <w:szCs w:val="24"/>
-          <w:lang w:val="pt-PT"/>
-        </w:rPr>
-        <w:t xml:space="preserve"> </w:t>
-      </w:r>
-      <w:proofErr w:type="spellStart"/>
-      <w:r>
-        <w:rPr>
-          <w:rFonts w:ascii="Calibri-Italic" w:hAnsi="Calibri-Italic" w:cs="Calibri-Italic"/>
-          <w:i/>
-          <w:iCs/>
-          <w:kern w:val="0"/>
-          <w:sz w:val="24"/>
-          <w:szCs w:val="24"/>
-          <w:lang w:val="pt-PT"/>
-        </w:rPr>
-        <w:t>labour</w:t>
-      </w:r>
-      <w:proofErr w:type="spellEnd"/>
-      <w:r>
-        <w:rPr>
-          <w:rFonts w:ascii="Calibri-Italic" w:hAnsi="Calibri-Italic" w:cs="Calibri-Italic"/>
-          <w:i/>
-          <w:iCs/>
-          <w:kern w:val="0"/>
-          <w:sz w:val="24"/>
-          <w:szCs w:val="24"/>
-          <w:lang w:val="pt-PT"/>
-        </w:rPr>
-        <w:t>:</w:t>
-      </w:r>
-    </w:p>
-    <w:p>
-      <w:pPr>
-        <w:autoSpaceDE w:val="0"/>
-        <w:autoSpaceDN w:val="0"/>
-        <w:adjustRightInd w:val="0"/>
-        <w:spacing w:after="0" w:line="240" w:lineRule="auto"/>
-        <w:jc w:val="both"/>
-        <w:rPr>
-          <w:rFonts w:ascii="Calibri-Italic" w:hAnsi="Calibri-Italic" w:cs="Calibri-Italic"/>
-          <w:i/>
-          <w:iCs/>
-          <w:kern w:val="0"/>
-          <w:sz w:val="24"/>
-          <w:szCs w:val="24"/>
-          <w:lang w:val="pt-PT"/>
+          <w:lang w:val="en-GB"/>
         </w:rPr>
       </w:pPr>
     </w:p>
@@ -4817,7 +5107,7 @@
           <w:szCs w:val="18"/>
           <w:lang w:val="en-GB"/>
         </w:rPr>
-        <w:t>Pinho Santos</w:t>
+        <w:t xml:space="preserve">Pinho Santos: Research, </w:t>
       </w:r>
       <w:r>
         <w:rPr>
@@ -4825,7 +5115,7 @@
           <w:szCs w:val="18"/>
           <w:lang w:val="en-GB"/>
         </w:rPr>
-        <w:t xml:space="preserve">: Research, </w:t>
+        <w:t>I</w:t>
       </w:r>
       <w:r>
         <w:rPr>
@@ -4833,32 +5123,32 @@
           <w:szCs w:val="18"/>
           <w:lang w:val="en-GB"/>
         </w:rPr>
-        <w:t>I</w:t>
-      </w:r>
-      <w:r>
+        <w:t>mplementation, Report</w:t>
+      </w:r>
+    </w:p>
+    <w:p>
+      <w:pPr>
         <w:rPr>
           <w:sz w:val="18"/>
           <w:szCs w:val="18"/>
           <w:lang w:val="en-GB"/>
         </w:rPr>
-        <w:t>mplementation, Report</w:t>
-      </w:r>
-    </w:p>
-    <w:p>
-      <w:pPr>
+      </w:pPr>
+      <w:r>
         <w:rPr>
           <w:sz w:val="18"/>
           <w:szCs w:val="18"/>
           <w:lang w:val="en-GB"/>
         </w:rPr>
-      </w:pPr>
+        <w:t xml:space="preserve">Jaime Simões: </w:t>
+      </w:r>
       <w:r>
         <w:rPr>
           <w:sz w:val="18"/>
           <w:szCs w:val="18"/>
           <w:lang w:val="en-GB"/>
         </w:rPr>
-        <w:t>Jaime Simões</w:t>
+        <w:t>R</w:t>
       </w:r>
       <w:r>
         <w:rPr>
@@ -4866,7 +5156,7 @@
           <w:szCs w:val="18"/>
           <w:lang w:val="en-GB"/>
         </w:rPr>
-        <w:t xml:space="preserve">: </w:t>
+        <w:t xml:space="preserve">esearch, Implementation, </w:t>
       </w:r>
       <w:r>
         <w:rPr>
@@ -4874,7 +5164,7 @@
           <w:szCs w:val="18"/>
           <w:lang w:val="en-GB"/>
         </w:rPr>
-        <w:t>R</w:t>
+        <w:t>S</w:t>
       </w:r>
       <w:r>
         <w:rPr>
@@ -4882,7 +5172,7 @@
           <w:szCs w:val="18"/>
           <w:lang w:val="en-GB"/>
         </w:rPr>
-        <w:t xml:space="preserve">esearch, Implementation, </w:t>
+        <w:t xml:space="preserve">tatistical </w:t>
       </w:r>
       <w:r>
         <w:rPr>
@@ -4890,7 +5180,7 @@
           <w:szCs w:val="18"/>
           <w:lang w:val="en-GB"/>
         </w:rPr>
-        <w:t>S</w:t>
+        <w:t>A</w:t>
       </w:r>
       <w:r>
         <w:rPr>
@@ -4898,7 +5188,7 @@
           <w:szCs w:val="18"/>
           <w:lang w:val="en-GB"/>
         </w:rPr>
-        <w:t xml:space="preserve">tatistical </w:t>
+        <w:t>nalysis, Report</w:t>
       </w:r>
       <w:r>
         <w:rPr>
@@ -4906,105 +5196,77 @@
           <w:szCs w:val="18"/>
           <w:lang w:val="en-GB"/>
         </w:rPr>
-        <w:t>A</w:t>
-      </w:r>
-      <w:r>
+        <w:tab/>
+      </w:r>
+    </w:p>
+    <w:p>
+      <w:pPr>
+        <w:rPr>
+          <w:sz w:val="18"/>
+          <w:szCs w:val="18"/>
+          <w:lang w:val="pt-PT"/>
+        </w:rPr>
+      </w:pPr>
+      <w:r>
+        <w:rPr>
+          <w:sz w:val="18"/>
+          <w:szCs w:val="18"/>
+          <w:lang w:val="pt-PT"/>
+        </w:rPr>
+        <w:t xml:space="preserve">José Pedro Cruz Fernandes: </w:t>
+      </w:r>
+      <w:r>
+        <w:rPr>
+          <w:sz w:val="18"/>
+          <w:szCs w:val="18"/>
+          <w:lang w:val="pt-PT"/>
+        </w:rPr>
+        <w:t xml:space="preserve">Research, </w:t>
+      </w:r>
+      <w:proofErr w:type="spellStart"/>
+      <w:r>
+        <w:rPr>
+          <w:sz w:val="18"/>
+          <w:szCs w:val="18"/>
+          <w:lang w:val="pt-PT"/>
+        </w:rPr>
+        <w:t>Implementation</w:t>
+      </w:r>
+      <w:proofErr w:type="spellEnd"/>
+      <w:r>
+        <w:rPr>
+          <w:sz w:val="18"/>
+          <w:szCs w:val="18"/>
+          <w:lang w:val="pt-PT"/>
+        </w:rPr>
+        <w:t xml:space="preserve">, </w:t>
+      </w:r>
+      <w:proofErr w:type="spellStart"/>
+      <w:r>
+        <w:rPr>
+          <w:sz w:val="18"/>
+          <w:szCs w:val="18"/>
+          <w:lang w:val="pt-PT"/>
+        </w:rPr>
+        <w:t>Report</w:t>
+      </w:r>
+      <w:proofErr w:type="spellEnd"/>
+    </w:p>
+    <w:p>
+      <w:pPr>
         <w:rPr>
           <w:sz w:val="18"/>
           <w:szCs w:val="18"/>
           <w:lang w:val="en-GB"/>
         </w:rPr>
-        <w:t xml:space="preserve">nalysis, </w:t>
-      </w:r>
+      </w:pPr>
       <w:r>
         <w:rPr>
           <w:sz w:val="18"/>
           <w:szCs w:val="18"/>
           <w:lang w:val="en-GB"/>
         </w:rPr>
-        <w:t>Report</w:t>
-      </w:r>
-      <w:r>
-        <w:rPr>
-          <w:sz w:val="18"/>
-          <w:szCs w:val="18"/>
-          <w:lang w:val="en-GB"/>
-        </w:rPr>
-        <w:tab/>
-      </w:r>
-    </w:p>
-    <w:p>
-      <w:pPr>
-        <w:rPr>
-          <w:sz w:val="18"/>
-          <w:szCs w:val="18"/>
-          <w:lang w:val="en-GB"/>
-        </w:rPr>
-      </w:pPr>
-      <w:r>
-        <w:rPr>
-          <w:sz w:val="18"/>
-          <w:szCs w:val="18"/>
-          <w:lang w:val="en-GB"/>
-        </w:rPr>
-        <w:t>José Pedro Cruz Fernandes</w:t>
-      </w:r>
-      <w:r>
-        <w:rPr>
-          <w:sz w:val="18"/>
-          <w:szCs w:val="18"/>
-          <w:lang w:val="en-GB"/>
-        </w:rPr>
-        <w:t xml:space="preserve">: </w:t>
-      </w:r>
-      <w:r>
-        <w:rPr>
-          <w:sz w:val="18"/>
-          <w:szCs w:val="18"/>
-          <w:lang w:val="en-GB"/>
-        </w:rPr>
-        <w:t xml:space="preserve">Research, </w:t>
-      </w:r>
-      <w:r>
-        <w:rPr>
-          <w:sz w:val="18"/>
-          <w:szCs w:val="18"/>
-          <w:lang w:val="en-GB"/>
-        </w:rPr>
-        <w:t xml:space="preserve">Implementation, </w:t>
-      </w:r>
-      <w:r>
-        <w:rPr>
-          <w:sz w:val="18"/>
-          <w:szCs w:val="18"/>
-          <w:lang w:val="en-GB"/>
-        </w:rPr>
-        <w:t>Report</w:t>
-      </w:r>
-    </w:p>
-    <w:p>
-      <w:pPr>
-        <w:rPr>
-          <w:sz w:val="18"/>
-          <w:szCs w:val="18"/>
-          <w:lang w:val="en-GB"/>
-        </w:rPr>
-      </w:pPr>
-      <w:r>
-        <w:rPr>
-          <w:sz w:val="18"/>
-          <w:szCs w:val="18"/>
-          <w:lang w:val="en-GB"/>
-        </w:rPr>
-        <w:t>Nuno Sousa</w:t>
-      </w:r>
-      <w:r>
-        <w:rPr>
-          <w:sz w:val="18"/>
-          <w:szCs w:val="18"/>
-          <w:lang w:val="en-GB"/>
-        </w:rPr>
-        <w:t xml:space="preserve">: </w:t>
+        <w:t xml:space="preserve">Nuno Sousa: </w:t>
       </w:r>
       <w:r>
         <w:rPr>

</xml_diff>